<commit_message>
Add System Features and Usage section
</commit_message>
<xml_diff>
--- a/Final Writeup.docx
+++ b/Final Writeup.docx
@@ -356,105 +356,15 @@
           <w:szCs w:val="24"/>
         </w:rPr>
         <w:tab/>
-        <w:t xml:space="preserve">To begin work on our project, we first created eight tables within Microsoft SQL Server Management Studio. The tables included are as follows: Demo. Feature, Demo.[Address], Demo. Dealership, </w:t>
-      </w:r>
-      <w:proofErr w:type="spellStart"/>
-      <w:r>
-        <w:rPr>
-          <w:rFonts w:ascii="Times New Roman" w:hAnsi="Times New Roman"/>
-          <w:sz w:val="24"/>
-          <w:szCs w:val="24"/>
-        </w:rPr>
-        <w:t>Demo.Car</w:t>
-      </w:r>
-      <w:proofErr w:type="spellEnd"/>
-      <w:r>
-        <w:rPr>
-          <w:rFonts w:ascii="Times New Roman" w:hAnsi="Times New Roman"/>
-          <w:sz w:val="24"/>
-          <w:szCs w:val="24"/>
-        </w:rPr>
-        <w:t xml:space="preserve">, </w:t>
-      </w:r>
-      <w:proofErr w:type="spellStart"/>
-      <w:r>
-        <w:rPr>
-          <w:rFonts w:ascii="Times New Roman" w:hAnsi="Times New Roman"/>
-          <w:sz w:val="24"/>
-          <w:szCs w:val="24"/>
-        </w:rPr>
-        <w:t>Demo.CarFeature</w:t>
-      </w:r>
-      <w:proofErr w:type="spellEnd"/>
-      <w:r>
-        <w:rPr>
-          <w:rFonts w:ascii="Times New Roman" w:hAnsi="Times New Roman"/>
-          <w:sz w:val="24"/>
-          <w:szCs w:val="24"/>
-        </w:rPr>
-        <w:t xml:space="preserve">, </w:t>
-      </w:r>
-      <w:proofErr w:type="spellStart"/>
-      <w:r>
-        <w:rPr>
-          <w:rFonts w:ascii="Times New Roman" w:hAnsi="Times New Roman"/>
-          <w:sz w:val="24"/>
-          <w:szCs w:val="24"/>
-        </w:rPr>
-        <w:t>Demo.Employee</w:t>
-      </w:r>
-      <w:proofErr w:type="spellEnd"/>
-      <w:r>
-        <w:rPr>
-          <w:rFonts w:ascii="Times New Roman" w:hAnsi="Times New Roman"/>
-          <w:sz w:val="24"/>
-          <w:szCs w:val="24"/>
-        </w:rPr>
-        <w:t xml:space="preserve">, </w:t>
-      </w:r>
-      <w:proofErr w:type="spellStart"/>
-      <w:r>
-        <w:rPr>
-          <w:rFonts w:ascii="Times New Roman" w:hAnsi="Times New Roman"/>
-          <w:sz w:val="24"/>
-          <w:szCs w:val="24"/>
-        </w:rPr>
-        <w:t>Demo.Customer</w:t>
-      </w:r>
-      <w:proofErr w:type="spellEnd"/>
-      <w:r>
-        <w:rPr>
-          <w:rFonts w:ascii="Times New Roman" w:hAnsi="Times New Roman"/>
-          <w:sz w:val="24"/>
-          <w:szCs w:val="24"/>
-        </w:rPr>
-        <w:t xml:space="preserve">, and </w:t>
-      </w:r>
-      <w:proofErr w:type="spellStart"/>
-      <w:r>
-        <w:rPr>
-          <w:rFonts w:ascii="Times New Roman" w:hAnsi="Times New Roman"/>
-          <w:sz w:val="24"/>
-          <w:szCs w:val="24"/>
-        </w:rPr>
-        <w:t>Dem</w:t>
-      </w:r>
-      <w:r>
-        <w:rPr>
-          <w:rFonts w:ascii="Times New Roman" w:hAnsi="Times New Roman"/>
-          <w:sz w:val="24"/>
-          <w:szCs w:val="24"/>
-        </w:rPr>
-        <w:t>o.Sale</w:t>
-      </w:r>
-      <w:proofErr w:type="spellEnd"/>
-      <w:r>
-        <w:rPr>
-          <w:rFonts w:ascii="Times New Roman" w:hAnsi="Times New Roman"/>
-          <w:sz w:val="24"/>
-          <w:szCs w:val="24"/>
-        </w:rPr>
-        <w:t>. These tables provide a</w:t>
+        <w:t>To begin work on our project, we first created eight tables within Microsoft SQL Server Management Studio. The tables included are as follows: Demo. Feature, Demo.[Address], Demo. Dealership, Demo.Car, Demo.CarFeature, Demo.Employee, Demo.Customer, and Dem</w:t>
+      </w:r>
+      <w:r>
+        <w:rPr>
+          <w:rFonts w:ascii="Times New Roman" w:hAnsi="Times New Roman"/>
+          <w:sz w:val="24"/>
+          <w:szCs w:val="24"/>
+        </w:rPr>
+        <w:t>o.Sale. These tables provide a</w:t>
       </w:r>
       <w:r>
         <w:rPr>
@@ -505,25 +415,7 @@
           <w:sz w:val="24"/>
           <w:szCs w:val="24"/>
         </w:rPr>
-        <w:t xml:space="preserve">table with data included in our </w:t>
-      </w:r>
-      <w:proofErr w:type="spellStart"/>
-      <w:r>
-        <w:rPr>
-          <w:rFonts w:ascii="Times New Roman" w:hAnsi="Times New Roman"/>
-          <w:sz w:val="24"/>
-          <w:szCs w:val="24"/>
-        </w:rPr>
-        <w:t>data.sql</w:t>
-      </w:r>
-      <w:proofErr w:type="spellEnd"/>
-      <w:r>
-        <w:rPr>
-          <w:rFonts w:ascii="Times New Roman" w:hAnsi="Times New Roman"/>
-          <w:sz w:val="24"/>
-          <w:szCs w:val="24"/>
-        </w:rPr>
-        <w:t xml:space="preserve"> file. The majority of the data that we created was retrieved from Mockaroo.com. With the mock data provided on this website, we were able to populate our tables with 500 customers and 500 employees along with first names, last names, various IDs, phone numbers, email addresses, employee salaries, and employee job titles </w:t>
+        <w:t xml:space="preserve">table with data included in our data.sql file. The majority of the data that we created was retrieved from Mockaroo.com. With the mock data provided on this website, we were able to populate our tables with 500 customers and 500 employees along with first names, last names, various IDs, phone numbers, email addresses, employee salaries, and employee job titles </w:t>
       </w:r>
       <w:r>
         <w:rPr>
@@ -566,25 +458,7 @@
           <w:sz w:val="24"/>
           <w:szCs w:val="24"/>
         </w:rPr>
-        <w:t xml:space="preserve">all of the tables in our database with mock information, we began to create procedures. In our </w:t>
-      </w:r>
-      <w:proofErr w:type="spellStart"/>
-      <w:r>
-        <w:rPr>
-          <w:rFonts w:ascii="Times New Roman" w:hAnsi="Times New Roman"/>
-          <w:sz w:val="24"/>
-          <w:szCs w:val="24"/>
-        </w:rPr>
-        <w:t>procedures.sql</w:t>
-      </w:r>
-      <w:proofErr w:type="spellEnd"/>
-      <w:r>
-        <w:rPr>
-          <w:rFonts w:ascii="Times New Roman" w:hAnsi="Times New Roman"/>
-          <w:sz w:val="24"/>
-          <w:szCs w:val="24"/>
-        </w:rPr>
-        <w:t xml:space="preserve"> file, we wrote 16 SQL procedures with which we could modify and organize the information within our database. Among the functions of these procedures are the ability to gather customer purchases, get the features associated with </w:t>
+        <w:t xml:space="preserve">all of the tables in our database with mock information, we began to create procedures. In our procedures.sql file, we wrote 16 SQL procedures with which we could modify and organize the information within our database. Among the functions of these procedures are the ability to gather customer purchases, get the features associated with </w:t>
       </w:r>
       <w:r>
         <w:rPr>
@@ -850,25 +724,7 @@
           <w:sz w:val="24"/>
           <w:szCs w:val="24"/>
         </w:rPr>
-        <w:t xml:space="preserve">Addresses are used to keep track of where things are. Every address has a primary key of address id. Addresses then contain information about the city, street, street2, and </w:t>
-      </w:r>
-      <w:proofErr w:type="spellStart"/>
-      <w:r>
-        <w:rPr>
-          <w:rFonts w:ascii="Times New Roman" w:hAnsi="Times New Roman"/>
-          <w:sz w:val="24"/>
-          <w:szCs w:val="24"/>
-        </w:rPr>
-        <w:t>zipcode</w:t>
-      </w:r>
-      <w:proofErr w:type="spellEnd"/>
-      <w:r>
-        <w:rPr>
-          <w:rFonts w:ascii="Times New Roman" w:hAnsi="Times New Roman"/>
-          <w:sz w:val="24"/>
-          <w:szCs w:val="24"/>
-        </w:rPr>
-        <w:t xml:space="preserve"> that the address represents.</w:t>
+        <w:t>Addresses are used to keep track of where things are. Every address has a primary key of address id. Addresses then contain information about the city, street, street2, and zipcode that the address represents.</w:t>
       </w:r>
     </w:p>
     <w:p>
@@ -1028,7 +884,6 @@
           <w:szCs w:val="24"/>
         </w:rPr>
       </w:pPr>
-      <w:proofErr w:type="spellStart"/>
       <w:r>
         <w:rPr>
           <w:rFonts w:ascii="Times New Roman" w:hAnsi="Times New Roman"/>
@@ -1037,7 +892,6 @@
         </w:rPr>
         <w:t>CarFeature</w:t>
       </w:r>
-      <w:proofErr w:type="spellEnd"/>
     </w:p>
     <w:p>
       <w:pPr>
@@ -1049,23 +903,13 @@
           <w:szCs w:val="24"/>
         </w:rPr>
       </w:pPr>
-      <w:proofErr w:type="spellStart"/>
-      <w:r>
-        <w:rPr>
-          <w:rFonts w:ascii="Times New Roman" w:hAnsi="Times New Roman"/>
-          <w:sz w:val="24"/>
-          <w:szCs w:val="24"/>
-        </w:rPr>
-        <w:t>CarFeature</w:t>
-      </w:r>
-      <w:proofErr w:type="spellEnd"/>
-      <w:r>
-        <w:rPr>
-          <w:rFonts w:ascii="Times New Roman" w:hAnsi="Times New Roman"/>
-          <w:sz w:val="24"/>
-          <w:szCs w:val="24"/>
-        </w:rPr>
-        <w:t xml:space="preserve"> is a linking table that is used to connect each car with its corresponding feature. It contains a car id and feature id, which are both foreign keys and combine to make the primary key. We used this because there were going to be a lot of different feature combinations for different cars, and we wanted to minimize the amount of data that was repeated in the database. </w:t>
+      <w:r>
+        <w:rPr>
+          <w:rFonts w:ascii="Times New Roman" w:hAnsi="Times New Roman"/>
+          <w:sz w:val="24"/>
+          <w:szCs w:val="24"/>
+        </w:rPr>
+        <w:t xml:space="preserve">CarFeature is a linking table that is used to connect each car with its corresponding feature. It contains a car id and feature id, which are both foreign keys and combine to make the primary key. We used this because there were going to be a lot of different feature combinations for different cars, and we wanted to minimize the amount of data that was repeated in the database. </w:t>
       </w:r>
     </w:p>
     <w:p>
@@ -1107,43 +951,7 @@
           <w:sz w:val="24"/>
           <w:szCs w:val="24"/>
         </w:rPr>
-        <w:t xml:space="preserve">Finally, the feature table contains the information about specific features that a car can have. It has a primary key of feature id as well as a string to give the name of the feature. Every feature can be represented in many </w:t>
-      </w:r>
-      <w:proofErr w:type="spellStart"/>
-      <w:r>
-        <w:rPr>
-          <w:rFonts w:ascii="Times New Roman" w:hAnsi="Times New Roman"/>
-          <w:sz w:val="24"/>
-          <w:szCs w:val="24"/>
-        </w:rPr>
-        <w:t>CarFeatures</w:t>
-      </w:r>
-      <w:proofErr w:type="spellEnd"/>
-      <w:r>
-        <w:rPr>
-          <w:rFonts w:ascii="Times New Roman" w:hAnsi="Times New Roman"/>
-          <w:sz w:val="24"/>
-          <w:szCs w:val="24"/>
-        </w:rPr>
-        <w:t xml:space="preserve">, and many </w:t>
-      </w:r>
-      <w:proofErr w:type="spellStart"/>
-      <w:r>
-        <w:rPr>
-          <w:rFonts w:ascii="Times New Roman" w:hAnsi="Times New Roman"/>
-          <w:sz w:val="24"/>
-          <w:szCs w:val="24"/>
-        </w:rPr>
-        <w:t>CarFeatures</w:t>
-      </w:r>
-      <w:proofErr w:type="spellEnd"/>
-      <w:r>
-        <w:rPr>
-          <w:rFonts w:ascii="Times New Roman" w:hAnsi="Times New Roman"/>
-          <w:sz w:val="24"/>
-          <w:szCs w:val="24"/>
-        </w:rPr>
-        <w:t xml:space="preserve"> can reference a single car.</w:t>
+        <w:t>Finally, the feature table contains the information about specific features that a car can have. It has a primary key of feature id as well as a string to give the name of the feature. Every feature can be represented in many CarFeatures, and many CarFeatures can reference a single car.</w:t>
       </w:r>
     </w:p>
     <w:p>
@@ -1201,7 +1009,7 @@
             <v:path o:extrusionok="f" gradientshapeok="t" o:connecttype="rect"/>
             <o:lock v:ext="edit" aspectratio="t"/>
           </v:shapetype>
-          <v:shape id="_x0000_i1025" type="#_x0000_t75" style="width:467.25pt;height:251.25pt">
+          <v:shape id="_x0000_i1025" type="#_x0000_t75" style="width:467.25pt;height:251.65pt">
             <v:imagedata r:id="rId8" o:title="Database ER Diagram" croptop="3086f" cropbottom="16883f"/>
           </v:shape>
         </w:pict>
@@ -1246,6 +1054,112 @@
         </w:rPr>
         <w:t xml:space="preserve">System Features and Usage: </w:t>
       </w:r>
+      <w:bookmarkStart w:id="0" w:name="_GoBack"/>
+      <w:bookmarkEnd w:id="0"/>
+    </w:p>
+    <w:p>
+      <w:pPr>
+        <w:pStyle w:val="NormalWeb"/>
+        <w:spacing w:after="0" w:line="480" w:lineRule="auto"/>
+      </w:pPr>
+      <w:r>
+        <w:t>The usage of our system can be broken down into two main user interactions: salesperson interactions and managerial interactions.</w:t>
+      </w:r>
+    </w:p>
+    <w:p>
+      <w:pPr>
+        <w:pStyle w:val="NormalWeb"/>
+        <w:spacing w:after="0" w:line="480" w:lineRule="auto"/>
+      </w:pPr>
+      <w:r>
+        <w:rPr>
+          <w:i/>
+          <w:iCs/>
+        </w:rPr>
+        <w:t>Salesperson Interactions:</w:t>
+      </w:r>
+    </w:p>
+    <w:p>
+      <w:pPr>
+        <w:pStyle w:val="NormalWeb"/>
+        <w:spacing w:after="0" w:line="480" w:lineRule="auto"/>
+      </w:pPr>
+      <w:r>
+        <w:rPr>
+          <w:noProof/>
+        </w:rPr>
+        <w:drawing>
+          <wp:anchor distT="0" distB="0" distL="114300" distR="114300" simplePos="0" relativeHeight="251711488" behindDoc="0" locked="0" layoutInCell="1" allowOverlap="1" wp14:anchorId="3780EBB5" wp14:editId="67DF5452">
+            <wp:simplePos x="0" y="0"/>
+            <wp:positionH relativeFrom="margin">
+              <wp:posOffset>3257550</wp:posOffset>
+            </wp:positionH>
+            <wp:positionV relativeFrom="paragraph">
+              <wp:posOffset>1071245</wp:posOffset>
+            </wp:positionV>
+            <wp:extent cx="2838450" cy="3114675"/>
+            <wp:effectExtent l="0" t="0" r="0" b="9525"/>
+            <wp:wrapThrough wrapText="bothSides">
+              <wp:wrapPolygon edited="0">
+                <wp:start x="0" y="0"/>
+                <wp:lineTo x="0" y="21534"/>
+                <wp:lineTo x="21455" y="21534"/>
+                <wp:lineTo x="21455" y="0"/>
+                <wp:lineTo x="0" y="0"/>
+              </wp:wrapPolygon>
+            </wp:wrapThrough>
+            <wp:docPr id="12" name="Picture 12"/>
+            <wp:cNvGraphicFramePr>
+              <a:graphicFrameLocks xmlns:a="http://schemas.openxmlformats.org/drawingml/2006/main" noChangeAspect="1"/>
+            </wp:cNvGraphicFramePr>
+            <a:graphic xmlns:a="http://schemas.openxmlformats.org/drawingml/2006/main">
+              <a:graphicData uri="http://schemas.openxmlformats.org/drawingml/2006/picture">
+                <pic:pic xmlns:pic="http://schemas.openxmlformats.org/drawingml/2006/picture">
+                  <pic:nvPicPr>
+                    <pic:cNvPr id="1" name=""/>
+                    <pic:cNvPicPr/>
+                  </pic:nvPicPr>
+                  <pic:blipFill>
+                    <a:blip r:embed="rId9">
+                      <a:extLst>
+                        <a:ext uri="{28A0092B-C50C-407E-A947-70E740481C1C}">
+                          <a14:useLocalDpi xmlns:a14="http://schemas.microsoft.com/office/drawing/2010/main" val="0"/>
+                        </a:ext>
+                      </a:extLst>
+                    </a:blip>
+                    <a:stretch>
+                      <a:fillRect/>
+                    </a:stretch>
+                  </pic:blipFill>
+                  <pic:spPr>
+                    <a:xfrm>
+                      <a:off x="0" y="0"/>
+                      <a:ext cx="2838450" cy="3114675"/>
+                    </a:xfrm>
+                    <a:prstGeom prst="rect">
+                      <a:avLst/>
+                    </a:prstGeom>
+                  </pic:spPr>
+                </pic:pic>
+              </a:graphicData>
+            </a:graphic>
+          </wp:anchor>
+        </w:drawing>
+      </w:r>
+      <w:r>
+        <w:t xml:space="preserve">Our system is ideal for salespeople in situations where a salesperson would like to help a customer find a car based upon specific car features and attributes. When opening the application, both salespeople and managers are greeted by the home screen, which allows users to access all of the application’s functions. Our current design is flawed because it allows salespeople to access functions that only mangers should be able to access, but we should operate under the assumption that salespeople are only using three functions to assist a customer: get customer information, search by details, and search by feature. </w:t>
+      </w:r>
+    </w:p>
+    <w:p>
+      <w:pPr>
+        <w:spacing w:after="0" w:line="480" w:lineRule="auto"/>
+        <w:rPr>
+          <w:rFonts w:ascii="Times New Roman" w:hAnsi="Times New Roman"/>
+          <w:b/>
+          <w:sz w:val="24"/>
+          <w:szCs w:val="24"/>
+        </w:rPr>
+      </w:pPr>
     </w:p>
     <w:p>
       <w:pPr>
@@ -1319,7 +1233,7 @@
                           </pic:cNvPicPr>
                         </pic:nvPicPr>
                         <pic:blipFill>
-                          <a:blip r:embed="rId9">
+                          <a:blip r:embed="rId10">
                             <a:extLst>
                               <a:ext uri="{28A0092B-C50C-407E-A947-70E740481C1C}">
                                 <a14:useLocalDpi xmlns:a14="http://schemas.microsoft.com/office/drawing/2010/main" val="0"/>
@@ -1348,7 +1262,7 @@
                           </pic:cNvPicPr>
                         </pic:nvPicPr>
                         <pic:blipFill>
-                          <a:blip r:embed="rId10">
+                          <a:blip r:embed="rId11">
                             <a:extLst>
                               <a:ext uri="{28A0092B-C50C-407E-A947-70E740481C1C}">
                                 <a14:useLocalDpi xmlns:a14="http://schemas.microsoft.com/office/drawing/2010/main" val="0"/>
@@ -1379,11 +1293,11 @@
             <w:pict>
               <v:group w14:anchorId="68699FE0" id="Group 43" o:spid="_x0000_s1026" style="position:absolute;margin-left:0;margin-top:19.95pt;width:451.5pt;height:129.75pt;z-index:251703296" coordsize="57340,16478" o:gfxdata="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">
                 <v:shape id="Picture 2" o:spid="_x0000_s1027" type="#_x0000_t75" style="position:absolute;left:31718;width:25622;height:16478;visibility:visible;mso-wrap-style:square" o:gfxdata="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">
-                  <v:imagedata r:id="rId11" o:title=""/>
+                  <v:imagedata r:id="rId12" o:title=""/>
                   <v:path arrowok="t"/>
                 </v:shape>
                 <v:shape id="Picture 1" o:spid="_x0000_s1028" type="#_x0000_t75" style="position:absolute;top:4476;width:22574;height:6096;visibility:visible;mso-wrap-style:square" o:gfxdata="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">
-                  <v:imagedata r:id="rId12" o:title=""/>
+                  <v:imagedata r:id="rId13" o:title=""/>
                   <v:path arrowok="t"/>
                 </v:shape>
               </v:group>
@@ -1391,109 +1305,71 @@
           </mc:Fallback>
         </mc:AlternateContent>
       </w:r>
-      <w:proofErr w:type="spellStart"/>
-      <w:r>
-        <w:rPr>
-          <w:rFonts w:ascii="Times New Roman" w:hAnsi="Times New Roman"/>
-          <w:sz w:val="24"/>
-          <w:szCs w:val="24"/>
-        </w:rPr>
-        <w:t>Demo.ListFeature</w:t>
-      </w:r>
-      <w:proofErr w:type="spellEnd"/>
-      <w:r>
-        <w:rPr>
-          <w:rFonts w:ascii="Times New Roman" w:hAnsi="Times New Roman"/>
-          <w:sz w:val="24"/>
-          <w:szCs w:val="24"/>
-        </w:rPr>
-        <w:t xml:space="preserve"> is a question-type query. This procedure retrieves the names of all features so that they can be listed in the </w:t>
-      </w:r>
-      <w:proofErr w:type="spellStart"/>
-      <w:r>
-        <w:rPr>
-          <w:rFonts w:ascii="Times New Roman" w:hAnsi="Times New Roman"/>
-          <w:sz w:val="24"/>
-          <w:szCs w:val="24"/>
-        </w:rPr>
-        <w:t>FeatureSearchForm</w:t>
-      </w:r>
-      <w:proofErr w:type="spellEnd"/>
-      <w:r>
-        <w:rPr>
-          <w:rFonts w:ascii="Times New Roman" w:hAnsi="Times New Roman"/>
-          <w:sz w:val="24"/>
-          <w:szCs w:val="24"/>
-        </w:rPr>
-        <w:t xml:space="preserve">. </w:t>
-      </w:r>
-    </w:p>
-    <w:p>
-      <w:pPr>
-        <w:spacing w:after="0" w:line="480" w:lineRule="auto"/>
-        <w:rPr>
-          <w:rFonts w:ascii="Times New Roman" w:hAnsi="Times New Roman"/>
-          <w:sz w:val="24"/>
-          <w:szCs w:val="24"/>
-        </w:rPr>
-      </w:pPr>
-    </w:p>
-    <w:p>
-      <w:pPr>
-        <w:spacing w:after="0" w:line="480" w:lineRule="auto"/>
-        <w:rPr>
-          <w:rFonts w:ascii="Times New Roman" w:hAnsi="Times New Roman"/>
-          <w:sz w:val="24"/>
-          <w:szCs w:val="24"/>
-        </w:rPr>
-      </w:pPr>
-    </w:p>
-    <w:p>
-      <w:pPr>
-        <w:spacing w:after="0" w:line="480" w:lineRule="auto"/>
-        <w:rPr>
-          <w:rFonts w:ascii="Times New Roman" w:hAnsi="Times New Roman"/>
-          <w:sz w:val="24"/>
-          <w:szCs w:val="24"/>
-        </w:rPr>
-      </w:pPr>
-    </w:p>
-    <w:p>
-      <w:pPr>
-        <w:spacing w:after="0" w:line="480" w:lineRule="auto"/>
-        <w:rPr>
-          <w:rFonts w:ascii="Times New Roman" w:hAnsi="Times New Roman"/>
-          <w:sz w:val="24"/>
-          <w:szCs w:val="24"/>
-        </w:rPr>
-      </w:pPr>
-    </w:p>
-    <w:p>
-      <w:pPr>
-        <w:spacing w:after="0" w:line="480" w:lineRule="auto"/>
-        <w:rPr>
-          <w:rFonts w:ascii="Times New Roman" w:hAnsi="Times New Roman"/>
-          <w:sz w:val="24"/>
-          <w:szCs w:val="24"/>
-        </w:rPr>
-      </w:pPr>
-      <w:proofErr w:type="spellStart"/>
-      <w:r>
-        <w:rPr>
-          <w:rFonts w:ascii="Times New Roman" w:hAnsi="Times New Roman"/>
-          <w:sz w:val="24"/>
-          <w:szCs w:val="24"/>
-        </w:rPr>
-        <w:t>Demo.CarWithFeatures</w:t>
-      </w:r>
-      <w:proofErr w:type="spellEnd"/>
-      <w:r>
-        <w:rPr>
-          <w:rFonts w:ascii="Times New Roman" w:hAnsi="Times New Roman"/>
-          <w:sz w:val="24"/>
-          <w:szCs w:val="24"/>
-        </w:rPr>
-        <w:t xml:space="preserve"> is a question-type query. This procedure </w:t>
+      <w:r>
+        <w:rPr>
+          <w:rFonts w:ascii="Times New Roman" w:hAnsi="Times New Roman"/>
+          <w:sz w:val="24"/>
+          <w:szCs w:val="24"/>
+        </w:rPr>
+        <w:t xml:space="preserve">Demo.ListFeature is a question-type query. This procedure retrieves the names of all features so that they can be listed in the FeatureSearchForm. </w:t>
+      </w:r>
+    </w:p>
+    <w:p>
+      <w:pPr>
+        <w:spacing w:after="0" w:line="480" w:lineRule="auto"/>
+        <w:rPr>
+          <w:rFonts w:ascii="Times New Roman" w:hAnsi="Times New Roman"/>
+          <w:sz w:val="24"/>
+          <w:szCs w:val="24"/>
+        </w:rPr>
+      </w:pPr>
+    </w:p>
+    <w:p>
+      <w:pPr>
+        <w:spacing w:after="0" w:line="480" w:lineRule="auto"/>
+        <w:rPr>
+          <w:rFonts w:ascii="Times New Roman" w:hAnsi="Times New Roman"/>
+          <w:sz w:val="24"/>
+          <w:szCs w:val="24"/>
+        </w:rPr>
+      </w:pPr>
+    </w:p>
+    <w:p>
+      <w:pPr>
+        <w:spacing w:after="0" w:line="480" w:lineRule="auto"/>
+        <w:rPr>
+          <w:rFonts w:ascii="Times New Roman" w:hAnsi="Times New Roman"/>
+          <w:sz w:val="24"/>
+          <w:szCs w:val="24"/>
+        </w:rPr>
+      </w:pPr>
+    </w:p>
+    <w:p>
+      <w:pPr>
+        <w:spacing w:after="0" w:line="480" w:lineRule="auto"/>
+        <w:rPr>
+          <w:rFonts w:ascii="Times New Roman" w:hAnsi="Times New Roman"/>
+          <w:sz w:val="24"/>
+          <w:szCs w:val="24"/>
+        </w:rPr>
+      </w:pPr>
+    </w:p>
+    <w:p>
+      <w:pPr>
+        <w:spacing w:after="0" w:line="480" w:lineRule="auto"/>
+        <w:rPr>
+          <w:rFonts w:ascii="Times New Roman" w:hAnsi="Times New Roman"/>
+          <w:sz w:val="24"/>
+          <w:szCs w:val="24"/>
+        </w:rPr>
+      </w:pPr>
+      <w:r>
+        <w:rPr>
+          <w:rFonts w:ascii="Times New Roman" w:hAnsi="Times New Roman"/>
+          <w:sz w:val="24"/>
+          <w:szCs w:val="24"/>
+        </w:rPr>
+        <w:t xml:space="preserve">Demo.CarWithFeatures is a question-type query. This procedure </w:t>
       </w:r>
       <w:r>
         <w:rPr>
@@ -1556,7 +1432,7 @@
                           </pic:cNvPicPr>
                         </pic:nvPicPr>
                         <pic:blipFill>
-                          <a:blip r:embed="rId13">
+                          <a:blip r:embed="rId14">
                             <a:extLst>
                               <a:ext uri="{28A0092B-C50C-407E-A947-70E740481C1C}">
                                 <a14:useLocalDpi xmlns:a14="http://schemas.microsoft.com/office/drawing/2010/main" val="0"/>
@@ -1623,7 +1499,7 @@
                           </pic:cNvPicPr>
                         </pic:nvPicPr>
                         <pic:blipFill>
-                          <a:blip r:embed="rId14">
+                          <a:blip r:embed="rId15">
                             <a:extLst>
                               <a:ext uri="{28A0092B-C50C-407E-A947-70E740481C1C}">
                                 <a14:useLocalDpi xmlns:a14="http://schemas.microsoft.com/office/drawing/2010/main" val="0"/>
@@ -1654,7 +1530,7 @@
             <w:pict>
               <v:group id="Group 44" o:spid="_x0000_s1026" style="position:absolute;margin-left:0;margin-top:.2pt;width:528.75pt;height:273.75pt;z-index:251705344" coordsize="67151,34766" o:gfxdata="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">
                 <v:shape id="Picture 4" o:spid="_x0000_s1027" type="#_x0000_t75" style="position:absolute;left:38195;top:13525;width:28956;height:2851;visibility:visible;mso-wrap-style:square" o:gfxdata="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">
-                  <v:imagedata r:id="rId15" o:title=""/>
+                  <v:imagedata r:id="rId16" o:title=""/>
                   <v:path arrowok="t"/>
                 </v:shape>
                 <v:shapetype id="_x0000_t202" coordsize="21600,21600" o:spt="202" path="m,l,21600r21600,l21600,xe">
@@ -1673,7 +1549,7 @@
                   </v:textbox>
                 </v:shape>
                 <v:shape id="Picture 3" o:spid="_x0000_s1029" type="#_x0000_t75" style="position:absolute;width:36830;height:34766;visibility:visible;mso-wrap-style:square" o:gfxdata="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">
-                  <v:imagedata r:id="rId16" o:title=""/>
+                  <v:imagedata r:id="rId17" o:title=""/>
                   <v:path arrowok="t"/>
                 </v:shape>
               </v:group>
@@ -1791,24 +1667,13 @@
           <w:szCs w:val="24"/>
         </w:rPr>
       </w:pPr>
-      <w:proofErr w:type="spellStart"/>
-      <w:r>
-        <w:rPr>
-          <w:rFonts w:ascii="Times New Roman" w:hAnsi="Times New Roman"/>
-          <w:sz w:val="24"/>
-          <w:szCs w:val="24"/>
-        </w:rPr>
-        <w:lastRenderedPageBreak/>
-        <w:t>Demo.CarSearch</w:t>
-      </w:r>
-      <w:proofErr w:type="spellEnd"/>
-      <w:r>
-        <w:rPr>
-          <w:rFonts w:ascii="Times New Roman" w:hAnsi="Times New Roman"/>
-          <w:sz w:val="24"/>
-          <w:szCs w:val="24"/>
-        </w:rPr>
-        <w:t xml:space="preserve"> is a question-type query. This procedure allows user to lookup cars based on features that the user specifies. </w:t>
+      <w:r>
+        <w:rPr>
+          <w:rFonts w:ascii="Times New Roman" w:hAnsi="Times New Roman"/>
+          <w:sz w:val="24"/>
+          <w:szCs w:val="24"/>
+        </w:rPr>
+        <w:t xml:space="preserve">Demo.CarSearch is a question-type query. This procedure allows user to lookup cars based on features that the user specifies. </w:t>
       </w:r>
     </w:p>
     <w:p>
@@ -1863,7 +1728,7 @@
                           </pic:cNvPicPr>
                         </pic:nvPicPr>
                         <pic:blipFill>
-                          <a:blip r:embed="rId17">
+                          <a:blip r:embed="rId18">
                             <a:extLst>
                               <a:ext uri="{28A0092B-C50C-407E-A947-70E740481C1C}">
                                 <a14:useLocalDpi xmlns:a14="http://schemas.microsoft.com/office/drawing/2010/main" val="0"/>
@@ -1892,7 +1757,7 @@
                           </pic:cNvPicPr>
                         </pic:nvPicPr>
                         <pic:blipFill>
-                          <a:blip r:embed="rId18">
+                          <a:blip r:embed="rId19">
                             <a:extLst>
                               <a:ext uri="{28A0092B-C50C-407E-A947-70E740481C1C}">
                                 <a14:useLocalDpi xmlns:a14="http://schemas.microsoft.com/office/drawing/2010/main" val="0"/>
@@ -1961,11 +1826,11 @@
             <w:pict>
               <v:group id="Group 45" o:spid="_x0000_s1030" style="position:absolute;margin-left:0;margin-top:1.05pt;width:507.75pt;height:162.6pt;z-index:251650048" coordsize="64484,20650" o:gfxdata="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">
                 <v:shape id="Picture 5" o:spid="_x0000_s1031" type="#_x0000_t75" style="position:absolute;width:25622;height:20650;visibility:visible;mso-wrap-style:square" o:gfxdata="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">
-                  <v:imagedata r:id="rId19" o:title=""/>
+                  <v:imagedata r:id="rId20" o:title=""/>
                   <v:path arrowok="t"/>
                 </v:shape>
                 <v:shape id="Picture 6" o:spid="_x0000_s1032" type="#_x0000_t75" style="position:absolute;left:28575;top:9715;width:35909;height:2705;visibility:visible;mso-wrap-style:square" o:gfxdata="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">
-                  <v:imagedata r:id="rId20" o:title=""/>
+                  <v:imagedata r:id="rId21" o:title=""/>
                   <v:path arrowok="t"/>
                 </v:shape>
                 <v:shape id="Text Box 2" o:spid="_x0000_s1033" type="#_x0000_t202" style="position:absolute;left:30861;width:23545;height:7537;visibility:visible;mso-wrap-style:square;v-text-anchor:top" o:gfxdata="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">
@@ -2097,7 +1962,7 @@
                           </pic:cNvPicPr>
                         </pic:nvPicPr>
                         <pic:blipFill>
-                          <a:blip r:embed="rId21">
+                          <a:blip r:embed="rId22">
                             <a:extLst>
                               <a:ext uri="{28A0092B-C50C-407E-A947-70E740481C1C}">
                                 <a14:useLocalDpi xmlns:a14="http://schemas.microsoft.com/office/drawing/2010/main" val="0"/>
@@ -2164,7 +2029,7 @@
                           </pic:cNvPicPr>
                         </pic:nvPicPr>
                         <pic:blipFill>
-                          <a:blip r:embed="rId22">
+                          <a:blip r:embed="rId23">
                             <a:extLst>
                               <a:ext uri="{28A0092B-C50C-407E-A947-70E740481C1C}">
                                 <a14:useLocalDpi xmlns:a14="http://schemas.microsoft.com/office/drawing/2010/main" val="0"/>
@@ -2195,7 +2060,7 @@
             <w:pict>
               <v:group id="Group 46" o:spid="_x0000_s1034" style="position:absolute;margin-left:0;margin-top:50.1pt;width:415.5pt;height:126pt;z-index:251655168" coordsize="52768,16002" o:gfxdata="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">
                 <v:shape id="Picture 8" o:spid="_x0000_s1035" type="#_x0000_t75" style="position:absolute;top:952;width:33083;height:14764;visibility:visible;mso-wrap-style:square" o:gfxdata="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">
-                  <v:imagedata r:id="rId23" o:title=""/>
+                  <v:imagedata r:id="rId24" o:title=""/>
                   <v:path arrowok="t"/>
                 </v:shape>
                 <v:shape id="Text Box 2" o:spid="_x0000_s1036" type="#_x0000_t202" style="position:absolute;left:33813;top:9144;width:18955;height:6858;visibility:visible;mso-wrap-style:square;v-text-anchor:top" o:gfxdata="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">
@@ -2210,7 +2075,7 @@
                   </v:textbox>
                 </v:shape>
                 <v:shape id="Picture 9" o:spid="_x0000_s1037" type="#_x0000_t75" style="position:absolute;left:33432;width:12192;height:7524;visibility:visible;mso-wrap-style:square" o:gfxdata="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">
-                  <v:imagedata r:id="rId24" o:title=""/>
+                  <v:imagedata r:id="rId25" o:title=""/>
                   <v:path arrowok="t"/>
                 </v:shape>
               </v:group>
@@ -2218,23 +2083,13 @@
           </mc:Fallback>
         </mc:AlternateContent>
       </w:r>
-      <w:proofErr w:type="spellStart"/>
-      <w:r>
-        <w:rPr>
-          <w:rFonts w:ascii="Times New Roman" w:hAnsi="Times New Roman"/>
-          <w:sz w:val="24"/>
-          <w:szCs w:val="24"/>
-        </w:rPr>
-        <w:t>Demo.GetCarFeatures</w:t>
-      </w:r>
-      <w:proofErr w:type="spellEnd"/>
-      <w:r>
-        <w:rPr>
-          <w:rFonts w:ascii="Times New Roman" w:hAnsi="Times New Roman"/>
-          <w:sz w:val="24"/>
-          <w:szCs w:val="24"/>
-        </w:rPr>
-        <w:t xml:space="preserve"> is a question-type query. This procedure allows the user to find a particular car’s features. </w:t>
+      <w:r>
+        <w:rPr>
+          <w:rFonts w:ascii="Times New Roman" w:hAnsi="Times New Roman"/>
+          <w:sz w:val="24"/>
+          <w:szCs w:val="24"/>
+        </w:rPr>
+        <w:t xml:space="preserve">Demo.GetCarFeatures is a question-type query. This procedure allows the user to find a particular car’s features. </w:t>
       </w:r>
     </w:p>
     <w:p>
@@ -2297,23 +2152,13 @@
           <w:szCs w:val="24"/>
         </w:rPr>
       </w:pPr>
-      <w:proofErr w:type="spellStart"/>
-      <w:r>
-        <w:rPr>
-          <w:rFonts w:ascii="Times New Roman" w:hAnsi="Times New Roman"/>
-          <w:sz w:val="24"/>
-          <w:szCs w:val="24"/>
-        </w:rPr>
-        <w:t>Demo.GetCustomerInformation</w:t>
-      </w:r>
-      <w:proofErr w:type="spellEnd"/>
-      <w:r>
-        <w:rPr>
-          <w:rFonts w:ascii="Times New Roman" w:hAnsi="Times New Roman"/>
-          <w:sz w:val="24"/>
-          <w:szCs w:val="24"/>
-        </w:rPr>
-        <w:t xml:space="preserve"> is a question-type query. This procedure allows the user to search a customer and proceeds to retrieve </w:t>
+      <w:r>
+        <w:rPr>
+          <w:rFonts w:ascii="Times New Roman" w:hAnsi="Times New Roman"/>
+          <w:sz w:val="24"/>
+          <w:szCs w:val="24"/>
+        </w:rPr>
+        <w:t xml:space="preserve">Demo.GetCustomerInformation is a question-type query. This procedure allows the user to search a customer and proceeds to retrieve </w:t>
       </w:r>
       <w:r>
         <w:rPr>
@@ -2386,7 +2231,7 @@
                           </pic:cNvPicPr>
                         </pic:nvPicPr>
                         <pic:blipFill>
-                          <a:blip r:embed="rId25">
+                          <a:blip r:embed="rId26">
                             <a:extLst>
                               <a:ext uri="{28A0092B-C50C-407E-A947-70E740481C1C}">
                                 <a14:useLocalDpi xmlns:a14="http://schemas.microsoft.com/office/drawing/2010/main" val="0"/>
@@ -2415,7 +2260,7 @@
                           </pic:cNvPicPr>
                         </pic:nvPicPr>
                         <pic:blipFill>
-                          <a:blip r:embed="rId26">
+                          <a:blip r:embed="rId27">
                             <a:extLst>
                               <a:ext uri="{28A0092B-C50C-407E-A947-70E740481C1C}">
                                 <a14:useLocalDpi xmlns:a14="http://schemas.microsoft.com/office/drawing/2010/main" val="0"/>
@@ -2465,15 +2310,7 @@
                           <w:txbxContent>
                             <w:p>
                               <w:r>
-                                <w:t xml:space="preserve">This table shows customer information based on searching </w:t>
-                              </w:r>
-                              <w:proofErr w:type="spellStart"/>
-                              <w:r>
-                                <w:t>customerId</w:t>
-                              </w:r>
-                              <w:proofErr w:type="spellEnd"/>
-                              <w:r>
-                                <w:t xml:space="preserve"> =1.</w:t>
+                                <w:t>This table shows customer information based on searching customerId =1.</w:t>
                               </w:r>
                             </w:p>
                           </w:txbxContent>
@@ -2498,11 +2335,11 @@
             <w:pict>
               <v:group w14:anchorId="1B8E9D23" id="Group 47" o:spid="_x0000_s1038" style="position:absolute;margin-left:-3pt;margin-top:-.25pt;width:489.75pt;height:168.8pt;z-index:251660288;mso-width-relative:margin;mso-height-relative:margin" coordorigin="-381" coordsize="62198,21437" o:gfxdata="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">
                 <v:shape id="Picture 11" o:spid="_x0000_s1039" type="#_x0000_t75" style="position:absolute;width:57245;height:17805;visibility:visible;mso-wrap-style:square" o:gfxdata="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">
-                  <v:imagedata r:id="rId27" o:title=""/>
+                  <v:imagedata r:id="rId28" o:title=""/>
                   <v:path arrowok="t"/>
                 </v:shape>
                 <v:shape id="Picture 13" o:spid="_x0000_s1040" type="#_x0000_t75" style="position:absolute;left:-381;top:18002;width:44100;height:3435;visibility:visible;mso-wrap-style:square" o:gfxdata="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">
-                  <v:imagedata r:id="rId28" o:title=""/>
+                  <v:imagedata r:id="rId29" o:title=""/>
                   <v:path arrowok="t"/>
                 </v:shape>
                 <v:shape id="Text Box 2" o:spid="_x0000_s1041" type="#_x0000_t202" style="position:absolute;left:46958;top:11049;width:14859;height:8001;visibility:visible;mso-wrap-style:square;v-text-anchor:top" o:gfxdata="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">
@@ -2510,15 +2347,7 @@
                     <w:txbxContent>
                       <w:p>
                         <w:r>
-                          <w:t xml:space="preserve">This table shows customer information based on searching </w:t>
-                        </w:r>
-                        <w:proofErr w:type="spellStart"/>
-                        <w:r>
-                          <w:t>customerId</w:t>
-                        </w:r>
-                        <w:proofErr w:type="spellEnd"/>
-                        <w:r>
-                          <w:t xml:space="preserve"> =1.</w:t>
+                          <w:t>This table shows customer information based on searching customerId =1.</w:t>
                         </w:r>
                       </w:p>
                     </w:txbxContent>
@@ -2591,7 +2420,6 @@
           <w:sz w:val="24"/>
           <w:szCs w:val="24"/>
         </w:rPr>
-        <w:lastRenderedPageBreak/>
         <w:t xml:space="preserve">Demo.GetCustomerPurchase is a question-type query. This retrieves a customer’s purchase count and purchase amount based upon a customer ID. </w:t>
       </w:r>
     </w:p>
@@ -2647,7 +2475,7 @@
                           </pic:cNvPicPr>
                         </pic:nvPicPr>
                         <pic:blipFill>
-                          <a:blip r:embed="rId29">
+                          <a:blip r:embed="rId30">
                             <a:extLst>
                               <a:ext uri="{28A0092B-C50C-407E-A947-70E740481C1C}">
                                 <a14:useLocalDpi xmlns:a14="http://schemas.microsoft.com/office/drawing/2010/main" val="0"/>
@@ -2697,15 +2525,7 @@
                           <w:txbxContent>
                             <w:p>
                               <w:r>
-                                <w:t xml:space="preserve">This table shows purchase information based on searching </w:t>
-                              </w:r>
-                              <w:proofErr w:type="spellStart"/>
-                              <w:r>
-                                <w:t>customerId</w:t>
-                              </w:r>
-                              <w:proofErr w:type="spellEnd"/>
-                              <w:r>
-                                <w:t xml:space="preserve"> =1.</w:t>
+                                <w:t>This table shows purchase information based on searching customerId =1.</w:t>
                               </w:r>
                             </w:p>
                           </w:txbxContent>
@@ -2722,7 +2542,7 @@
                           </pic:cNvPicPr>
                         </pic:nvPicPr>
                         <pic:blipFill>
-                          <a:blip r:embed="rId30">
+                          <a:blip r:embed="rId31">
                             <a:extLst>
                               <a:ext uri="{28A0092B-C50C-407E-A947-70E740481C1C}">
                                 <a14:useLocalDpi xmlns:a14="http://schemas.microsoft.com/office/drawing/2010/main" val="0"/>
@@ -2753,7 +2573,7 @@
             <w:pict>
               <v:group id="Group 42" o:spid="_x0000_s1042" style="position:absolute;margin-left:0;margin-top:1.05pt;width:490.5pt;height:149.25pt;z-index:251665408" coordsize="62293,18954" o:gfxdata="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">
                 <v:shape id="Picture 15" o:spid="_x0000_s1043" type="#_x0000_t75" style="position:absolute;width:44291;height:18954;visibility:visible;mso-wrap-style:square" o:gfxdata="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">
-                  <v:imagedata r:id="rId31" o:title=""/>
+                  <v:imagedata r:id="rId32" o:title=""/>
                   <v:path arrowok="t"/>
                 </v:shape>
                 <v:shape id="Text Box 2" o:spid="_x0000_s1044" type="#_x0000_t202" style="position:absolute;left:47434;top:5524;width:14859;height:8001;visibility:visible;mso-wrap-style:square;v-text-anchor:top" o:gfxdata="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">
@@ -2761,22 +2581,14 @@
                     <w:txbxContent>
                       <w:p>
                         <w:r>
-                          <w:t xml:space="preserve">This table shows purchase information based on searching </w:t>
-                        </w:r>
-                        <w:proofErr w:type="spellStart"/>
-                        <w:r>
-                          <w:t>customerId</w:t>
-                        </w:r>
-                        <w:proofErr w:type="spellEnd"/>
-                        <w:r>
-                          <w:t xml:space="preserve"> =1.</w:t>
+                          <w:t>This table shows purchase information based on searching customerId =1.</w:t>
                         </w:r>
                       </w:p>
                     </w:txbxContent>
                   </v:textbox>
                 </v:shape>
                 <v:shape id="Picture 17" o:spid="_x0000_s1045" type="#_x0000_t75" style="position:absolute;left:38100;top:14859;width:21240;height:3810;visibility:visible;mso-wrap-style:square" o:gfxdata="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">
-                  <v:imagedata r:id="rId32" o:title=""/>
+                  <v:imagedata r:id="rId33" o:title=""/>
                   <v:path arrowok="t"/>
                 </v:shape>
               </v:group>
@@ -2919,15 +2731,7 @@
                                 <w:t>This table shows the employee information of</w:t>
                               </w:r>
                               <w:r>
-                                <w:t xml:space="preserve"> </w:t>
-                              </w:r>
-                              <w:proofErr w:type="spellStart"/>
-                              <w:r>
-                                <w:t>EmployeeId</w:t>
-                              </w:r>
-                              <w:proofErr w:type="spellEnd"/>
-                              <w:r>
-                                <w:t xml:space="preserve"> = 2.</w:t>
+                                <w:t xml:space="preserve"> EmployeeId = 2.</w:t>
                               </w:r>
                             </w:p>
                           </w:txbxContent>
@@ -2944,7 +2748,7 @@
                           </pic:cNvPicPr>
                         </pic:nvPicPr>
                         <pic:blipFill>
-                          <a:blip r:embed="rId33">
+                          <a:blip r:embed="rId34">
                             <a:extLst>
                               <a:ext uri="{28A0092B-C50C-407E-A947-70E740481C1C}">
                                 <a14:useLocalDpi xmlns:a14="http://schemas.microsoft.com/office/drawing/2010/main" val="0"/>
@@ -2973,7 +2777,7 @@
                           </pic:cNvPicPr>
                         </pic:nvPicPr>
                         <pic:blipFill>
-                          <a:blip r:embed="rId34">
+                          <a:blip r:embed="rId35">
                             <a:extLst>
                               <a:ext uri="{28A0092B-C50C-407E-A947-70E740481C1C}">
                                 <a14:useLocalDpi xmlns:a14="http://schemas.microsoft.com/office/drawing/2010/main" val="0"/>
@@ -3011,26 +2815,18 @@
                           <w:t>This table shows the employee information of</w:t>
                         </w:r>
                         <w:r>
-                          <w:t xml:space="preserve"> </w:t>
-                        </w:r>
-                        <w:proofErr w:type="spellStart"/>
-                        <w:r>
-                          <w:t>EmployeeId</w:t>
-                        </w:r>
-                        <w:proofErr w:type="spellEnd"/>
-                        <w:r>
-                          <w:t xml:space="preserve"> = 2.</w:t>
+                          <w:t xml:space="preserve"> EmployeeId = 2.</w:t>
                         </w:r>
                       </w:p>
                     </w:txbxContent>
                   </v:textbox>
                 </v:shape>
                 <v:shape id="Picture 18" o:spid="_x0000_s1048" type="#_x0000_t75" style="position:absolute;width:41535;height:39147;visibility:visible;mso-wrap-style:square" o:gfxdata="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">
-                  <v:imagedata r:id="rId35" o:title=""/>
+                  <v:imagedata r:id="rId36" o:title=""/>
                   <v:path arrowok="t"/>
                 </v:shape>
                 <v:shape id="Picture 20" o:spid="_x0000_s1049" type="#_x0000_t75" style="position:absolute;top:40767;width:59436;height:2146;visibility:visible;mso-wrap-style:square" o:gfxdata="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">
-                  <v:imagedata r:id="rId36" o:title=""/>
+                  <v:imagedata r:id="rId37" o:title=""/>
                   <v:path arrowok="t"/>
                 </v:shape>
                 <w10:wrap anchorx="margin"/>
@@ -3039,23 +2835,13 @@
           </mc:Fallback>
         </mc:AlternateContent>
       </w:r>
-      <w:proofErr w:type="spellStart"/>
-      <w:r>
-        <w:rPr>
-          <w:rFonts w:ascii="Times New Roman" w:hAnsi="Times New Roman"/>
-          <w:sz w:val="24"/>
-          <w:szCs w:val="24"/>
-        </w:rPr>
-        <w:t>Demo.ListEmployee</w:t>
-      </w:r>
-      <w:proofErr w:type="spellEnd"/>
-      <w:r>
-        <w:rPr>
-          <w:rFonts w:ascii="Times New Roman" w:hAnsi="Times New Roman"/>
-          <w:sz w:val="24"/>
-          <w:szCs w:val="24"/>
-        </w:rPr>
-        <w:t xml:space="preserve"> is a question-type query. This </w:t>
+      <w:r>
+        <w:rPr>
+          <w:rFonts w:ascii="Times New Roman" w:hAnsi="Times New Roman"/>
+          <w:sz w:val="24"/>
+          <w:szCs w:val="24"/>
+        </w:rPr>
+        <w:t xml:space="preserve">Demo.ListEmployee is a question-type query. This </w:t>
       </w:r>
       <w:r>
         <w:rPr>
@@ -3289,21 +3075,7 @@
                           <w:txbxContent>
                             <w:p>
                               <w:r>
-                                <w:t xml:space="preserve">This table shows the </w:t>
-                              </w:r>
-                              <w:r>
-                                <w:t xml:space="preserve">car </w:t>
-                              </w:r>
-                              <w:r>
-                                <w:t xml:space="preserve">information of </w:t>
-                              </w:r>
-                              <w:proofErr w:type="spellStart"/>
-                              <w:r>
-                                <w:t>CarId</w:t>
-                              </w:r>
-                              <w:proofErr w:type="spellEnd"/>
-                              <w:r>
-                                <w:t xml:space="preserve"> = 2.</w:t>
+                                <w:t>This table shows the car information of CarId = 2.</w:t>
                               </w:r>
                             </w:p>
                           </w:txbxContent>
@@ -3320,7 +3092,7 @@
                           </pic:cNvPicPr>
                         </pic:nvPicPr>
                         <pic:blipFill>
-                          <a:blip r:embed="rId37">
+                          <a:blip r:embed="rId38">
                             <a:extLst>
                               <a:ext uri="{28A0092B-C50C-407E-A947-70E740481C1C}">
                                 <a14:useLocalDpi xmlns:a14="http://schemas.microsoft.com/office/drawing/2010/main" val="0"/>
@@ -3349,7 +3121,7 @@
                           </pic:cNvPicPr>
                         </pic:nvPicPr>
                         <pic:blipFill>
-                          <a:blip r:embed="rId38">
+                          <a:blip r:embed="rId39">
                             <a:extLst>
                               <a:ext uri="{28A0092B-C50C-407E-A947-70E740481C1C}">
                                 <a14:useLocalDpi xmlns:a14="http://schemas.microsoft.com/office/drawing/2010/main" val="0"/>
@@ -3384,32 +3156,18 @@
                     <w:txbxContent>
                       <w:p>
                         <w:r>
-                          <w:t xml:space="preserve">This table shows the </w:t>
-                        </w:r>
-                        <w:r>
-                          <w:t xml:space="preserve">car </w:t>
-                        </w:r>
-                        <w:r>
-                          <w:t xml:space="preserve">information of </w:t>
-                        </w:r>
-                        <w:proofErr w:type="spellStart"/>
-                        <w:r>
-                          <w:t>CarId</w:t>
-                        </w:r>
-                        <w:proofErr w:type="spellEnd"/>
-                        <w:r>
-                          <w:t xml:space="preserve"> = 2.</w:t>
+                          <w:t>This table shows the car information of CarId = 2.</w:t>
                         </w:r>
                       </w:p>
                     </w:txbxContent>
                   </v:textbox>
                 </v:shape>
                 <v:shape id="Picture 22" o:spid="_x0000_s1052" type="#_x0000_t75" style="position:absolute;top:27527;width:37528;height:3619;visibility:visible;mso-wrap-style:square" o:gfxdata="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">
-                  <v:imagedata r:id="rId39" o:title=""/>
+                  <v:imagedata r:id="rId40" o:title=""/>
                   <v:path arrowok="t"/>
                 </v:shape>
                 <v:shape id="Picture 21" o:spid="_x0000_s1053" type="#_x0000_t75" style="position:absolute;width:25622;height:25908;visibility:visible;mso-wrap-style:square" o:gfxdata="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">
-                  <v:imagedata r:id="rId40" o:title=""/>
+                  <v:imagedata r:id="rId41" o:title=""/>
                   <v:path arrowok="t"/>
                 </v:shape>
                 <w10:wrap type="tight" anchorx="margin"/>
@@ -3418,23 +3176,13 @@
           </mc:Fallback>
         </mc:AlternateContent>
       </w:r>
-      <w:proofErr w:type="spellStart"/>
-      <w:r>
-        <w:rPr>
-          <w:rFonts w:ascii="Times New Roman" w:hAnsi="Times New Roman"/>
-          <w:sz w:val="24"/>
-          <w:szCs w:val="24"/>
-        </w:rPr>
-        <w:t>Demo.CarInformation</w:t>
-      </w:r>
-      <w:proofErr w:type="spellEnd"/>
-      <w:r>
-        <w:rPr>
-          <w:rFonts w:ascii="Times New Roman" w:hAnsi="Times New Roman"/>
-          <w:sz w:val="24"/>
-          <w:szCs w:val="24"/>
-        </w:rPr>
-        <w:t xml:space="preserve"> is a question type query. This procedure allows the user to search for the details associated with a car.</w:t>
+      <w:r>
+        <w:rPr>
+          <w:rFonts w:ascii="Times New Roman" w:hAnsi="Times New Roman"/>
+          <w:sz w:val="24"/>
+          <w:szCs w:val="24"/>
+        </w:rPr>
+        <w:t>Demo.CarInformation is a question type query. This procedure allows the user to search for the details associated with a car.</w:t>
       </w:r>
     </w:p>
     <w:p>
@@ -3594,7 +3342,7 @@
                           </pic:cNvPicPr>
                         </pic:nvPicPr>
                         <pic:blipFill>
-                          <a:blip r:embed="rId41">
+                          <a:blip r:embed="rId42">
                             <a:extLst>
                               <a:ext uri="{28A0092B-C50C-407E-A947-70E740481C1C}">
                                 <a14:useLocalDpi xmlns:a14="http://schemas.microsoft.com/office/drawing/2010/main" val="0"/>
@@ -3623,7 +3371,7 @@
                           </pic:cNvPicPr>
                         </pic:nvPicPr>
                         <pic:blipFill>
-                          <a:blip r:embed="rId42">
+                          <a:blip r:embed="rId43">
                             <a:extLst>
                               <a:ext uri="{28A0092B-C50C-407E-A947-70E740481C1C}">
                                 <a14:useLocalDpi xmlns:a14="http://schemas.microsoft.com/office/drawing/2010/main" val="0"/>
@@ -3673,21 +3421,7 @@
                           <w:txbxContent>
                             <w:p>
                               <w:r>
-                                <w:t xml:space="preserve">This </w:t>
-                              </w:r>
-                              <w:r>
-                                <w:t xml:space="preserve">table shows the employee performance of </w:t>
-                              </w:r>
-                              <w:proofErr w:type="spellStart"/>
-                              <w:r>
-                                <w:t>EmployeeId</w:t>
-                              </w:r>
-                              <w:proofErr w:type="spellEnd"/>
-                              <w:r>
-                                <w:t xml:space="preserve"> </w:t>
-                              </w:r>
-                              <w:r>
-                                <w:t>= 2</w:t>
+                                <w:t>This table shows the employee performance of EmployeeId = 2</w:t>
                               </w:r>
                               <w:r>
                                 <w:t>, 2000-2018</w:t>
@@ -3712,11 +3446,11 @@
             <w:pict>
               <v:group id="Group 39" o:spid="_x0000_s1054" style="position:absolute;margin-left:0;margin-top:85.2pt;width:540pt;height:247.5pt;z-index:251674624" coordsize="68580,31432" o:gfxdata="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">
                 <v:shape id="Picture 24" o:spid="_x0000_s1055" type="#_x0000_t75" style="position:absolute;top:952;width:49561;height:30480;visibility:visible;mso-wrap-style:square" o:gfxdata="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">
-                  <v:imagedata r:id="rId43" o:title=""/>
+                  <v:imagedata r:id="rId44" o:title=""/>
                   <v:path arrowok="t"/>
                 </v:shape>
                 <v:shape id="Picture 25" o:spid="_x0000_s1056" type="#_x0000_t75" style="position:absolute;left:24574;top:10763;width:44006;height:3619;visibility:visible;mso-wrap-style:square" o:gfxdata="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">
-                  <v:imagedata r:id="rId44" o:title=""/>
+                  <v:imagedata r:id="rId45" o:title=""/>
                   <v:path arrowok="t"/>
                 </v:shape>
                 <v:shape id="Text Box 2" o:spid="_x0000_s1057" type="#_x0000_t202" style="position:absolute;left:45053;width:18288;height:8001;visibility:visible;mso-wrap-style:square;v-text-anchor:top" o:gfxdata="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">
@@ -3724,21 +3458,7 @@
                     <w:txbxContent>
                       <w:p>
                         <w:r>
-                          <w:t xml:space="preserve">This </w:t>
-                        </w:r>
-                        <w:r>
-                          <w:t xml:space="preserve">table shows the employee performance of </w:t>
-                        </w:r>
-                        <w:proofErr w:type="spellStart"/>
-                        <w:r>
-                          <w:t>EmployeeId</w:t>
-                        </w:r>
-                        <w:proofErr w:type="spellEnd"/>
-                        <w:r>
-                          <w:t xml:space="preserve"> </w:t>
-                        </w:r>
-                        <w:r>
-                          <w:t>= 2</w:t>
+                          <w:t>This table shows the employee performance of EmployeeId = 2</w:t>
                         </w:r>
                         <w:r>
                           <w:t>, 2000-2018</w:t>
@@ -3756,23 +3476,13 @@
           </mc:Fallback>
         </mc:AlternateContent>
       </w:r>
-      <w:proofErr w:type="spellStart"/>
-      <w:r>
-        <w:rPr>
-          <w:rFonts w:ascii="Times New Roman" w:hAnsi="Times New Roman"/>
-          <w:sz w:val="24"/>
-          <w:szCs w:val="24"/>
-        </w:rPr>
-        <w:t>Demo.GetYearlyPerformance</w:t>
-      </w:r>
-      <w:proofErr w:type="spellEnd"/>
-      <w:r>
-        <w:rPr>
-          <w:rFonts w:ascii="Times New Roman" w:hAnsi="Times New Roman"/>
-          <w:sz w:val="24"/>
-          <w:szCs w:val="24"/>
-        </w:rPr>
-        <w:t xml:space="preserve"> is a report type query. This procedure </w:t>
+      <w:r>
+        <w:rPr>
+          <w:rFonts w:ascii="Times New Roman" w:hAnsi="Times New Roman"/>
+          <w:sz w:val="24"/>
+          <w:szCs w:val="24"/>
+        </w:rPr>
+        <w:t xml:space="preserve">Demo.GetYearlyPerformance is a report type query. This procedure </w:t>
       </w:r>
       <w:r>
         <w:rPr>
@@ -3939,7 +3649,7 @@
                           </pic:cNvPicPr>
                         </pic:nvPicPr>
                         <pic:blipFill>
-                          <a:blip r:embed="rId45">
+                          <a:blip r:embed="rId46">
                             <a:extLst>
                               <a:ext uri="{28A0092B-C50C-407E-A947-70E740481C1C}">
                                 <a14:useLocalDpi xmlns:a14="http://schemas.microsoft.com/office/drawing/2010/main" val="0"/>
@@ -3968,7 +3678,7 @@
                           </pic:cNvPicPr>
                         </pic:nvPicPr>
                         <pic:blipFill>
-                          <a:blip r:embed="rId46">
+                          <a:blip r:embed="rId47">
                             <a:extLst>
                               <a:ext uri="{28A0092B-C50C-407E-A947-70E740481C1C}">
                                 <a14:useLocalDpi xmlns:a14="http://schemas.microsoft.com/office/drawing/2010/main" val="0"/>
@@ -4018,27 +3728,7 @@
                           <w:txbxContent>
                             <w:p>
                               <w:r>
-                                <w:t xml:space="preserve">This table shows the </w:t>
-                              </w:r>
-                              <w:r>
-                                <w:t>dealership</w:t>
-                              </w:r>
-                              <w:r>
-                                <w:t xml:space="preserve"> performance of </w:t>
-                              </w:r>
-                              <w:proofErr w:type="spellStart"/>
-                              <w:r>
-                                <w:t>Dealerhip</w:t>
-                              </w:r>
-                              <w:proofErr w:type="spellEnd"/>
-                              <w:r>
-                                <w:t xml:space="preserve"> = 2</w:t>
-                              </w:r>
-                              <w:r>
-                                <w:t>, 2000-2018</w:t>
-                              </w:r>
-                              <w:r>
-                                <w:t>.</w:t>
+                                <w:t>This table shows the dealership performance of Dealerhip = 2, 2000-2018.</w:t>
                               </w:r>
                             </w:p>
                           </w:txbxContent>
@@ -4057,11 +3747,11 @@
             <w:pict>
               <v:group id="Group 38" o:spid="_x0000_s1058" style="position:absolute;margin-left:0;margin-top:52.5pt;width:7in;height:240.95pt;z-index:251679744" coordsize="64008,30600" o:gfxdata="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">
                 <v:shape id="Picture 27" o:spid="_x0000_s1059" type="#_x0000_t75" style="position:absolute;width:59436;height:30600;visibility:visible;mso-wrap-style:square" o:gfxdata="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">
-                  <v:imagedata r:id="rId47" o:title=""/>
+                  <v:imagedata r:id="rId48" o:title=""/>
                   <v:path arrowok="t"/>
                 </v:shape>
                 <v:shape id="Picture 28" o:spid="_x0000_s1060" type="#_x0000_t75" style="position:absolute;left:35433;top:10953;width:28575;height:9716;visibility:visible;mso-wrap-style:square" o:gfxdata="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">
-                  <v:imagedata r:id="rId48" o:title=""/>
+                  <v:imagedata r:id="rId49" o:title=""/>
                   <v:path arrowok="t"/>
                 </v:shape>
                 <v:shape id="Text Box 2" o:spid="_x0000_s1061" type="#_x0000_t202" style="position:absolute;left:40481;top:1428;width:17907;height:8001;visibility:visible;mso-wrap-style:square;v-text-anchor:top" o:gfxdata="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">
@@ -4069,27 +3759,7 @@
                     <w:txbxContent>
                       <w:p>
                         <w:r>
-                          <w:t xml:space="preserve">This table shows the </w:t>
-                        </w:r>
-                        <w:r>
-                          <w:t>dealership</w:t>
-                        </w:r>
-                        <w:r>
-                          <w:t xml:space="preserve"> performance of </w:t>
-                        </w:r>
-                        <w:proofErr w:type="spellStart"/>
-                        <w:r>
-                          <w:t>Dealerhip</w:t>
-                        </w:r>
-                        <w:proofErr w:type="spellEnd"/>
-                        <w:r>
-                          <w:t xml:space="preserve"> = 2</w:t>
-                        </w:r>
-                        <w:r>
-                          <w:t>, 2000-2018</w:t>
-                        </w:r>
-                        <w:r>
-                          <w:t>.</w:t>
+                          <w:t>This table shows the dealership performance of Dealerhip = 2, 2000-2018.</w:t>
                         </w:r>
                       </w:p>
                     </w:txbxContent>
@@ -4101,23 +3771,13 @@
           </mc:Fallback>
         </mc:AlternateContent>
       </w:r>
-      <w:proofErr w:type="spellStart"/>
-      <w:r>
-        <w:rPr>
-          <w:rFonts w:ascii="Times New Roman" w:hAnsi="Times New Roman"/>
-          <w:sz w:val="24"/>
-          <w:szCs w:val="24"/>
-        </w:rPr>
-        <w:t>Demo.DealershipPerformance</w:t>
-      </w:r>
-      <w:proofErr w:type="spellEnd"/>
-      <w:r>
-        <w:rPr>
-          <w:rFonts w:ascii="Times New Roman" w:hAnsi="Times New Roman"/>
-          <w:sz w:val="24"/>
-          <w:szCs w:val="24"/>
-        </w:rPr>
-        <w:t xml:space="preserve"> is a report type query.</w:t>
+      <w:r>
+        <w:rPr>
+          <w:rFonts w:ascii="Times New Roman" w:hAnsi="Times New Roman"/>
+          <w:sz w:val="24"/>
+          <w:szCs w:val="24"/>
+        </w:rPr>
+        <w:t>Demo.DealershipPerformance is a report type query.</w:t>
       </w:r>
       <w:r>
         <w:rPr>
@@ -4193,7 +3853,7 @@
                           </pic:cNvPicPr>
                         </pic:nvPicPr>
                         <pic:blipFill>
-                          <a:blip r:embed="rId49">
+                          <a:blip r:embed="rId50">
                             <a:extLst>
                               <a:ext uri="{28A0092B-C50C-407E-A947-70E740481C1C}">
                                 <a14:useLocalDpi xmlns:a14="http://schemas.microsoft.com/office/drawing/2010/main" val="0"/>
@@ -4222,7 +3882,7 @@
                           </pic:cNvPicPr>
                         </pic:nvPicPr>
                         <pic:blipFill>
-                          <a:blip r:embed="rId50">
+                          <a:blip r:embed="rId51">
                             <a:extLst>
                               <a:ext uri="{28A0092B-C50C-407E-A947-70E740481C1C}">
                                 <a14:useLocalDpi xmlns:a14="http://schemas.microsoft.com/office/drawing/2010/main" val="0"/>
@@ -4291,11 +3951,11 @@
             <w:pict>
               <v:group w14:anchorId="07FDEFAF" id="Group 37" o:spid="_x0000_s1062" style="position:absolute;margin-left:0;margin-top:286.35pt;width:468pt;height:197.85pt;z-index:251685888" coordsize="59436,25126" o:gfxdata="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">
                 <v:shape id="Picture 30" o:spid="_x0000_s1063" type="#_x0000_t75" style="position:absolute;width:59436;height:15836;visibility:visible;mso-wrap-style:square" o:gfxdata="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">
-                  <v:imagedata r:id="rId51" o:title=""/>
+                  <v:imagedata r:id="rId52" o:title=""/>
                   <v:path arrowok="t"/>
                 </v:shape>
                 <v:shape id="Picture 31" o:spid="_x0000_s1064" type="#_x0000_t75" style="position:absolute;top:18859;width:59436;height:6267;visibility:visible;mso-wrap-style:square" o:gfxdata="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">
-                  <v:imagedata r:id="rId52" o:title=""/>
+                  <v:imagedata r:id="rId53" o:title=""/>
                   <v:path arrowok="t"/>
                 </v:shape>
                 <v:shape id="Text Box 2" o:spid="_x0000_s1065" type="#_x0000_t202" style="position:absolute;left:37909;top:10477;width:17907;height:8001;visibility:visible;mso-wrap-style:square;v-text-anchor:top" o:gfxdata="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">
@@ -4323,23 +3983,13 @@
         </w:rPr>
         <w:t xml:space="preserve"> </w:t>
       </w:r>
-      <w:proofErr w:type="spellStart"/>
-      <w:r>
-        <w:rPr>
-          <w:rFonts w:ascii="Times New Roman" w:hAnsi="Times New Roman"/>
-          <w:sz w:val="24"/>
-          <w:szCs w:val="24"/>
-        </w:rPr>
-        <w:t>Demo.GetTopEmployees</w:t>
-      </w:r>
-      <w:proofErr w:type="spellEnd"/>
-      <w:r>
-        <w:rPr>
-          <w:rFonts w:ascii="Times New Roman" w:hAnsi="Times New Roman"/>
-          <w:sz w:val="24"/>
-          <w:szCs w:val="24"/>
-        </w:rPr>
-        <w:t xml:space="preserve"> is a report type query. This procedure combines all the sales of employees at a dealership and returns the top X employees.</w:t>
+      <w:r>
+        <w:rPr>
+          <w:rFonts w:ascii="Times New Roman" w:hAnsi="Times New Roman"/>
+          <w:sz w:val="24"/>
+          <w:szCs w:val="24"/>
+        </w:rPr>
+        <w:t>Demo.GetTopEmployees is a report type query. This procedure combines all the sales of employees at a dealership and returns the top X employees.</w:t>
       </w:r>
     </w:p>
     <w:p>
@@ -4371,34 +4021,23 @@
           <w:szCs w:val="24"/>
         </w:rPr>
       </w:pPr>
-      <w:proofErr w:type="spellStart"/>
-      <w:r>
-        <w:rPr>
-          <w:rFonts w:ascii="Times New Roman" w:hAnsi="Times New Roman"/>
-          <w:sz w:val="24"/>
-          <w:szCs w:val="24"/>
-        </w:rPr>
-        <w:t>Demo.GetTopCustomers</w:t>
-      </w:r>
-      <w:proofErr w:type="spellEnd"/>
-      <w:r>
-        <w:rPr>
-          <w:rFonts w:ascii="Times New Roman" w:hAnsi="Times New Roman"/>
-          <w:sz w:val="24"/>
-          <w:szCs w:val="24"/>
-        </w:rPr>
-        <w:t xml:space="preserve"> is a report type query. This procedure combines all of the purchases of customers at a dealership and returns the top X employees.</w:t>
-      </w:r>
-    </w:p>
-    <w:p>
-      <w:pPr>
-        <w:rPr>
-          <w:rFonts w:ascii="Times New Roman" w:hAnsi="Times New Roman"/>
-          <w:sz w:val="24"/>
-          <w:szCs w:val="24"/>
-        </w:rPr>
-      </w:pPr>
-      <w:bookmarkStart w:id="0" w:name="_GoBack"/>
+      <w:r>
+        <w:rPr>
+          <w:rFonts w:ascii="Times New Roman" w:hAnsi="Times New Roman"/>
+          <w:sz w:val="24"/>
+          <w:szCs w:val="24"/>
+        </w:rPr>
+        <w:t>Demo.GetTopCustomers is a report type query. This procedure combines all of the purchases of customers at a dealership and returns the top X employees.</w:t>
+      </w:r>
+    </w:p>
+    <w:p>
+      <w:pPr>
+        <w:rPr>
+          <w:rFonts w:ascii="Times New Roman" w:hAnsi="Times New Roman"/>
+          <w:sz w:val="24"/>
+          <w:szCs w:val="24"/>
+        </w:rPr>
+      </w:pPr>
       <w:r>
         <w:rPr>
           <w:rFonts w:ascii="Times New Roman" w:hAnsi="Times New Roman"/>
@@ -4455,7 +4094,7 @@
                           </pic:cNvPicPr>
                         </pic:nvPicPr>
                         <pic:blipFill>
-                          <a:blip r:embed="rId53">
+                          <a:blip r:embed="rId54">
                             <a:extLst>
                               <a:ext uri="{28A0092B-C50C-407E-A947-70E740481C1C}">
                                 <a14:useLocalDpi xmlns:a14="http://schemas.microsoft.com/office/drawing/2010/main" val="0"/>
@@ -4484,7 +4123,7 @@
                           </pic:cNvPicPr>
                         </pic:nvPicPr>
                         <pic:blipFill>
-                          <a:blip r:embed="rId54">
+                          <a:blip r:embed="rId55">
                             <a:extLst>
                               <a:ext uri="{28A0092B-C50C-407E-A947-70E740481C1C}">
                                 <a14:useLocalDpi xmlns:a14="http://schemas.microsoft.com/office/drawing/2010/main" val="0"/>
@@ -4534,19 +4173,7 @@
                           <w:txbxContent>
                             <w:p>
                               <w:r>
-                                <w:t xml:space="preserve">This table shows the top 3 </w:t>
-                              </w:r>
-                              <w:r>
-                                <w:t>customers</w:t>
-                              </w:r>
-                              <w:r>
-                                <w:t xml:space="preserve"> from dealers</w:t>
-                              </w:r>
-                              <w:r>
-                                <w:t>hip 1</w:t>
-                              </w:r>
-                              <w:r>
-                                <w:t>.</w:t>
+                                <w:t>This table shows the top 3 customers from dealership 1.</w:t>
                               </w:r>
                             </w:p>
                           </w:txbxContent>
@@ -4565,11 +4192,11 @@
             <w:pict>
               <v:group id="Group 49" o:spid="_x0000_s1066" style="position:absolute;margin-left:0;margin-top:0;width:475.5pt;height:251pt;z-index:251709440" coordsize="60388,31877" o:gfxdata="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">
                 <v:shape id="Picture 34" o:spid="_x0000_s1067" type="#_x0000_t75" style="position:absolute;left:952;top:24479;width:59436;height:7398;visibility:visible;mso-wrap-style:square" o:gfxdata="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">
-                  <v:imagedata r:id="rId55" o:title=""/>
+                  <v:imagedata r:id="rId56" o:title=""/>
                   <v:path arrowok="t"/>
                 </v:shape>
                 <v:shape id="Picture 48" o:spid="_x0000_s1068" type="#_x0000_t75" style="position:absolute;width:59436;height:23704;visibility:visible;mso-wrap-style:square" o:gfxdata="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">
-                  <v:imagedata r:id="rId56" o:title=""/>
+                  <v:imagedata r:id="rId57" o:title=""/>
                   <v:path arrowok="t"/>
                 </v:shape>
                 <v:shape id="Text Box 2" o:spid="_x0000_s1069" type="#_x0000_t202" style="position:absolute;left:42005;top:15716;width:17907;height:8001;visibility:visible;mso-wrap-style:square;v-text-anchor:top" o:gfxdata="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">
@@ -4577,19 +4204,7 @@
                     <w:txbxContent>
                       <w:p>
                         <w:r>
-                          <w:t xml:space="preserve">This table shows the top 3 </w:t>
-                        </w:r>
-                        <w:r>
-                          <w:t>customers</w:t>
-                        </w:r>
-                        <w:r>
-                          <w:t xml:space="preserve"> from dealers</w:t>
-                        </w:r>
-                        <w:r>
-                          <w:t>hip 1</w:t>
-                        </w:r>
-                        <w:r>
-                          <w:t>.</w:t>
+                          <w:t>This table shows the top 3 customers from dealership 1.</w:t>
                         </w:r>
                       </w:p>
                     </w:txbxContent>
@@ -4601,7 +4216,6 @@
           </mc:Fallback>
         </mc:AlternateContent>
       </w:r>
-      <w:bookmarkEnd w:id="0"/>
     </w:p>
     <w:sectPr>
       <w:pgSz w:w="12240" w:h="15840"/>
@@ -5349,6 +4963,22 @@
     <w:uiPriority w:val="99"/>
     <w:rsid w:val="00D07CBB"/>
   </w:style>
+  <w:style w:type="paragraph" w:styleId="NormalWeb">
+    <w:name w:val="Normal (Web)"/>
+    <w:basedOn w:val="Normal"/>
+    <w:uiPriority w:val="99"/>
+    <w:semiHidden/>
+    <w:unhideWhenUsed/>
+    <w:rsid w:val="00A271F0"/>
+    <w:pPr>
+      <w:spacing w:before="100" w:beforeAutospacing="1" w:after="144" w:line="276" w:lineRule="auto"/>
+    </w:pPr>
+    <w:rPr>
+      <w:rFonts w:ascii="Times New Roman" w:eastAsia="Times New Roman" w:hAnsi="Times New Roman" w:cs="Times New Roman"/>
+      <w:sz w:val="24"/>
+      <w:szCs w:val="24"/>
+    </w:rPr>
+  </w:style>
 </w:styles>
 </file>
 
@@ -5618,7 +5248,7 @@
 </file>
 
 <file path=customXml/itemProps1.xml><?xml version="1.0" encoding="utf-8"?>
-<ds:datastoreItem xmlns:ds="http://schemas.openxmlformats.org/officeDocument/2006/customXml" ds:itemID="{BA341F2A-AC5C-4A62-B21B-031C19799F21}">
+<ds:datastoreItem xmlns:ds="http://schemas.openxmlformats.org/officeDocument/2006/customXml" ds:itemID="{CEC391A8-D7BD-4FF9-BF56-DF5775BB587E}">
   <ds:schemaRefs>
     <ds:schemaRef ds:uri="http://schemas.openxmlformats.org/officeDocument/2006/bibliography"/>
   </ds:schemaRefs>

</xml_diff>

<commit_message>
Add rest of System features and Usage..
</commit_message>
<xml_diff>
--- a/Final Writeup.docx
+++ b/Final Writeup.docx
@@ -496,14 +496,6 @@
         </w:rPr>
         <w:t xml:space="preserve">We began by creating a central Windows Form that acts as our homepage and gives users access to the various functionalities of our application. Branching off of our homepage, we included eight other windows forms that bring users to windows that allow them to search for cars, assess dealership performance, assess employee performance, search cars by feature, gather customer information, organize top employees, search employees, and make purchases. Each form includes a corresponding page of code written in C# that controls the functionality of the page. These functionalities include calling database procedures through an established connection, creating data grids, and organizing information retrieved from procedure calls so that it is more easily interpreted by users. </w:t>
       </w:r>
-      <w:r>
-        <w:rPr>
-          <w:rFonts w:ascii="Times New Roman" w:hAnsi="Times New Roman"/>
-          <w:sz w:val="24"/>
-          <w:szCs w:val="24"/>
-        </w:rPr>
-        <w:br/>
-      </w:r>
     </w:p>
     <w:p>
       <w:pPr>
@@ -515,547 +507,125 @@
           <w:szCs w:val="24"/>
         </w:rPr>
       </w:pPr>
-      <w:r>
-        <w:rPr>
-          <w:rFonts w:ascii="Times New Roman" w:hAnsi="Times New Roman"/>
-          <w:b/>
-          <w:sz w:val="24"/>
-          <w:szCs w:val="24"/>
-        </w:rPr>
-        <w:t xml:space="preserve">Database Design: </w:t>
-      </w:r>
-    </w:p>
-    <w:p>
-      <w:pPr>
-        <w:spacing w:after="0" w:line="480" w:lineRule="auto"/>
-        <w:rPr>
-          <w:rFonts w:ascii="Times New Roman" w:hAnsi="Times New Roman"/>
-          <w:sz w:val="24"/>
-          <w:szCs w:val="24"/>
-        </w:rPr>
-      </w:pPr>
-      <w:r>
-        <w:rPr>
-          <w:rFonts w:ascii="Times New Roman" w:hAnsi="Times New Roman"/>
-          <w:b/>
-          <w:sz w:val="24"/>
-          <w:szCs w:val="24"/>
-        </w:rPr>
-        <w:tab/>
-      </w:r>
-      <w:r>
-        <w:rPr>
-          <w:rFonts w:ascii="Times New Roman" w:hAnsi="Times New Roman"/>
-          <w:sz w:val="24"/>
-          <w:szCs w:val="24"/>
-        </w:rPr>
-        <w:t xml:space="preserve">To properly model all of the data needed for our database, we needed 7 regular tables and 1 linking tables. These tables represent employees, dealerships, addresses, customers, sales, cars, and car features. All the different tables that we used are as follows: </w:t>
-      </w:r>
-    </w:p>
-    <w:p>
-      <w:pPr>
-        <w:pStyle w:val="ListParagraph"/>
-        <w:numPr>
-          <w:ilvl w:val="0"/>
-          <w:numId w:val="2"/>
-        </w:numPr>
-        <w:spacing w:after="0" w:line="480" w:lineRule="auto"/>
-        <w:rPr>
-          <w:rFonts w:ascii="Times New Roman" w:hAnsi="Times New Roman"/>
-          <w:sz w:val="24"/>
-          <w:szCs w:val="24"/>
-        </w:rPr>
-      </w:pPr>
-      <w:r>
-        <w:rPr>
-          <w:rFonts w:ascii="Times New Roman" w:hAnsi="Times New Roman"/>
-          <w:sz w:val="24"/>
-          <w:szCs w:val="24"/>
-        </w:rPr>
-        <w:t>Employee</w:t>
-      </w:r>
-    </w:p>
-    <w:p>
-      <w:pPr>
-        <w:spacing w:after="0" w:line="480" w:lineRule="auto"/>
-        <w:ind w:left="720" w:firstLine="720"/>
-        <w:rPr>
-          <w:rFonts w:ascii="Times New Roman" w:hAnsi="Times New Roman"/>
-          <w:sz w:val="24"/>
-          <w:szCs w:val="24"/>
-        </w:rPr>
-      </w:pPr>
-      <w:r>
-        <w:rPr>
-          <w:rFonts w:ascii="Times New Roman" w:hAnsi="Times New Roman"/>
-          <w:sz w:val="24"/>
-          <w:szCs w:val="24"/>
-        </w:rPr>
-        <w:t xml:space="preserve">The employee table contains a primary key, employee id. It also has foreign keys to </w:t>
-      </w:r>
-      <w:r>
-        <w:rPr>
-          <w:rFonts w:ascii="Times New Roman" w:hAnsi="Times New Roman"/>
-          <w:sz w:val="24"/>
-          <w:szCs w:val="24"/>
-        </w:rPr>
-        <w:t xml:space="preserve">connect </w:t>
-      </w:r>
-      <w:r>
-        <w:rPr>
-          <w:rFonts w:ascii="Times New Roman" w:hAnsi="Times New Roman"/>
-          <w:sz w:val="24"/>
-          <w:szCs w:val="24"/>
-        </w:rPr>
-        <w:t>it to the address and dealership tables</w:t>
-      </w:r>
-      <w:r>
-        <w:rPr>
-          <w:rFonts w:ascii="Times New Roman" w:hAnsi="Times New Roman"/>
-          <w:sz w:val="24"/>
-          <w:szCs w:val="24"/>
-        </w:rPr>
-        <w:t xml:space="preserve"> so that each employee can be associated with an address and dealership. The table also contains employee information for </w:t>
-      </w:r>
-      <w:r>
-        <w:rPr>
-          <w:rFonts w:ascii="Times New Roman" w:hAnsi="Times New Roman"/>
-          <w:sz w:val="24"/>
-          <w:szCs w:val="24"/>
-        </w:rPr>
-        <w:lastRenderedPageBreak/>
-        <w:t xml:space="preserve">first/last name, </w:t>
-      </w:r>
-      <w:r>
-        <w:rPr>
-          <w:rFonts w:ascii="Times New Roman" w:hAnsi="Times New Roman"/>
-          <w:sz w:val="24"/>
-          <w:szCs w:val="24"/>
-        </w:rPr>
-        <w:t xml:space="preserve"> </w:t>
-      </w:r>
-      <w:r>
-        <w:rPr>
-          <w:rFonts w:ascii="Times New Roman" w:hAnsi="Times New Roman"/>
-          <w:sz w:val="24"/>
-          <w:szCs w:val="24"/>
-        </w:rPr>
-        <w:t>salary, title, and phone number. Finally, there is a unique key representing the employee’s email. We use this to input into sales to indicate who the salesman is, so it is important that it is unique.</w:t>
-      </w:r>
-    </w:p>
-    <w:p>
-      <w:pPr>
-        <w:pStyle w:val="ListParagraph"/>
-        <w:numPr>
-          <w:ilvl w:val="0"/>
-          <w:numId w:val="2"/>
-        </w:numPr>
-        <w:spacing w:after="0" w:line="480" w:lineRule="auto"/>
-        <w:rPr>
-          <w:rFonts w:ascii="Times New Roman" w:hAnsi="Times New Roman"/>
-          <w:sz w:val="24"/>
-          <w:szCs w:val="24"/>
-        </w:rPr>
-      </w:pPr>
-      <w:r>
-        <w:rPr>
-          <w:rFonts w:ascii="Times New Roman" w:hAnsi="Times New Roman"/>
-          <w:sz w:val="24"/>
-          <w:szCs w:val="24"/>
-        </w:rPr>
-        <w:t>Dealership</w:t>
-      </w:r>
-    </w:p>
-    <w:p>
-      <w:pPr>
-        <w:spacing w:after="0" w:line="480" w:lineRule="auto"/>
-        <w:ind w:left="720" w:firstLine="720"/>
-        <w:rPr>
-          <w:rFonts w:ascii="Times New Roman" w:hAnsi="Times New Roman"/>
-          <w:sz w:val="24"/>
-          <w:szCs w:val="24"/>
-        </w:rPr>
-      </w:pPr>
-      <w:r>
-        <w:rPr>
-          <w:rFonts w:ascii="Times New Roman" w:hAnsi="Times New Roman"/>
-          <w:sz w:val="24"/>
-          <w:szCs w:val="24"/>
-        </w:rPr>
-        <w:t>Every dealership has a primary key of a dealership id. It also contains a foreign key to connect it to the address table. Finally, every dealership has a name and a phone number associated with it.</w:t>
-      </w:r>
-    </w:p>
-    <w:p>
-      <w:pPr>
-        <w:pStyle w:val="ListParagraph"/>
-        <w:numPr>
-          <w:ilvl w:val="0"/>
-          <w:numId w:val="2"/>
-        </w:numPr>
-        <w:spacing w:after="0" w:line="480" w:lineRule="auto"/>
-        <w:rPr>
-          <w:rFonts w:ascii="Times New Roman" w:hAnsi="Times New Roman"/>
-          <w:sz w:val="24"/>
-          <w:szCs w:val="24"/>
-        </w:rPr>
-      </w:pPr>
-      <w:r>
-        <w:rPr>
-          <w:rFonts w:ascii="Times New Roman" w:hAnsi="Times New Roman"/>
-          <w:sz w:val="24"/>
-          <w:szCs w:val="24"/>
-        </w:rPr>
-        <w:t>Address</w:t>
-      </w:r>
-    </w:p>
-    <w:p>
-      <w:pPr>
-        <w:spacing w:after="0" w:line="480" w:lineRule="auto"/>
-        <w:ind w:left="720" w:firstLine="720"/>
-        <w:rPr>
-          <w:rFonts w:ascii="Times New Roman" w:hAnsi="Times New Roman"/>
-          <w:sz w:val="24"/>
-          <w:szCs w:val="24"/>
-        </w:rPr>
-      </w:pPr>
-      <w:r>
-        <w:rPr>
-          <w:rFonts w:ascii="Times New Roman" w:hAnsi="Times New Roman"/>
-          <w:sz w:val="24"/>
-          <w:szCs w:val="24"/>
-        </w:rPr>
-        <w:t>Addresses are used to keep track of where things are. Every address has a primary key of address id. Addresses then contain information about the city, street, street2, and zipcode that the address represents.</w:t>
-      </w:r>
-    </w:p>
-    <w:p>
-      <w:pPr>
-        <w:pStyle w:val="ListParagraph"/>
-        <w:numPr>
-          <w:ilvl w:val="0"/>
-          <w:numId w:val="2"/>
-        </w:numPr>
-        <w:spacing w:after="0" w:line="480" w:lineRule="auto"/>
-        <w:rPr>
-          <w:rFonts w:ascii="Times New Roman" w:hAnsi="Times New Roman"/>
-          <w:sz w:val="24"/>
-          <w:szCs w:val="24"/>
-        </w:rPr>
-      </w:pPr>
-      <w:r>
-        <w:rPr>
-          <w:rFonts w:ascii="Times New Roman" w:hAnsi="Times New Roman"/>
-          <w:sz w:val="24"/>
-          <w:szCs w:val="24"/>
-        </w:rPr>
-        <w:t>Customer</w:t>
-      </w:r>
-    </w:p>
-    <w:p>
-      <w:pPr>
-        <w:spacing w:after="0" w:line="480" w:lineRule="auto"/>
-        <w:ind w:left="720" w:firstLine="720"/>
-        <w:rPr>
-          <w:rFonts w:ascii="Times New Roman" w:hAnsi="Times New Roman"/>
-          <w:sz w:val="24"/>
-          <w:szCs w:val="24"/>
-        </w:rPr>
-      </w:pPr>
-      <w:r>
-        <w:rPr>
-          <w:rFonts w:ascii="Times New Roman" w:hAnsi="Times New Roman"/>
-          <w:sz w:val="24"/>
-          <w:szCs w:val="24"/>
-        </w:rPr>
-        <w:t>Customer information is kept track of in our database using a primary key customer id. It also contains a foreign key that assigns addresses to employees. The customer also has information such as name, phone number, and email address.</w:t>
-      </w:r>
-    </w:p>
-    <w:p>
-      <w:pPr>
-        <w:pStyle w:val="ListParagraph"/>
-        <w:numPr>
-          <w:ilvl w:val="0"/>
-          <w:numId w:val="2"/>
-        </w:numPr>
-        <w:spacing w:after="0" w:line="480" w:lineRule="auto"/>
-        <w:rPr>
-          <w:rFonts w:ascii="Times New Roman" w:hAnsi="Times New Roman"/>
-          <w:sz w:val="24"/>
-          <w:szCs w:val="24"/>
-        </w:rPr>
-      </w:pPr>
-      <w:r>
-        <w:rPr>
-          <w:rFonts w:ascii="Times New Roman" w:hAnsi="Times New Roman"/>
-          <w:sz w:val="24"/>
-          <w:szCs w:val="24"/>
-        </w:rPr>
-        <w:t>Sale</w:t>
-      </w:r>
-    </w:p>
-    <w:p>
-      <w:pPr>
-        <w:spacing w:after="0" w:line="480" w:lineRule="auto"/>
-        <w:ind w:left="720" w:firstLine="720"/>
-        <w:rPr>
-          <w:rFonts w:ascii="Times New Roman" w:hAnsi="Times New Roman"/>
-          <w:sz w:val="24"/>
-          <w:szCs w:val="24"/>
-        </w:rPr>
-      </w:pPr>
-      <w:r>
-        <w:rPr>
-          <w:rFonts w:ascii="Times New Roman" w:hAnsi="Times New Roman"/>
-          <w:sz w:val="24"/>
-          <w:szCs w:val="24"/>
-        </w:rPr>
-        <w:t>Every sale is kept track of in our database with a primary key of sale id for each one. There are foreign keys that assign an employee, customer, and car to each sale. The information of sale amount and sale date are also stored in the database.</w:t>
-      </w:r>
-    </w:p>
-    <w:p>
-      <w:pPr>
-        <w:pStyle w:val="ListParagraph"/>
-        <w:numPr>
-          <w:ilvl w:val="0"/>
-          <w:numId w:val="2"/>
-        </w:numPr>
-        <w:spacing w:after="0" w:line="480" w:lineRule="auto"/>
-        <w:rPr>
-          <w:rFonts w:ascii="Times New Roman" w:hAnsi="Times New Roman"/>
-          <w:sz w:val="24"/>
-          <w:szCs w:val="24"/>
-        </w:rPr>
-      </w:pPr>
-      <w:r>
-        <w:rPr>
-          <w:rFonts w:ascii="Times New Roman" w:hAnsi="Times New Roman"/>
-          <w:sz w:val="24"/>
-          <w:szCs w:val="24"/>
-        </w:rPr>
-        <w:t>Car</w:t>
-      </w:r>
-    </w:p>
-    <w:p>
-      <w:pPr>
-        <w:spacing w:after="0" w:line="480" w:lineRule="auto"/>
-        <w:ind w:left="720"/>
-        <w:rPr>
-          <w:rFonts w:ascii="Times New Roman" w:hAnsi="Times New Roman"/>
-          <w:sz w:val="24"/>
-          <w:szCs w:val="24"/>
-        </w:rPr>
-      </w:pPr>
-      <w:r>
-        <w:rPr>
-          <w:rFonts w:ascii="Times New Roman" w:hAnsi="Times New Roman"/>
-          <w:sz w:val="24"/>
-          <w:szCs w:val="24"/>
-        </w:rPr>
-        <w:t xml:space="preserve">Cars are one of the most important parts of the database, and they are kept track of using a primary key of car id. There is also a foreign key that keeps track of which dealership the car is located at. There is a load of information </w:t>
-      </w:r>
-      <w:r>
-        <w:rPr>
-          <w:rFonts w:ascii="Times New Roman" w:hAnsi="Times New Roman"/>
-          <w:sz w:val="24"/>
-          <w:szCs w:val="24"/>
-        </w:rPr>
-        <w:t xml:space="preserve">on the car in the database, including </w:t>
-      </w:r>
-      <w:r>
-        <w:rPr>
-          <w:rFonts w:ascii="Times New Roman" w:hAnsi="Times New Roman"/>
-          <w:sz w:val="24"/>
-          <w:szCs w:val="24"/>
-        </w:rPr>
-        <w:lastRenderedPageBreak/>
-        <w:t>year, make, model, color, mileage, owner count, asking price, and a flag to indicate whether or not it has been sold.</w:t>
-      </w:r>
-    </w:p>
-    <w:p>
-      <w:pPr>
-        <w:pStyle w:val="ListParagraph"/>
-        <w:numPr>
-          <w:ilvl w:val="0"/>
-          <w:numId w:val="2"/>
-        </w:numPr>
-        <w:spacing w:after="0" w:line="480" w:lineRule="auto"/>
-        <w:rPr>
-          <w:rFonts w:ascii="Times New Roman" w:hAnsi="Times New Roman"/>
-          <w:sz w:val="24"/>
-          <w:szCs w:val="24"/>
-        </w:rPr>
-      </w:pPr>
-      <w:r>
-        <w:rPr>
-          <w:rFonts w:ascii="Times New Roman" w:hAnsi="Times New Roman"/>
-          <w:sz w:val="24"/>
-          <w:szCs w:val="24"/>
-        </w:rPr>
-        <w:t>CarFeature</w:t>
-      </w:r>
-    </w:p>
-    <w:p>
-      <w:pPr>
-        <w:spacing w:after="0" w:line="480" w:lineRule="auto"/>
-        <w:ind w:left="720" w:firstLine="720"/>
-        <w:rPr>
-          <w:rFonts w:ascii="Times New Roman" w:hAnsi="Times New Roman"/>
-          <w:sz w:val="24"/>
-          <w:szCs w:val="24"/>
-        </w:rPr>
-      </w:pPr>
-      <w:r>
-        <w:rPr>
-          <w:rFonts w:ascii="Times New Roman" w:hAnsi="Times New Roman"/>
-          <w:sz w:val="24"/>
-          <w:szCs w:val="24"/>
-        </w:rPr>
-        <w:t xml:space="preserve">CarFeature is a linking table that is used to connect each car with its corresponding feature. It contains a car id and feature id, which are both foreign keys and combine to make the primary key. We used this because there were going to be a lot of different feature combinations for different cars, and we wanted to minimize the amount of data that was repeated in the database. </w:t>
-      </w:r>
-    </w:p>
-    <w:p>
-      <w:pPr>
-        <w:pStyle w:val="ListParagraph"/>
-        <w:numPr>
-          <w:ilvl w:val="0"/>
-          <w:numId w:val="2"/>
-        </w:numPr>
-        <w:spacing w:after="0" w:line="480" w:lineRule="auto"/>
-        <w:rPr>
-          <w:rFonts w:ascii="Times New Roman" w:hAnsi="Times New Roman"/>
-          <w:sz w:val="24"/>
-          <w:szCs w:val="24"/>
-        </w:rPr>
-      </w:pPr>
-      <w:r>
-        <w:rPr>
-          <w:rFonts w:ascii="Times New Roman" w:hAnsi="Times New Roman"/>
-          <w:sz w:val="24"/>
-          <w:szCs w:val="24"/>
-        </w:rPr>
-        <w:t>Feature</w:t>
-      </w:r>
-    </w:p>
-    <w:p>
-      <w:pPr>
-        <w:spacing w:after="0" w:line="480" w:lineRule="auto"/>
-        <w:ind w:left="720" w:firstLine="720"/>
-        <w:rPr>
-          <w:rFonts w:ascii="Times New Roman" w:hAnsi="Times New Roman"/>
-          <w:sz w:val="24"/>
-          <w:szCs w:val="24"/>
-        </w:rPr>
-      </w:pPr>
-      <w:r>
-        <w:rPr>
-          <w:rFonts w:ascii="Times New Roman" w:hAnsi="Times New Roman"/>
-          <w:sz w:val="24"/>
-          <w:szCs w:val="24"/>
-        </w:rPr>
-        <w:t>Finally, the feature table contains the information about specific features that a car can have. It has a primary key of feature id as well as a string to give the name of the feature. Every feature can be represented in many CarFeatures, and many CarFeatures can reference a single car.</w:t>
-      </w:r>
-    </w:p>
-    <w:p>
-      <w:pPr>
-        <w:spacing w:after="0" w:line="480" w:lineRule="auto"/>
-        <w:rPr>
-          <w:rFonts w:ascii="Times New Roman" w:hAnsi="Times New Roman"/>
-          <w:sz w:val="24"/>
-          <w:szCs w:val="24"/>
-        </w:rPr>
-      </w:pPr>
-      <w:r>
-        <w:rPr>
-          <w:rFonts w:ascii="Times New Roman" w:hAnsi="Times New Roman"/>
-          <w:sz w:val="24"/>
-          <w:szCs w:val="24"/>
-        </w:rPr>
-        <w:tab/>
-      </w:r>
-    </w:p>
-    <w:p>
-      <w:pPr>
-        <w:spacing w:after="0" w:line="480" w:lineRule="auto"/>
-        <w:rPr>
-          <w:rFonts w:ascii="Times New Roman" w:hAnsi="Times New Roman"/>
-          <w:b/>
-          <w:sz w:val="24"/>
-          <w:szCs w:val="24"/>
-        </w:rPr>
-      </w:pPr>
-      <w:r>
-        <w:rPr>
-          <w:rFonts w:ascii="Times New Roman" w:hAnsi="Times New Roman"/>
-          <w:b/>
-          <w:sz w:val="24"/>
-          <w:szCs w:val="24"/>
-        </w:rPr>
-        <w:pict>
-          <v:shapetype id="_x0000_t75" coordsize="21600,21600" o:spt="75" o:preferrelative="t" path="m@4@5l@4@11@9@11@9@5xe" filled="f" stroked="f">
-            <v:stroke joinstyle="miter"/>
-            <v:formulas>
-              <v:f eqn="if lineDrawn pixelLineWidth 0"/>
-              <v:f eqn="sum @0 1 0"/>
-              <v:f eqn="sum 0 0 @1"/>
-              <v:f eqn="prod @2 1 2"/>
-              <v:f eqn="prod @3 21600 pixelWidth"/>
-              <v:f eqn="prod @3 21600 pixelHeight"/>
-              <v:f eqn="sum @0 0 1"/>
-              <v:f eqn="prod @6 1 2"/>
-              <v:f eqn="prod @7 21600 pixelWidth"/>
-              <v:f eqn="sum @8 21600 0"/>
-              <v:f eqn="prod @7 21600 pixelHeight"/>
-              <v:f eqn="sum @10 21600 0"/>
-            </v:formulas>
-            <v:path o:extrusionok="f" gradientshapeok="t" o:connecttype="rect"/>
-            <o:lock v:ext="edit" aspectratio="t"/>
-          </v:shapetype>
-          <v:shape id="_x0000_i1025" type="#_x0000_t75" style="width:467.25pt;height:251.65pt">
-            <v:imagedata r:id="rId8" o:title="Database ER Diagram" croptop="3086f" cropbottom="16883f"/>
-          </v:shape>
-        </w:pict>
-      </w:r>
-    </w:p>
-    <w:p>
-      <w:pPr>
-        <w:spacing w:after="0" w:line="480" w:lineRule="auto"/>
-        <w:rPr>
-          <w:rFonts w:ascii="Times New Roman" w:hAnsi="Times New Roman"/>
-          <w:sz w:val="24"/>
-          <w:szCs w:val="24"/>
-        </w:rPr>
-      </w:pPr>
-      <w:r>
-        <w:rPr>
-          <w:rFonts w:ascii="Times New Roman" w:hAnsi="Times New Roman"/>
-          <w:b/>
-          <w:sz w:val="24"/>
-          <w:szCs w:val="24"/>
-        </w:rPr>
-        <w:lastRenderedPageBreak/>
-        <w:t>System Design:</w:t>
-      </w:r>
-    </w:p>
-    <w:p>
-      <w:pPr>
-        <w:spacing w:after="0" w:line="480" w:lineRule="auto"/>
-        <w:rPr>
-          <w:rFonts w:ascii="Times New Roman" w:hAnsi="Times New Roman"/>
-          <w:b/>
-          <w:sz w:val="24"/>
-          <w:szCs w:val="24"/>
-        </w:rPr>
-      </w:pPr>
-      <w:r>
-        <w:rPr>
-          <w:rFonts w:ascii="Times New Roman" w:hAnsi="Times New Roman"/>
-          <w:b/>
-          <w:sz w:val="24"/>
-          <w:szCs w:val="24"/>
-        </w:rPr>
-        <w:t xml:space="preserve">System Features and Usage: </w:t>
-      </w:r>
       <w:bookmarkStart w:id="0" w:name="_GoBack"/>
       <w:bookmarkEnd w:id="0"/>
+      <w:r>
+        <w:rPr>
+          <w:rFonts w:ascii="Times New Roman" w:hAnsi="Times New Roman"/>
+          <w:b/>
+          <w:sz w:val="24"/>
+          <w:szCs w:val="24"/>
+        </w:rPr>
+        <w:lastRenderedPageBreak/>
+        <w:t xml:space="preserve">Database Design: </w:t>
+      </w:r>
+      <w:r>
+        <w:rPr>
+          <w:rFonts w:ascii="Times New Roman" w:hAnsi="Times New Roman"/>
+          <w:b/>
+          <w:noProof/>
+          <w:sz w:val="24"/>
+          <w:szCs w:val="24"/>
+        </w:rPr>
+        <w:drawing>
+          <wp:inline distT="0" distB="0" distL="0" distR="0">
+            <wp:extent cx="5934075" cy="3195955"/>
+            <wp:effectExtent l="0" t="0" r="9525" b="4445"/>
+            <wp:docPr id="53" name="Picture 53" descr="Database ER Diagram"/>
+            <wp:cNvGraphicFramePr>
+              <a:graphicFrameLocks xmlns:a="http://schemas.openxmlformats.org/drawingml/2006/main" noChangeAspect="1"/>
+            </wp:cNvGraphicFramePr>
+            <a:graphic xmlns:a="http://schemas.openxmlformats.org/drawingml/2006/main">
+              <a:graphicData uri="http://schemas.openxmlformats.org/drawingml/2006/picture">
+                <pic:pic xmlns:pic="http://schemas.openxmlformats.org/drawingml/2006/picture">
+                  <pic:nvPicPr>
+                    <pic:cNvPr id="0" name="Picture 3" descr="Database ER Diagram"/>
+                    <pic:cNvPicPr>
+                      <a:picLocks noChangeAspect="1" noChangeArrowheads="1"/>
+                    </pic:cNvPicPr>
+                  </pic:nvPicPr>
+                  <pic:blipFill>
+                    <a:blip r:embed="rId8" cstate="print">
+                      <a:extLst>
+                        <a:ext uri="{28A0092B-C50C-407E-A947-70E740481C1C}">
+                          <a14:useLocalDpi xmlns:a14="http://schemas.microsoft.com/office/drawing/2010/main" val="0"/>
+                        </a:ext>
+                      </a:extLst>
+                    </a:blip>
+                    <a:srcRect t="4709" b="25761"/>
+                    <a:stretch>
+                      <a:fillRect/>
+                    </a:stretch>
+                  </pic:blipFill>
+                  <pic:spPr bwMode="auto">
+                    <a:xfrm>
+                      <a:off x="0" y="0"/>
+                      <a:ext cx="5934075" cy="3195955"/>
+                    </a:xfrm>
+                    <a:prstGeom prst="rect">
+                      <a:avLst/>
+                    </a:prstGeom>
+                    <a:noFill/>
+                    <a:ln>
+                      <a:noFill/>
+                    </a:ln>
+                  </pic:spPr>
+                </pic:pic>
+              </a:graphicData>
+            </a:graphic>
+          </wp:inline>
+        </w:drawing>
+      </w:r>
+    </w:p>
+    <w:p>
+      <w:pPr>
+        <w:spacing w:after="0" w:line="480" w:lineRule="auto"/>
+        <w:rPr>
+          <w:rFonts w:ascii="Times New Roman" w:hAnsi="Times New Roman"/>
+          <w:b/>
+          <w:sz w:val="24"/>
+          <w:szCs w:val="24"/>
+        </w:rPr>
+      </w:pPr>
+    </w:p>
+    <w:p>
+      <w:pPr>
+        <w:spacing w:after="0" w:line="480" w:lineRule="auto"/>
+        <w:rPr>
+          <w:rFonts w:ascii="Times New Roman" w:hAnsi="Times New Roman"/>
+          <w:sz w:val="24"/>
+          <w:szCs w:val="24"/>
+        </w:rPr>
+      </w:pPr>
+      <w:r>
+        <w:rPr>
+          <w:rFonts w:ascii="Times New Roman" w:hAnsi="Times New Roman"/>
+          <w:b/>
+          <w:sz w:val="24"/>
+          <w:szCs w:val="24"/>
+        </w:rPr>
+        <w:t>System Design:</w:t>
+      </w:r>
+    </w:p>
+    <w:p>
+      <w:pPr>
+        <w:spacing w:after="0" w:line="480" w:lineRule="auto"/>
+        <w:rPr>
+          <w:rFonts w:ascii="Times New Roman" w:hAnsi="Times New Roman"/>
+          <w:b/>
+          <w:sz w:val="24"/>
+          <w:szCs w:val="24"/>
+        </w:rPr>
+      </w:pPr>
+      <w:r>
+        <w:rPr>
+          <w:rFonts w:ascii="Times New Roman" w:hAnsi="Times New Roman"/>
+          <w:b/>
+          <w:sz w:val="24"/>
+          <w:szCs w:val="24"/>
+        </w:rPr>
+        <w:t xml:space="preserve">System Features and Usage: </w:t>
+      </w:r>
     </w:p>
     <w:p>
       <w:pPr>
@@ -1088,6 +658,7 @@
         <w:rPr>
           <w:noProof/>
         </w:rPr>
+        <w:lastRenderedPageBreak/>
         <w:drawing>
           <wp:anchor distT="0" distB="0" distL="114300" distR="114300" simplePos="0" relativeHeight="251711488" behindDoc="0" locked="0" layoutInCell="1" allowOverlap="1" wp14:anchorId="3780EBB5" wp14:editId="67DF5452">
             <wp:simplePos x="0" y="0"/>
@@ -1152,14 +723,456 @@
     </w:p>
     <w:p>
       <w:pPr>
-        <w:spacing w:after="0" w:line="480" w:lineRule="auto"/>
-        <w:rPr>
-          <w:rFonts w:ascii="Times New Roman" w:hAnsi="Times New Roman"/>
+        <w:pStyle w:val="NormalWeb"/>
+        <w:spacing w:after="0" w:line="480" w:lineRule="auto"/>
+      </w:pPr>
+      <w:r>
+        <w:t>Using “Get Customer Information” could be useful when a salesperson needs personal information about a customer who has already been involved with the car dealership in the past. Instead of requesting all of the customer’s information, the salesperson may simply request the first or last name of the customer and once identified in the database, all of the customer’s other information will be filled in automatically.</w:t>
+      </w:r>
+    </w:p>
+    <w:p>
+      <w:pPr>
+        <w:pStyle w:val="NormalWeb"/>
+        <w:spacing w:after="0" w:line="480" w:lineRule="auto"/>
+      </w:pPr>
+      <w:r>
+        <w:rPr>
+          <w:noProof/>
+        </w:rPr>
+        <w:lastRenderedPageBreak/>
+        <w:drawing>
+          <wp:anchor distT="0" distB="0" distL="114300" distR="114300" simplePos="0" relativeHeight="251713536" behindDoc="0" locked="0" layoutInCell="1" allowOverlap="1" wp14:anchorId="6D291C28" wp14:editId="5D2A1E98">
+            <wp:simplePos x="0" y="0"/>
+            <wp:positionH relativeFrom="margin">
+              <wp:align>center</wp:align>
+            </wp:positionH>
+            <wp:positionV relativeFrom="paragraph">
+              <wp:posOffset>0</wp:posOffset>
+            </wp:positionV>
+            <wp:extent cx="5419725" cy="2733675"/>
+            <wp:effectExtent l="0" t="0" r="9525" b="9525"/>
+            <wp:wrapThrough wrapText="bothSides">
+              <wp:wrapPolygon edited="0">
+                <wp:start x="0" y="0"/>
+                <wp:lineTo x="0" y="21525"/>
+                <wp:lineTo x="21562" y="21525"/>
+                <wp:lineTo x="21562" y="0"/>
+                <wp:lineTo x="0" y="0"/>
+              </wp:wrapPolygon>
+            </wp:wrapThrough>
+            <wp:docPr id="33" name="Picture 33"/>
+            <wp:cNvGraphicFramePr>
+              <a:graphicFrameLocks xmlns:a="http://schemas.openxmlformats.org/drawingml/2006/main" noChangeAspect="1"/>
+            </wp:cNvGraphicFramePr>
+            <a:graphic xmlns:a="http://schemas.openxmlformats.org/drawingml/2006/main">
+              <a:graphicData uri="http://schemas.openxmlformats.org/drawingml/2006/picture">
+                <pic:pic xmlns:pic="http://schemas.openxmlformats.org/drawingml/2006/picture">
+                  <pic:nvPicPr>
+                    <pic:cNvPr id="1" name=""/>
+                    <pic:cNvPicPr/>
+                  </pic:nvPicPr>
+                  <pic:blipFill>
+                    <a:blip r:embed="rId10">
+                      <a:extLst>
+                        <a:ext uri="{28A0092B-C50C-407E-A947-70E740481C1C}">
+                          <a14:useLocalDpi xmlns:a14="http://schemas.microsoft.com/office/drawing/2010/main" val="0"/>
+                        </a:ext>
+                      </a:extLst>
+                    </a:blip>
+                    <a:stretch>
+                      <a:fillRect/>
+                    </a:stretch>
+                  </pic:blipFill>
+                  <pic:spPr>
+                    <a:xfrm>
+                      <a:off x="0" y="0"/>
+                      <a:ext cx="5419725" cy="2733675"/>
+                    </a:xfrm>
+                    <a:prstGeom prst="rect">
+                      <a:avLst/>
+                    </a:prstGeom>
+                  </pic:spPr>
+                </pic:pic>
+              </a:graphicData>
+            </a:graphic>
+          </wp:anchor>
+        </w:drawing>
+      </w:r>
+    </w:p>
+    <w:p>
+      <w:pPr>
+        <w:pStyle w:val="NormalWeb"/>
+        <w:spacing w:after="0" w:line="480" w:lineRule="auto"/>
+        <w:rPr>
+          <w:rFonts w:asciiTheme="minorHAnsi" w:eastAsiaTheme="minorHAnsi" w:hAnsiTheme="minorHAnsi" w:cstheme="minorBidi"/>
+          <w:noProof/>
+          <w:sz w:val="22"/>
+          <w:szCs w:val="22"/>
+        </w:rPr>
+      </w:pPr>
+      <w:r>
+        <w:rPr>
+          <w:noProof/>
+        </w:rPr>
+        <w:drawing>
+          <wp:anchor distT="0" distB="0" distL="114300" distR="114300" simplePos="0" relativeHeight="251714560" behindDoc="0" locked="0" layoutInCell="1" allowOverlap="1" wp14:anchorId="33E494FF" wp14:editId="6334C411">
+            <wp:simplePos x="0" y="0"/>
+            <wp:positionH relativeFrom="margin">
+              <wp:align>right</wp:align>
+            </wp:positionH>
+            <wp:positionV relativeFrom="paragraph">
+              <wp:posOffset>1057275</wp:posOffset>
+            </wp:positionV>
+            <wp:extent cx="3819525" cy="2512695"/>
+            <wp:effectExtent l="0" t="0" r="9525" b="1905"/>
+            <wp:wrapThrough wrapText="bothSides">
+              <wp:wrapPolygon edited="0">
+                <wp:start x="0" y="0"/>
+                <wp:lineTo x="0" y="21453"/>
+                <wp:lineTo x="21546" y="21453"/>
+                <wp:lineTo x="21546" y="0"/>
+                <wp:lineTo x="0" y="0"/>
+              </wp:wrapPolygon>
+            </wp:wrapThrough>
+            <wp:docPr id="36" name="Picture 36"/>
+            <wp:cNvGraphicFramePr>
+              <a:graphicFrameLocks xmlns:a="http://schemas.openxmlformats.org/drawingml/2006/main" noChangeAspect="1"/>
+            </wp:cNvGraphicFramePr>
+            <a:graphic xmlns:a="http://schemas.openxmlformats.org/drawingml/2006/main">
+              <a:graphicData uri="http://schemas.openxmlformats.org/drawingml/2006/picture">
+                <pic:pic xmlns:pic="http://schemas.openxmlformats.org/drawingml/2006/picture">
+                  <pic:nvPicPr>
+                    <pic:cNvPr id="1" name=""/>
+                    <pic:cNvPicPr/>
+                  </pic:nvPicPr>
+                  <pic:blipFill>
+                    <a:blip r:embed="rId11">
+                      <a:extLst>
+                        <a:ext uri="{28A0092B-C50C-407E-A947-70E740481C1C}">
+                          <a14:useLocalDpi xmlns:a14="http://schemas.microsoft.com/office/drawing/2010/main" val="0"/>
+                        </a:ext>
+                      </a:extLst>
+                    </a:blip>
+                    <a:stretch>
+                      <a:fillRect/>
+                    </a:stretch>
+                  </pic:blipFill>
+                  <pic:spPr>
+                    <a:xfrm>
+                      <a:off x="0" y="0"/>
+                      <a:ext cx="3819525" cy="2512695"/>
+                    </a:xfrm>
+                    <a:prstGeom prst="rect">
+                      <a:avLst/>
+                    </a:prstGeom>
+                  </pic:spPr>
+                </pic:pic>
+              </a:graphicData>
+            </a:graphic>
+            <wp14:sizeRelH relativeFrom="margin">
+              <wp14:pctWidth>0</wp14:pctWidth>
+            </wp14:sizeRelH>
+            <wp14:sizeRelV relativeFrom="margin">
+              <wp14:pctHeight>0</wp14:pctHeight>
+            </wp14:sizeRelV>
+          </wp:anchor>
+        </w:drawing>
+      </w:r>
+      <w:r>
+        <w:t xml:space="preserve">When trying to locate a suitable vehicle for a customer’s needs, the salesperson may either search cars by details or by features. The customer can specify information about the make, model, color, milage, and asking price of a vehicle, and our application will return a table that lists all of the results that match the customer’s request. Once a car is chosen from the table, additional details about the car will appear on the right hand side of the application interface. Alternatively, customers may request cars based on the features that they have. Customers may choose from a list of twenty features, and all cars that have the features selected will be returned in a table. Just like in the search by details function, information about a selected car will appear on the right hand side of </w:t>
+      </w:r>
+      <w:r>
+        <w:lastRenderedPageBreak/>
+        <w:t xml:space="preserve">the application. If a suitable car is located,  the salesperson may make a purchase for the </w:t>
+      </w:r>
+      <w:r>
+        <w:rPr>
+          <w:noProof/>
+        </w:rPr>
+        <w:drawing>
+          <wp:anchor distT="0" distB="0" distL="114300" distR="114300" simplePos="0" relativeHeight="251715584" behindDoc="0" locked="0" layoutInCell="1" allowOverlap="1" wp14:anchorId="7A529A50" wp14:editId="4DF6DC9B">
+            <wp:simplePos x="0" y="0"/>
+            <wp:positionH relativeFrom="margin">
+              <wp:align>right</wp:align>
+            </wp:positionH>
+            <wp:positionV relativeFrom="paragraph">
+              <wp:posOffset>876300</wp:posOffset>
+            </wp:positionV>
+            <wp:extent cx="5943600" cy="2571750"/>
+            <wp:effectExtent l="0" t="0" r="0" b="0"/>
+            <wp:wrapThrough wrapText="bothSides">
+              <wp:wrapPolygon edited="0">
+                <wp:start x="0" y="0"/>
+                <wp:lineTo x="0" y="21440"/>
+                <wp:lineTo x="21531" y="21440"/>
+                <wp:lineTo x="21531" y="0"/>
+                <wp:lineTo x="0" y="0"/>
+              </wp:wrapPolygon>
+            </wp:wrapThrough>
+            <wp:docPr id="50" name="Picture 50"/>
+            <wp:cNvGraphicFramePr>
+              <a:graphicFrameLocks xmlns:a="http://schemas.openxmlformats.org/drawingml/2006/main" noChangeAspect="1"/>
+            </wp:cNvGraphicFramePr>
+            <a:graphic xmlns:a="http://schemas.openxmlformats.org/drawingml/2006/main">
+              <a:graphicData uri="http://schemas.openxmlformats.org/drawingml/2006/picture">
+                <pic:pic xmlns:pic="http://schemas.openxmlformats.org/drawingml/2006/picture">
+                  <pic:nvPicPr>
+                    <pic:cNvPr id="1" name=""/>
+                    <pic:cNvPicPr/>
+                  </pic:nvPicPr>
+                  <pic:blipFill>
+                    <a:blip r:embed="rId12">
+                      <a:extLst>
+                        <a:ext uri="{28A0092B-C50C-407E-A947-70E740481C1C}">
+                          <a14:useLocalDpi xmlns:a14="http://schemas.microsoft.com/office/drawing/2010/main" val="0"/>
+                        </a:ext>
+                      </a:extLst>
+                    </a:blip>
+                    <a:stretch>
+                      <a:fillRect/>
+                    </a:stretch>
+                  </pic:blipFill>
+                  <pic:spPr>
+                    <a:xfrm>
+                      <a:off x="0" y="0"/>
+                      <a:ext cx="5943600" cy="2571750"/>
+                    </a:xfrm>
+                    <a:prstGeom prst="rect">
+                      <a:avLst/>
+                    </a:prstGeom>
+                  </pic:spPr>
+                </pic:pic>
+              </a:graphicData>
+            </a:graphic>
+            <wp14:sizeRelV relativeFrom="margin">
+              <wp14:pctHeight>0</wp14:pctHeight>
+            </wp14:sizeRelV>
+          </wp:anchor>
+        </w:drawing>
+      </w:r>
+      <w:r>
+        <w:t>customer, and the car will be removed from the list of cars available in the chain of dealerships.</w:t>
+      </w:r>
+      <w:r>
+        <w:rPr>
+          <w:rFonts w:asciiTheme="minorHAnsi" w:eastAsiaTheme="minorHAnsi" w:hAnsiTheme="minorHAnsi" w:cstheme="minorBidi"/>
+          <w:noProof/>
+          <w:sz w:val="22"/>
+          <w:szCs w:val="22"/>
+        </w:rPr>
+        <w:t xml:space="preserve"> </w:t>
+      </w:r>
+    </w:p>
+    <w:p>
+      <w:pPr>
+        <w:pStyle w:val="NormalWeb"/>
+        <w:spacing w:after="0" w:line="480" w:lineRule="auto"/>
+      </w:pPr>
+      <w:r>
+        <w:rPr>
+          <w:i/>
+          <w:iCs/>
+        </w:rPr>
+        <w:t>Manager Interactions</w:t>
+      </w:r>
+    </w:p>
+    <w:p>
+      <w:pPr>
+        <w:pStyle w:val="NormalWeb"/>
+        <w:spacing w:after="0" w:line="480" w:lineRule="auto"/>
+      </w:pPr>
+      <w:r>
+        <w:t xml:space="preserve">Managers can use our application to get a better understanding of the performance of employees and dealerships. They can also identify repeat customers to ensure that the needs of such customers are being met. </w:t>
+      </w:r>
+    </w:p>
+    <w:p>
+      <w:pPr>
+        <w:pStyle w:val="NormalWeb"/>
+        <w:spacing w:after="0" w:line="480" w:lineRule="auto"/>
+      </w:pPr>
+      <w:r>
+        <w:t>Manages may first wish to determine the performance of individuals within the company so that these individuals may be recognized for their services to the company. To determine individual employee performance, a manager could choose “Employee Performance” from the home screen. The manager can then select the range of dates over which he or she wishes to analyze employee performance, and can determine whether they would like a monthly or yearly view of performance data. Once the terms of the search have been selected, performance data such as the number of sales made, the total amount of sales, and the haggle loss of particular sales is displayed.</w:t>
+      </w:r>
+    </w:p>
+    <w:p>
+      <w:pPr>
+        <w:pStyle w:val="NormalWeb"/>
+        <w:spacing w:after="0" w:line="480" w:lineRule="auto"/>
+      </w:pPr>
+      <w:r>
+        <w:rPr>
+          <w:noProof/>
+        </w:rPr>
+        <w:lastRenderedPageBreak/>
+        <w:drawing>
+          <wp:anchor distT="0" distB="0" distL="114300" distR="114300" simplePos="0" relativeHeight="251716608" behindDoc="0" locked="0" layoutInCell="1" allowOverlap="1" wp14:anchorId="127A15BB" wp14:editId="70A05E3A">
+            <wp:simplePos x="0" y="0"/>
+            <wp:positionH relativeFrom="margin">
+              <wp:align>right</wp:align>
+            </wp:positionH>
+            <wp:positionV relativeFrom="paragraph">
+              <wp:posOffset>9525</wp:posOffset>
+            </wp:positionV>
+            <wp:extent cx="3790950" cy="2417445"/>
+            <wp:effectExtent l="0" t="0" r="0" b="1905"/>
+            <wp:wrapThrough wrapText="bothSides">
+              <wp:wrapPolygon edited="0">
+                <wp:start x="0" y="0"/>
+                <wp:lineTo x="0" y="21447"/>
+                <wp:lineTo x="21491" y="21447"/>
+                <wp:lineTo x="21491" y="0"/>
+                <wp:lineTo x="0" y="0"/>
+              </wp:wrapPolygon>
+            </wp:wrapThrough>
+            <wp:docPr id="51" name="Picture 51"/>
+            <wp:cNvGraphicFramePr>
+              <a:graphicFrameLocks xmlns:a="http://schemas.openxmlformats.org/drawingml/2006/main" noChangeAspect="1"/>
+            </wp:cNvGraphicFramePr>
+            <a:graphic xmlns:a="http://schemas.openxmlformats.org/drawingml/2006/main">
+              <a:graphicData uri="http://schemas.openxmlformats.org/drawingml/2006/picture">
+                <pic:pic xmlns:pic="http://schemas.openxmlformats.org/drawingml/2006/picture">
+                  <pic:nvPicPr>
+                    <pic:cNvPr id="1" name=""/>
+                    <pic:cNvPicPr/>
+                  </pic:nvPicPr>
+                  <pic:blipFill>
+                    <a:blip r:embed="rId13">
+                      <a:extLst>
+                        <a:ext uri="{28A0092B-C50C-407E-A947-70E740481C1C}">
+                          <a14:useLocalDpi xmlns:a14="http://schemas.microsoft.com/office/drawing/2010/main" val="0"/>
+                        </a:ext>
+                      </a:extLst>
+                    </a:blip>
+                    <a:stretch>
+                      <a:fillRect/>
+                    </a:stretch>
+                  </pic:blipFill>
+                  <pic:spPr>
+                    <a:xfrm>
+                      <a:off x="0" y="0"/>
+                      <a:ext cx="3790950" cy="2417445"/>
+                    </a:xfrm>
+                    <a:prstGeom prst="rect">
+                      <a:avLst/>
+                    </a:prstGeom>
+                  </pic:spPr>
+                </pic:pic>
+              </a:graphicData>
+            </a:graphic>
+            <wp14:sizeRelH relativeFrom="margin">
+              <wp14:pctWidth>0</wp14:pctWidth>
+            </wp14:sizeRelH>
+            <wp14:sizeRelV relativeFrom="margin">
+              <wp14:pctHeight>0</wp14:pctHeight>
+            </wp14:sizeRelV>
+          </wp:anchor>
+        </w:drawing>
+      </w:r>
+      <w:r>
+        <w:t xml:space="preserve">The “Dealership Performance” form takes the same constraints and behaves similarly to the “Employee Performance” form, the major difference being that sales numbers are calculated by dealership instead of by individual. </w:t>
+      </w:r>
+    </w:p>
+    <w:p>
+      <w:pPr>
+        <w:pStyle w:val="NormalWeb"/>
+        <w:spacing w:after="0" w:line="480" w:lineRule="auto"/>
+      </w:pPr>
+      <w:r>
+        <w:rPr>
+          <w:noProof/>
+        </w:rPr>
+        <w:drawing>
+          <wp:anchor distT="0" distB="0" distL="114300" distR="114300" simplePos="0" relativeHeight="251717632" behindDoc="0" locked="0" layoutInCell="1" allowOverlap="1" wp14:anchorId="534BD938" wp14:editId="1FD926D1">
+            <wp:simplePos x="0" y="0"/>
+            <wp:positionH relativeFrom="margin">
+              <wp:align>right</wp:align>
+            </wp:positionH>
+            <wp:positionV relativeFrom="paragraph">
+              <wp:posOffset>2017395</wp:posOffset>
+            </wp:positionV>
+            <wp:extent cx="3829050" cy="2873375"/>
+            <wp:effectExtent l="0" t="0" r="0" b="3175"/>
+            <wp:wrapThrough wrapText="bothSides">
+              <wp:wrapPolygon edited="0">
+                <wp:start x="0" y="0"/>
+                <wp:lineTo x="0" y="21481"/>
+                <wp:lineTo x="21493" y="21481"/>
+                <wp:lineTo x="21493" y="0"/>
+                <wp:lineTo x="0" y="0"/>
+              </wp:wrapPolygon>
+            </wp:wrapThrough>
+            <wp:docPr id="52" name="Picture 52"/>
+            <wp:cNvGraphicFramePr>
+              <a:graphicFrameLocks xmlns:a="http://schemas.openxmlformats.org/drawingml/2006/main" noChangeAspect="1"/>
+            </wp:cNvGraphicFramePr>
+            <a:graphic xmlns:a="http://schemas.openxmlformats.org/drawingml/2006/main">
+              <a:graphicData uri="http://schemas.openxmlformats.org/drawingml/2006/picture">
+                <pic:pic xmlns:pic="http://schemas.openxmlformats.org/drawingml/2006/picture">
+                  <pic:nvPicPr>
+                    <pic:cNvPr id="1" name=""/>
+                    <pic:cNvPicPr/>
+                  </pic:nvPicPr>
+                  <pic:blipFill>
+                    <a:blip r:embed="rId14">
+                      <a:extLst>
+                        <a:ext uri="{28A0092B-C50C-407E-A947-70E740481C1C}">
+                          <a14:useLocalDpi xmlns:a14="http://schemas.microsoft.com/office/drawing/2010/main" val="0"/>
+                        </a:ext>
+                      </a:extLst>
+                    </a:blip>
+                    <a:stretch>
+                      <a:fillRect/>
+                    </a:stretch>
+                  </pic:blipFill>
+                  <pic:spPr>
+                    <a:xfrm>
+                      <a:off x="0" y="0"/>
+                      <a:ext cx="3829050" cy="2873375"/>
+                    </a:xfrm>
+                    <a:prstGeom prst="rect">
+                      <a:avLst/>
+                    </a:prstGeom>
+                  </pic:spPr>
+                </pic:pic>
+              </a:graphicData>
+            </a:graphic>
+            <wp14:sizeRelH relativeFrom="margin">
+              <wp14:pctWidth>0</wp14:pctWidth>
+            </wp14:sizeRelH>
+            <wp14:sizeRelV relativeFrom="margin">
+              <wp14:pctHeight>0</wp14:pctHeight>
+            </wp14:sizeRelV>
+          </wp:anchor>
+        </w:drawing>
+      </w:r>
+      <w:r>
+        <w:t xml:space="preserve">Finally, the “Get Top...” functions can be used by managers to determine major employees and customers so that special focus can be placed upon these individuals. “Get Top Employees” allows managers to determine the number of top performing individuals that they would like to observe from a particular dealership location. A search for the top 10 employees, for example, would return a table containing ten employees with the highest volume of sales. Details about these individuals will appear on the right hand side of the application when a name is selected, and managers can clearly and easily locate their top employees. </w:t>
+      </w:r>
+    </w:p>
+    <w:p>
+      <w:pPr>
+        <w:pStyle w:val="NormalWeb"/>
+        <w:spacing w:after="0" w:line="480" w:lineRule="auto"/>
+      </w:pPr>
+    </w:p>
+    <w:p>
+      <w:pPr>
+        <w:pStyle w:val="NormalWeb"/>
+        <w:spacing w:after="0" w:line="480" w:lineRule="auto"/>
+      </w:pPr>
+    </w:p>
+    <w:p>
+      <w:pPr>
+        <w:pStyle w:val="NormalWeb"/>
+        <w:spacing w:after="0" w:line="480" w:lineRule="auto"/>
+        <w:rPr>
           <w:b/>
-          <w:sz w:val="24"/>
-          <w:szCs w:val="24"/>
-        </w:rPr>
-      </w:pPr>
+        </w:rPr>
+      </w:pPr>
+      <w:r>
+        <w:lastRenderedPageBreak/>
+        <w:t xml:space="preserve">Another similar form is available to find “Top Customers.” Managers may use this function if they wish to identify particular consistent customers so that the dealership may continue to appeal to these customers in the future. </w:t>
+      </w:r>
     </w:p>
     <w:p>
       <w:pPr>
@@ -1233,7 +1246,7 @@
                           </pic:cNvPicPr>
                         </pic:nvPicPr>
                         <pic:blipFill>
-                          <a:blip r:embed="rId10">
+                          <a:blip r:embed="rId15">
                             <a:extLst>
                               <a:ext uri="{28A0092B-C50C-407E-A947-70E740481C1C}">
                                 <a14:useLocalDpi xmlns:a14="http://schemas.microsoft.com/office/drawing/2010/main" val="0"/>
@@ -1262,7 +1275,7 @@
                           </pic:cNvPicPr>
                         </pic:nvPicPr>
                         <pic:blipFill>
-                          <a:blip r:embed="rId11">
+                          <a:blip r:embed="rId16">
                             <a:extLst>
                               <a:ext uri="{28A0092B-C50C-407E-A947-70E740481C1C}">
                                 <a14:useLocalDpi xmlns:a14="http://schemas.microsoft.com/office/drawing/2010/main" val="0"/>
@@ -1293,11 +1306,11 @@
             <w:pict>
               <v:group w14:anchorId="68699FE0" id="Group 43" o:spid="_x0000_s1026" style="position:absolute;margin-left:0;margin-top:19.95pt;width:451.5pt;height:129.75pt;z-index:251703296" coordsize="57340,16478" o:gfxdata="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">
                 <v:shape id="Picture 2" o:spid="_x0000_s1027" type="#_x0000_t75" style="position:absolute;left:31718;width:25622;height:16478;visibility:visible;mso-wrap-style:square" o:gfxdata="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">
-                  <v:imagedata r:id="rId12" o:title=""/>
+                  <v:imagedata r:id="rId17" o:title=""/>
                   <v:path arrowok="t"/>
                 </v:shape>
                 <v:shape id="Picture 1" o:spid="_x0000_s1028" type="#_x0000_t75" style="position:absolute;top:4476;width:22574;height:6096;visibility:visible;mso-wrap-style:square" o:gfxdata="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">
-                  <v:imagedata r:id="rId13" o:title=""/>
+                  <v:imagedata r:id="rId18" o:title=""/>
                   <v:path arrowok="t"/>
                 </v:shape>
               </v:group>
@@ -1432,7 +1445,7 @@
                           </pic:cNvPicPr>
                         </pic:nvPicPr>
                         <pic:blipFill>
-                          <a:blip r:embed="rId14">
+                          <a:blip r:embed="rId19">
                             <a:extLst>
                               <a:ext uri="{28A0092B-C50C-407E-A947-70E740481C1C}">
                                 <a14:useLocalDpi xmlns:a14="http://schemas.microsoft.com/office/drawing/2010/main" val="0"/>
@@ -1499,7 +1512,7 @@
                           </pic:cNvPicPr>
                         </pic:nvPicPr>
                         <pic:blipFill>
-                          <a:blip r:embed="rId15">
+                          <a:blip r:embed="rId20">
                             <a:extLst>
                               <a:ext uri="{28A0092B-C50C-407E-A947-70E740481C1C}">
                                 <a14:useLocalDpi xmlns:a14="http://schemas.microsoft.com/office/drawing/2010/main" val="0"/>
@@ -1529,8 +1542,27 @@
           <mc:Fallback>
             <w:pict>
               <v:group id="Group 44" o:spid="_x0000_s1026" style="position:absolute;margin-left:0;margin-top:.2pt;width:528.75pt;height:273.75pt;z-index:251705344" coordsize="67151,34766" o:gfxdata="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">
+                <v:shapetype id="_x0000_t75" coordsize="21600,21600" o:spt="75" o:preferrelative="t" path="m@4@5l@4@11@9@11@9@5xe" filled="f" stroked="f">
+                  <v:stroke joinstyle="miter"/>
+                  <v:formulas>
+                    <v:f eqn="if lineDrawn pixelLineWidth 0"/>
+                    <v:f eqn="sum @0 1 0"/>
+                    <v:f eqn="sum 0 0 @1"/>
+                    <v:f eqn="prod @2 1 2"/>
+                    <v:f eqn="prod @3 21600 pixelWidth"/>
+                    <v:f eqn="prod @3 21600 pixelHeight"/>
+                    <v:f eqn="sum @0 0 1"/>
+                    <v:f eqn="prod @6 1 2"/>
+                    <v:f eqn="prod @7 21600 pixelWidth"/>
+                    <v:f eqn="sum @8 21600 0"/>
+                    <v:f eqn="prod @7 21600 pixelHeight"/>
+                    <v:f eqn="sum @10 21600 0"/>
+                  </v:formulas>
+                  <v:path o:extrusionok="f" gradientshapeok="t" o:connecttype="rect"/>
+                  <o:lock v:ext="edit" aspectratio="t"/>
+                </v:shapetype>
                 <v:shape id="Picture 4" o:spid="_x0000_s1027" type="#_x0000_t75" style="position:absolute;left:38195;top:13525;width:28956;height:2851;visibility:visible;mso-wrap-style:square" o:gfxdata="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">
-                  <v:imagedata r:id="rId16" o:title=""/>
+                  <v:imagedata r:id="rId21" o:title=""/>
                   <v:path arrowok="t"/>
                 </v:shape>
                 <v:shapetype id="_x0000_t202" coordsize="21600,21600" o:spt="202" path="m,l,21600r21600,l21600,xe">
@@ -1549,7 +1581,7 @@
                   </v:textbox>
                 </v:shape>
                 <v:shape id="Picture 3" o:spid="_x0000_s1029" type="#_x0000_t75" style="position:absolute;width:36830;height:34766;visibility:visible;mso-wrap-style:square" o:gfxdata="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">
-                  <v:imagedata r:id="rId17" o:title=""/>
+                  <v:imagedata r:id="rId22" o:title=""/>
                   <v:path arrowok="t"/>
                 </v:shape>
               </v:group>
@@ -1673,6 +1705,7 @@
           <w:sz w:val="24"/>
           <w:szCs w:val="24"/>
         </w:rPr>
+        <w:lastRenderedPageBreak/>
         <w:t xml:space="preserve">Demo.CarSearch is a question-type query. This procedure allows user to lookup cars based on features that the user specifies. </w:t>
       </w:r>
     </w:p>
@@ -1728,7 +1761,7 @@
                           </pic:cNvPicPr>
                         </pic:nvPicPr>
                         <pic:blipFill>
-                          <a:blip r:embed="rId18">
+                          <a:blip r:embed="rId23">
                             <a:extLst>
                               <a:ext uri="{28A0092B-C50C-407E-A947-70E740481C1C}">
                                 <a14:useLocalDpi xmlns:a14="http://schemas.microsoft.com/office/drawing/2010/main" val="0"/>
@@ -1757,7 +1790,7 @@
                           </pic:cNvPicPr>
                         </pic:nvPicPr>
                         <pic:blipFill>
-                          <a:blip r:embed="rId19">
+                          <a:blip r:embed="rId24">
                             <a:extLst>
                               <a:ext uri="{28A0092B-C50C-407E-A947-70E740481C1C}">
                                 <a14:useLocalDpi xmlns:a14="http://schemas.microsoft.com/office/drawing/2010/main" val="0"/>
@@ -1826,11 +1859,11 @@
             <w:pict>
               <v:group id="Group 45" o:spid="_x0000_s1030" style="position:absolute;margin-left:0;margin-top:1.05pt;width:507.75pt;height:162.6pt;z-index:251650048" coordsize="64484,20650" o:gfxdata="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">
                 <v:shape id="Picture 5" o:spid="_x0000_s1031" type="#_x0000_t75" style="position:absolute;width:25622;height:20650;visibility:visible;mso-wrap-style:square" o:gfxdata="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">
-                  <v:imagedata r:id="rId20" o:title=""/>
+                  <v:imagedata r:id="rId25" o:title=""/>
                   <v:path arrowok="t"/>
                 </v:shape>
                 <v:shape id="Picture 6" o:spid="_x0000_s1032" type="#_x0000_t75" style="position:absolute;left:28575;top:9715;width:35909;height:2705;visibility:visible;mso-wrap-style:square" o:gfxdata="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">
-                  <v:imagedata r:id="rId21" o:title=""/>
+                  <v:imagedata r:id="rId26" o:title=""/>
                   <v:path arrowok="t"/>
                 </v:shape>
                 <v:shape id="Text Box 2" o:spid="_x0000_s1033" type="#_x0000_t202" style="position:absolute;left:30861;width:23545;height:7537;visibility:visible;mso-wrap-style:square;v-text-anchor:top" o:gfxdata="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">
@@ -1962,7 +1995,7 @@
                           </pic:cNvPicPr>
                         </pic:nvPicPr>
                         <pic:blipFill>
-                          <a:blip r:embed="rId22">
+                          <a:blip r:embed="rId27">
                             <a:extLst>
                               <a:ext uri="{28A0092B-C50C-407E-A947-70E740481C1C}">
                                 <a14:useLocalDpi xmlns:a14="http://schemas.microsoft.com/office/drawing/2010/main" val="0"/>
@@ -2029,7 +2062,7 @@
                           </pic:cNvPicPr>
                         </pic:nvPicPr>
                         <pic:blipFill>
-                          <a:blip r:embed="rId23">
+                          <a:blip r:embed="rId28">
                             <a:extLst>
                               <a:ext uri="{28A0092B-C50C-407E-A947-70E740481C1C}">
                                 <a14:useLocalDpi xmlns:a14="http://schemas.microsoft.com/office/drawing/2010/main" val="0"/>
@@ -2060,7 +2093,7 @@
             <w:pict>
               <v:group id="Group 46" o:spid="_x0000_s1034" style="position:absolute;margin-left:0;margin-top:50.1pt;width:415.5pt;height:126pt;z-index:251655168" coordsize="52768,16002" o:gfxdata="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">
                 <v:shape id="Picture 8" o:spid="_x0000_s1035" type="#_x0000_t75" style="position:absolute;top:952;width:33083;height:14764;visibility:visible;mso-wrap-style:square" o:gfxdata="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">
-                  <v:imagedata r:id="rId24" o:title=""/>
+                  <v:imagedata r:id="rId29" o:title=""/>
                   <v:path arrowok="t"/>
                 </v:shape>
                 <v:shape id="Text Box 2" o:spid="_x0000_s1036" type="#_x0000_t202" style="position:absolute;left:33813;top:9144;width:18955;height:6858;visibility:visible;mso-wrap-style:square;v-text-anchor:top" o:gfxdata="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">
@@ -2075,7 +2108,7 @@
                   </v:textbox>
                 </v:shape>
                 <v:shape id="Picture 9" o:spid="_x0000_s1037" type="#_x0000_t75" style="position:absolute;left:33432;width:12192;height:7524;visibility:visible;mso-wrap-style:square" o:gfxdata="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">
-                  <v:imagedata r:id="rId25" o:title=""/>
+                  <v:imagedata r:id="rId30" o:title=""/>
                   <v:path arrowok="t"/>
                 </v:shape>
               </v:group>
@@ -2231,7 +2264,7 @@
                           </pic:cNvPicPr>
                         </pic:nvPicPr>
                         <pic:blipFill>
-                          <a:blip r:embed="rId26">
+                          <a:blip r:embed="rId31">
                             <a:extLst>
                               <a:ext uri="{28A0092B-C50C-407E-A947-70E740481C1C}">
                                 <a14:useLocalDpi xmlns:a14="http://schemas.microsoft.com/office/drawing/2010/main" val="0"/>
@@ -2260,7 +2293,7 @@
                           </pic:cNvPicPr>
                         </pic:nvPicPr>
                         <pic:blipFill>
-                          <a:blip r:embed="rId27">
+                          <a:blip r:embed="rId32">
                             <a:extLst>
                               <a:ext uri="{28A0092B-C50C-407E-A947-70E740481C1C}">
                                 <a14:useLocalDpi xmlns:a14="http://schemas.microsoft.com/office/drawing/2010/main" val="0"/>
@@ -2335,11 +2368,11 @@
             <w:pict>
               <v:group w14:anchorId="1B8E9D23" id="Group 47" o:spid="_x0000_s1038" style="position:absolute;margin-left:-3pt;margin-top:-.25pt;width:489.75pt;height:168.8pt;z-index:251660288;mso-width-relative:margin;mso-height-relative:margin" coordorigin="-381" coordsize="62198,21437" o:gfxdata="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">
                 <v:shape id="Picture 11" o:spid="_x0000_s1039" type="#_x0000_t75" style="position:absolute;width:57245;height:17805;visibility:visible;mso-wrap-style:square" o:gfxdata="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">
-                  <v:imagedata r:id="rId28" o:title=""/>
+                  <v:imagedata r:id="rId33" o:title=""/>
                   <v:path arrowok="t"/>
                 </v:shape>
                 <v:shape id="Picture 13" o:spid="_x0000_s1040" type="#_x0000_t75" style="position:absolute;left:-381;top:18002;width:44100;height:3435;visibility:visible;mso-wrap-style:square" o:gfxdata="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">
-                  <v:imagedata r:id="rId29" o:title=""/>
+                  <v:imagedata r:id="rId34" o:title=""/>
                   <v:path arrowok="t"/>
                 </v:shape>
                 <v:shape id="Text Box 2" o:spid="_x0000_s1041" type="#_x0000_t202" style="position:absolute;left:46958;top:11049;width:14859;height:8001;visibility:visible;mso-wrap-style:square;v-text-anchor:top" o:gfxdata="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">
@@ -2420,6 +2453,7 @@
           <w:sz w:val="24"/>
           <w:szCs w:val="24"/>
         </w:rPr>
+        <w:lastRenderedPageBreak/>
         <w:t xml:space="preserve">Demo.GetCustomerPurchase is a question-type query. This retrieves a customer’s purchase count and purchase amount based upon a customer ID. </w:t>
       </w:r>
     </w:p>
@@ -2475,7 +2509,7 @@
                           </pic:cNvPicPr>
                         </pic:nvPicPr>
                         <pic:blipFill>
-                          <a:blip r:embed="rId30">
+                          <a:blip r:embed="rId35">
                             <a:extLst>
                               <a:ext uri="{28A0092B-C50C-407E-A947-70E740481C1C}">
                                 <a14:useLocalDpi xmlns:a14="http://schemas.microsoft.com/office/drawing/2010/main" val="0"/>
@@ -2542,7 +2576,7 @@
                           </pic:cNvPicPr>
                         </pic:nvPicPr>
                         <pic:blipFill>
-                          <a:blip r:embed="rId31">
+                          <a:blip r:embed="rId36">
                             <a:extLst>
                               <a:ext uri="{28A0092B-C50C-407E-A947-70E740481C1C}">
                                 <a14:useLocalDpi xmlns:a14="http://schemas.microsoft.com/office/drawing/2010/main" val="0"/>
@@ -2573,7 +2607,7 @@
             <w:pict>
               <v:group id="Group 42" o:spid="_x0000_s1042" style="position:absolute;margin-left:0;margin-top:1.05pt;width:490.5pt;height:149.25pt;z-index:251665408" coordsize="62293,18954" o:gfxdata="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">
                 <v:shape id="Picture 15" o:spid="_x0000_s1043" type="#_x0000_t75" style="position:absolute;width:44291;height:18954;visibility:visible;mso-wrap-style:square" o:gfxdata="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">
-                  <v:imagedata r:id="rId32" o:title=""/>
+                  <v:imagedata r:id="rId37" o:title=""/>
                   <v:path arrowok="t"/>
                 </v:shape>
                 <v:shape id="Text Box 2" o:spid="_x0000_s1044" type="#_x0000_t202" style="position:absolute;left:47434;top:5524;width:14859;height:8001;visibility:visible;mso-wrap-style:square;v-text-anchor:top" o:gfxdata="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">
@@ -2588,7 +2622,7 @@
                   </v:textbox>
                 </v:shape>
                 <v:shape id="Picture 17" o:spid="_x0000_s1045" type="#_x0000_t75" style="position:absolute;left:38100;top:14859;width:21240;height:3810;visibility:visible;mso-wrap-style:square" o:gfxdata="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">
-                  <v:imagedata r:id="rId33" o:title=""/>
+                  <v:imagedata r:id="rId38" o:title=""/>
                   <v:path arrowok="t"/>
                 </v:shape>
               </v:group>
@@ -2748,7 +2782,7 @@
                           </pic:cNvPicPr>
                         </pic:nvPicPr>
                         <pic:blipFill>
-                          <a:blip r:embed="rId34">
+                          <a:blip r:embed="rId39">
                             <a:extLst>
                               <a:ext uri="{28A0092B-C50C-407E-A947-70E740481C1C}">
                                 <a14:useLocalDpi xmlns:a14="http://schemas.microsoft.com/office/drawing/2010/main" val="0"/>
@@ -2777,7 +2811,7 @@
                           </pic:cNvPicPr>
                         </pic:nvPicPr>
                         <pic:blipFill>
-                          <a:blip r:embed="rId35">
+                          <a:blip r:embed="rId40">
                             <a:extLst>
                               <a:ext uri="{28A0092B-C50C-407E-A947-70E740481C1C}">
                                 <a14:useLocalDpi xmlns:a14="http://schemas.microsoft.com/office/drawing/2010/main" val="0"/>
@@ -2822,11 +2856,11 @@
                   </v:textbox>
                 </v:shape>
                 <v:shape id="Picture 18" o:spid="_x0000_s1048" type="#_x0000_t75" style="position:absolute;width:41535;height:39147;visibility:visible;mso-wrap-style:square" o:gfxdata="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">
-                  <v:imagedata r:id="rId36" o:title=""/>
+                  <v:imagedata r:id="rId41" o:title=""/>
                   <v:path arrowok="t"/>
                 </v:shape>
                 <v:shape id="Picture 20" o:spid="_x0000_s1049" type="#_x0000_t75" style="position:absolute;top:40767;width:59436;height:2146;visibility:visible;mso-wrap-style:square" o:gfxdata="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">
-                  <v:imagedata r:id="rId37" o:title=""/>
+                  <v:imagedata r:id="rId42" o:title=""/>
                   <v:path arrowok="t"/>
                 </v:shape>
                 <w10:wrap anchorx="margin"/>
@@ -3092,7 +3126,7 @@
                           </pic:cNvPicPr>
                         </pic:nvPicPr>
                         <pic:blipFill>
-                          <a:blip r:embed="rId38">
+                          <a:blip r:embed="rId43">
                             <a:extLst>
                               <a:ext uri="{28A0092B-C50C-407E-A947-70E740481C1C}">
                                 <a14:useLocalDpi xmlns:a14="http://schemas.microsoft.com/office/drawing/2010/main" val="0"/>
@@ -3121,7 +3155,7 @@
                           </pic:cNvPicPr>
                         </pic:nvPicPr>
                         <pic:blipFill>
-                          <a:blip r:embed="rId39">
+                          <a:blip r:embed="rId44">
                             <a:extLst>
                               <a:ext uri="{28A0092B-C50C-407E-A947-70E740481C1C}">
                                 <a14:useLocalDpi xmlns:a14="http://schemas.microsoft.com/office/drawing/2010/main" val="0"/>
@@ -3163,11 +3197,11 @@
                   </v:textbox>
                 </v:shape>
                 <v:shape id="Picture 22" o:spid="_x0000_s1052" type="#_x0000_t75" style="position:absolute;top:27527;width:37528;height:3619;visibility:visible;mso-wrap-style:square" o:gfxdata="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">
-                  <v:imagedata r:id="rId40" o:title=""/>
+                  <v:imagedata r:id="rId45" o:title=""/>
                   <v:path arrowok="t"/>
                 </v:shape>
                 <v:shape id="Picture 21" o:spid="_x0000_s1053" type="#_x0000_t75" style="position:absolute;width:25622;height:25908;visibility:visible;mso-wrap-style:square" o:gfxdata="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">
-                  <v:imagedata r:id="rId41" o:title=""/>
+                  <v:imagedata r:id="rId46" o:title=""/>
                   <v:path arrowok="t"/>
                 </v:shape>
                 <w10:wrap type="tight" anchorx="margin"/>
@@ -3342,7 +3376,7 @@
                           </pic:cNvPicPr>
                         </pic:nvPicPr>
                         <pic:blipFill>
-                          <a:blip r:embed="rId42">
+                          <a:blip r:embed="rId47">
                             <a:extLst>
                               <a:ext uri="{28A0092B-C50C-407E-A947-70E740481C1C}">
                                 <a14:useLocalDpi xmlns:a14="http://schemas.microsoft.com/office/drawing/2010/main" val="0"/>
@@ -3371,7 +3405,7 @@
                           </pic:cNvPicPr>
                         </pic:nvPicPr>
                         <pic:blipFill>
-                          <a:blip r:embed="rId43">
+                          <a:blip r:embed="rId48">
                             <a:extLst>
                               <a:ext uri="{28A0092B-C50C-407E-A947-70E740481C1C}">
                                 <a14:useLocalDpi xmlns:a14="http://schemas.microsoft.com/office/drawing/2010/main" val="0"/>
@@ -3446,11 +3480,11 @@
             <w:pict>
               <v:group id="Group 39" o:spid="_x0000_s1054" style="position:absolute;margin-left:0;margin-top:85.2pt;width:540pt;height:247.5pt;z-index:251674624" coordsize="68580,31432" o:gfxdata="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">
                 <v:shape id="Picture 24" o:spid="_x0000_s1055" type="#_x0000_t75" style="position:absolute;top:952;width:49561;height:30480;visibility:visible;mso-wrap-style:square" o:gfxdata="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">
-                  <v:imagedata r:id="rId44" o:title=""/>
+                  <v:imagedata r:id="rId49" o:title=""/>
                   <v:path arrowok="t"/>
                 </v:shape>
                 <v:shape id="Picture 25" o:spid="_x0000_s1056" type="#_x0000_t75" style="position:absolute;left:24574;top:10763;width:44006;height:3619;visibility:visible;mso-wrap-style:square" o:gfxdata="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">
-                  <v:imagedata r:id="rId45" o:title=""/>
+                  <v:imagedata r:id="rId50" o:title=""/>
                   <v:path arrowok="t"/>
                 </v:shape>
                 <v:shape id="Text Box 2" o:spid="_x0000_s1057" type="#_x0000_t202" style="position:absolute;left:45053;width:18288;height:8001;visibility:visible;mso-wrap-style:square;v-text-anchor:top" o:gfxdata="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">
@@ -3649,7 +3683,7 @@
                           </pic:cNvPicPr>
                         </pic:nvPicPr>
                         <pic:blipFill>
-                          <a:blip r:embed="rId46">
+                          <a:blip r:embed="rId51">
                             <a:extLst>
                               <a:ext uri="{28A0092B-C50C-407E-A947-70E740481C1C}">
                                 <a14:useLocalDpi xmlns:a14="http://schemas.microsoft.com/office/drawing/2010/main" val="0"/>
@@ -3678,7 +3712,7 @@
                           </pic:cNvPicPr>
                         </pic:nvPicPr>
                         <pic:blipFill>
-                          <a:blip r:embed="rId47">
+                          <a:blip r:embed="rId52">
                             <a:extLst>
                               <a:ext uri="{28A0092B-C50C-407E-A947-70E740481C1C}">
                                 <a14:useLocalDpi xmlns:a14="http://schemas.microsoft.com/office/drawing/2010/main" val="0"/>
@@ -3747,11 +3781,11 @@
             <w:pict>
               <v:group id="Group 38" o:spid="_x0000_s1058" style="position:absolute;margin-left:0;margin-top:52.5pt;width:7in;height:240.95pt;z-index:251679744" coordsize="64008,30600" o:gfxdata="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">
                 <v:shape id="Picture 27" o:spid="_x0000_s1059" type="#_x0000_t75" style="position:absolute;width:59436;height:30600;visibility:visible;mso-wrap-style:square" o:gfxdata="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">
-                  <v:imagedata r:id="rId48" o:title=""/>
+                  <v:imagedata r:id="rId53" o:title=""/>
                   <v:path arrowok="t"/>
                 </v:shape>
                 <v:shape id="Picture 28" o:spid="_x0000_s1060" type="#_x0000_t75" style="position:absolute;left:35433;top:10953;width:28575;height:9716;visibility:visible;mso-wrap-style:square" o:gfxdata="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">
-                  <v:imagedata r:id="rId49" o:title=""/>
+                  <v:imagedata r:id="rId54" o:title=""/>
                   <v:path arrowok="t"/>
                 </v:shape>
                 <v:shape id="Text Box 2" o:spid="_x0000_s1061" type="#_x0000_t202" style="position:absolute;left:40481;top:1428;width:17907;height:8001;visibility:visible;mso-wrap-style:square;v-text-anchor:top" o:gfxdata="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">
@@ -3853,7 +3887,7 @@
                           </pic:cNvPicPr>
                         </pic:nvPicPr>
                         <pic:blipFill>
-                          <a:blip r:embed="rId50">
+                          <a:blip r:embed="rId55">
                             <a:extLst>
                               <a:ext uri="{28A0092B-C50C-407E-A947-70E740481C1C}">
                                 <a14:useLocalDpi xmlns:a14="http://schemas.microsoft.com/office/drawing/2010/main" val="0"/>
@@ -3882,7 +3916,7 @@
                           </pic:cNvPicPr>
                         </pic:nvPicPr>
                         <pic:blipFill>
-                          <a:blip r:embed="rId51">
+                          <a:blip r:embed="rId56">
                             <a:extLst>
                               <a:ext uri="{28A0092B-C50C-407E-A947-70E740481C1C}">
                                 <a14:useLocalDpi xmlns:a14="http://schemas.microsoft.com/office/drawing/2010/main" val="0"/>
@@ -3951,11 +3985,11 @@
             <w:pict>
               <v:group w14:anchorId="07FDEFAF" id="Group 37" o:spid="_x0000_s1062" style="position:absolute;margin-left:0;margin-top:286.35pt;width:468pt;height:197.85pt;z-index:251685888" coordsize="59436,25126" o:gfxdata="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">
                 <v:shape id="Picture 30" o:spid="_x0000_s1063" type="#_x0000_t75" style="position:absolute;width:59436;height:15836;visibility:visible;mso-wrap-style:square" o:gfxdata="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">
-                  <v:imagedata r:id="rId52" o:title=""/>
+                  <v:imagedata r:id="rId57" o:title=""/>
                   <v:path arrowok="t"/>
                 </v:shape>
                 <v:shape id="Picture 31" o:spid="_x0000_s1064" type="#_x0000_t75" style="position:absolute;top:18859;width:59436;height:6267;visibility:visible;mso-wrap-style:square" o:gfxdata="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">
-                  <v:imagedata r:id="rId53" o:title=""/>
+                  <v:imagedata r:id="rId58" o:title=""/>
                   <v:path arrowok="t"/>
                 </v:shape>
                 <v:shape id="Text Box 2" o:spid="_x0000_s1065" type="#_x0000_t202" style="position:absolute;left:37909;top:10477;width:17907;height:8001;visibility:visible;mso-wrap-style:square;v-text-anchor:top" o:gfxdata="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">
@@ -4094,7 +4128,7 @@
                           </pic:cNvPicPr>
                         </pic:nvPicPr>
                         <pic:blipFill>
-                          <a:blip r:embed="rId54">
+                          <a:blip r:embed="rId59">
                             <a:extLst>
                               <a:ext uri="{28A0092B-C50C-407E-A947-70E740481C1C}">
                                 <a14:useLocalDpi xmlns:a14="http://schemas.microsoft.com/office/drawing/2010/main" val="0"/>
@@ -4123,7 +4157,7 @@
                           </pic:cNvPicPr>
                         </pic:nvPicPr>
                         <pic:blipFill>
-                          <a:blip r:embed="rId55">
+                          <a:blip r:embed="rId60">
                             <a:extLst>
                               <a:ext uri="{28A0092B-C50C-407E-A947-70E740481C1C}">
                                 <a14:useLocalDpi xmlns:a14="http://schemas.microsoft.com/office/drawing/2010/main" val="0"/>
@@ -4192,11 +4226,11 @@
             <w:pict>
               <v:group id="Group 49" o:spid="_x0000_s1066" style="position:absolute;margin-left:0;margin-top:0;width:475.5pt;height:251pt;z-index:251709440" coordsize="60388,31877" o:gfxdata="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">
                 <v:shape id="Picture 34" o:spid="_x0000_s1067" type="#_x0000_t75" style="position:absolute;left:952;top:24479;width:59436;height:7398;visibility:visible;mso-wrap-style:square" o:gfxdata="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">
-                  <v:imagedata r:id="rId56" o:title=""/>
+                  <v:imagedata r:id="rId61" o:title=""/>
                   <v:path arrowok="t"/>
                 </v:shape>
                 <v:shape id="Picture 48" o:spid="_x0000_s1068" type="#_x0000_t75" style="position:absolute;width:59436;height:23704;visibility:visible;mso-wrap-style:square" o:gfxdata="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">
-                  <v:imagedata r:id="rId57" o:title=""/>
+                  <v:imagedata r:id="rId62" o:title=""/>
                   <v:path arrowok="t"/>
                 </v:shape>
                 <v:shape id="Text Box 2" o:spid="_x0000_s1069" type="#_x0000_t202" style="position:absolute;left:42005;top:15716;width:17907;height:8001;visibility:visible;mso-wrap-style:square;v-text-anchor:top" o:gfxdata="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">
@@ -4967,7 +5001,6 @@
     <w:name w:val="Normal (Web)"/>
     <w:basedOn w:val="Normal"/>
     <w:uiPriority w:val="99"/>
-    <w:semiHidden/>
     <w:unhideWhenUsed/>
     <w:rsid w:val="00A271F0"/>
     <w:pPr>
@@ -5248,7 +5281,7 @@
 </file>
 
 <file path=customXml/itemProps1.xml><?xml version="1.0" encoding="utf-8"?>
-<ds:datastoreItem xmlns:ds="http://schemas.openxmlformats.org/officeDocument/2006/customXml" ds:itemID="{CEC391A8-D7BD-4FF9-BF56-DF5775BB587E}">
+<ds:datastoreItem xmlns:ds="http://schemas.openxmlformats.org/officeDocument/2006/customXml" ds:itemID="{2AC9BB69-DCF3-4E55-8499-240BB9A3FBB1}">
   <ds:schemaRefs>
     <ds:schemaRef ds:uri="http://schemas.openxmlformats.org/officeDocument/2006/bibliography"/>
   </ds:schemaRefs>

</xml_diff>

<commit_message>
Added system design section
</commit_message>
<xml_diff>
--- a/Final Writeup.docx
+++ b/Final Writeup.docx
@@ -507,8 +507,6 @@
           <w:szCs w:val="24"/>
         </w:rPr>
       </w:pPr>
-      <w:bookmarkStart w:id="0" w:name="_GoBack"/>
-      <w:bookmarkEnd w:id="0"/>
       <w:r>
         <w:rPr>
           <w:rFonts w:ascii="Times New Roman" w:hAnsi="Times New Roman"/>
@@ -593,18 +591,40 @@
         <w:spacing w:after="0" w:line="480" w:lineRule="auto"/>
         <w:rPr>
           <w:rFonts w:ascii="Times New Roman" w:hAnsi="Times New Roman"/>
-          <w:sz w:val="24"/>
-          <w:szCs w:val="24"/>
-        </w:rPr>
-      </w:pPr>
-      <w:r>
-        <w:rPr>
-          <w:rFonts w:ascii="Times New Roman" w:hAnsi="Times New Roman"/>
           <w:b/>
           <w:sz w:val="24"/>
           <w:szCs w:val="24"/>
         </w:rPr>
+      </w:pPr>
+      <w:r>
+        <w:rPr>
+          <w:rFonts w:ascii="Times New Roman" w:hAnsi="Times New Roman"/>
+          <w:b/>
+          <w:sz w:val="24"/>
+          <w:szCs w:val="24"/>
+        </w:rPr>
         <w:t>System Design:</w:t>
+      </w:r>
+    </w:p>
+    <w:p>
+      <w:pPr>
+        <w:spacing w:after="0" w:line="480" w:lineRule="auto"/>
+        <w:ind w:firstLine="720"/>
+        <w:rPr>
+          <w:rFonts w:ascii="Times New Roman" w:hAnsi="Times New Roman"/>
+          <w:sz w:val="24"/>
+          <w:szCs w:val="24"/>
+        </w:rPr>
+      </w:pPr>
+      <w:bookmarkStart w:id="0" w:name="_GoBack"/>
+      <w:bookmarkEnd w:id="0"/>
+      <w:r>
+        <w:rPr>
+          <w:rFonts w:ascii="Times New Roman" w:hAnsi="Times New Roman"/>
+          <w:sz w:val="24"/>
+          <w:szCs w:val="24"/>
+        </w:rPr>
+        <w:t>Our system had many mostly independent forms that talked to each other very little. They all shared a common object, Group14Connection, which help them connect to the database and retrieve data.</w:t>
       </w:r>
     </w:p>
     <w:p>
@@ -5281,7 +5301,7 @@
 </file>
 
 <file path=customXml/itemProps1.xml><?xml version="1.0" encoding="utf-8"?>
-<ds:datastoreItem xmlns:ds="http://schemas.openxmlformats.org/officeDocument/2006/customXml" ds:itemID="{2AC9BB69-DCF3-4E55-8499-240BB9A3FBB1}">
+<ds:datastoreItem xmlns:ds="http://schemas.openxmlformats.org/officeDocument/2006/customXml" ds:itemID="{C29BCE6F-71C6-4E39-896E-2D4A604B9946}">
   <ds:schemaRefs>
     <ds:schemaRef ds:uri="http://schemas.openxmlformats.org/officeDocument/2006/bibliography"/>
   </ds:schemaRefs>

</xml_diff>

<commit_message>
Single space write up
</commit_message>
<xml_diff>
--- a/Final Writeup.docx
+++ b/Final Writeup.docx
@@ -4,13 +4,14 @@
   <w:body>
     <w:p>
       <w:pPr>
-        <w:spacing w:after="0" w:line="480" w:lineRule="auto"/>
-        <w:rPr>
-          <w:rFonts w:ascii="Times New Roman" w:hAnsi="Times New Roman"/>
-          <w:sz w:val="24"/>
-          <w:szCs w:val="24"/>
-        </w:rPr>
-      </w:pPr>
+        <w:spacing w:after="0" w:line="240" w:lineRule="auto"/>
+        <w:rPr>
+          <w:rFonts w:ascii="Times New Roman" w:hAnsi="Times New Roman"/>
+          <w:sz w:val="24"/>
+          <w:szCs w:val="24"/>
+        </w:rPr>
+      </w:pPr>
+      <w:bookmarkStart w:id="0" w:name="_GoBack"/>
       <w:r>
         <w:rPr>
           <w:rFonts w:ascii="Times New Roman" w:hAnsi="Times New Roman"/>
@@ -22,7 +23,7 @@
     </w:p>
     <w:p>
       <w:pPr>
-        <w:spacing w:after="0" w:line="480" w:lineRule="auto"/>
+        <w:spacing w:after="0" w:line="240" w:lineRule="auto"/>
         <w:rPr>
           <w:rFonts w:ascii="Times New Roman" w:hAnsi="Times New Roman"/>
           <w:sz w:val="24"/>
@@ -40,7 +41,7 @@
     </w:p>
     <w:p>
       <w:pPr>
-        <w:spacing w:after="0" w:line="480" w:lineRule="auto"/>
+        <w:spacing w:after="0" w:line="240" w:lineRule="auto"/>
         <w:rPr>
           <w:rFonts w:ascii="Times New Roman" w:hAnsi="Times New Roman"/>
           <w:sz w:val="24"/>
@@ -58,7 +59,7 @@
     </w:p>
     <w:p>
       <w:pPr>
-        <w:spacing w:after="0" w:line="480" w:lineRule="auto"/>
+        <w:spacing w:after="0" w:line="240" w:lineRule="auto"/>
         <w:rPr>
           <w:rFonts w:ascii="Times New Roman" w:hAnsi="Times New Roman"/>
           <w:sz w:val="24"/>
@@ -76,7 +77,7 @@
     </w:p>
     <w:p>
       <w:pPr>
-        <w:spacing w:after="0" w:line="480" w:lineRule="auto"/>
+        <w:spacing w:after="0" w:line="240" w:lineRule="auto"/>
         <w:jc w:val="center"/>
         <w:rPr>
           <w:rFonts w:ascii="Times New Roman" w:hAnsi="Times New Roman"/>
@@ -95,7 +96,7 @@
     </w:p>
     <w:p>
       <w:pPr>
-        <w:spacing w:after="0" w:line="480" w:lineRule="auto"/>
+        <w:spacing w:after="0" w:line="240" w:lineRule="auto"/>
         <w:rPr>
           <w:rFonts w:ascii="Times New Roman" w:hAnsi="Times New Roman"/>
           <w:b/>
@@ -115,7 +116,7 @@
     </w:p>
     <w:p>
       <w:pPr>
-        <w:spacing w:after="0" w:line="480" w:lineRule="auto"/>
+        <w:spacing w:after="0" w:line="240" w:lineRule="auto"/>
         <w:rPr>
           <w:rFonts w:ascii="Times New Roman" w:hAnsi="Times New Roman"/>
           <w:sz w:val="24"/>
@@ -142,7 +143,7 @@
     </w:p>
     <w:p>
       <w:pPr>
-        <w:spacing w:after="0" w:line="480" w:lineRule="auto"/>
+        <w:spacing w:after="0" w:line="240" w:lineRule="auto"/>
         <w:rPr>
           <w:rFonts w:ascii="Times New Roman" w:hAnsi="Times New Roman"/>
           <w:sz w:val="24"/>
@@ -260,16 +261,7 @@
           <w:sz w:val="24"/>
           <w:szCs w:val="24"/>
         </w:rPr>
-        <w:t xml:space="preserve">, on the other hand, could use our application for basic car-searching needs. Customers can use the application to search for cars based on some of the most commonly searched details of a car including, make, model, color, year, mileage, previous </w:t>
-      </w:r>
-      <w:r>
-        <w:rPr>
-          <w:rFonts w:ascii="Times New Roman" w:hAnsi="Times New Roman"/>
-          <w:sz w:val="24"/>
-          <w:szCs w:val="24"/>
-        </w:rPr>
-        <w:lastRenderedPageBreak/>
-        <w:t xml:space="preserve">owner counts, and the current asking price of the vehicle. Once the </w:t>
+        <w:t xml:space="preserve">, on the other hand, could use our application for basic car-searching needs. Customers can use the application to search for cars based on some of the most commonly searched details of a car including, make, model, color, year, mileage, previous owner counts, and the current asking price of the vehicle. Once the </w:t>
       </w:r>
       <w:r>
         <w:rPr>
@@ -322,7 +314,7 @@
     </w:p>
     <w:p>
       <w:pPr>
-        <w:spacing w:after="0" w:line="480" w:lineRule="auto"/>
+        <w:spacing w:after="0" w:line="240" w:lineRule="auto"/>
         <w:rPr>
           <w:rFonts w:ascii="Times New Roman" w:hAnsi="Times New Roman"/>
           <w:b/>
@@ -342,7 +334,7 @@
     </w:p>
     <w:p>
       <w:pPr>
-        <w:spacing w:after="0" w:line="480" w:lineRule="auto"/>
+        <w:spacing w:after="0" w:line="240" w:lineRule="auto"/>
         <w:rPr>
           <w:rFonts w:ascii="Times New Roman" w:hAnsi="Times New Roman"/>
           <w:sz w:val="24"/>
@@ -377,7 +369,7 @@
     </w:p>
     <w:p>
       <w:pPr>
-        <w:spacing w:after="0" w:line="480" w:lineRule="auto"/>
+        <w:spacing w:after="0" w:line="240" w:lineRule="auto"/>
         <w:rPr>
           <w:rFonts w:ascii="Times New Roman" w:hAnsi="Times New Roman"/>
           <w:sz w:val="24"/>
@@ -436,7 +428,7 @@
     </w:p>
     <w:p>
       <w:pPr>
-        <w:spacing w:after="0" w:line="480" w:lineRule="auto"/>
+        <w:spacing w:after="0" w:line="240" w:lineRule="auto"/>
         <w:rPr>
           <w:rFonts w:ascii="Times New Roman" w:hAnsi="Times New Roman"/>
           <w:sz w:val="24"/>
@@ -472,7 +464,7 @@
     </w:p>
     <w:p>
       <w:pPr>
-        <w:spacing w:after="0" w:line="480" w:lineRule="auto"/>
+        <w:spacing w:after="0" w:line="240" w:lineRule="auto"/>
         <w:rPr>
           <w:rFonts w:ascii="Times New Roman" w:hAnsi="Times New Roman"/>
           <w:sz w:val="24"/>
@@ -499,7 +491,7 @@
     </w:p>
     <w:p>
       <w:pPr>
-        <w:spacing w:after="0" w:line="480" w:lineRule="auto"/>
+        <w:spacing w:after="0" w:line="240" w:lineRule="auto"/>
         <w:rPr>
           <w:rFonts w:ascii="Times New Roman" w:hAnsi="Times New Roman"/>
           <w:b/>
@@ -514,7 +506,6 @@
           <w:sz w:val="24"/>
           <w:szCs w:val="24"/>
         </w:rPr>
-        <w:lastRenderedPageBreak/>
         <w:t xml:space="preserve">Database Design: </w:t>
       </w:r>
       <w:r>
@@ -577,7 +568,7 @@
     </w:p>
     <w:p>
       <w:pPr>
-        <w:spacing w:after="0" w:line="480" w:lineRule="auto"/>
+        <w:spacing w:after="0" w:line="240" w:lineRule="auto"/>
         <w:rPr>
           <w:rFonts w:ascii="Times New Roman" w:hAnsi="Times New Roman"/>
           <w:b/>
@@ -588,7 +579,7 @@
     </w:p>
     <w:p>
       <w:pPr>
-        <w:spacing w:after="0" w:line="480" w:lineRule="auto"/>
+        <w:spacing w:after="0" w:line="240" w:lineRule="auto"/>
         <w:rPr>
           <w:rFonts w:ascii="Times New Roman" w:hAnsi="Times New Roman"/>
           <w:b/>
@@ -608,7 +599,7 @@
     </w:p>
     <w:p>
       <w:pPr>
-        <w:spacing w:after="0" w:line="480" w:lineRule="auto"/>
+        <w:spacing w:after="0" w:line="240" w:lineRule="auto"/>
         <w:ind w:firstLine="720"/>
         <w:rPr>
           <w:rFonts w:ascii="Times New Roman" w:hAnsi="Times New Roman"/>
@@ -627,7 +618,7 @@
     </w:p>
     <w:p>
       <w:pPr>
-        <w:spacing w:after="0" w:line="480" w:lineRule="auto"/>
+        <w:spacing w:after="0" w:line="240" w:lineRule="auto"/>
         <w:rPr>
           <w:rFonts w:ascii="Times New Roman" w:hAnsi="Times New Roman"/>
           <w:b/>
@@ -648,7 +639,7 @@
     <w:p>
       <w:pPr>
         <w:pStyle w:val="NormalWeb"/>
-        <w:spacing w:after="0" w:line="480" w:lineRule="auto"/>
+        <w:spacing w:after="0" w:line="240" w:lineRule="auto"/>
       </w:pPr>
       <w:r>
         <w:t>The usage of our system can be broken down into two main user interactions: salesperson interactions and managerial interactions.</w:t>
@@ -657,7 +648,7 @@
     <w:p>
       <w:pPr>
         <w:pStyle w:val="NormalWeb"/>
-        <w:spacing w:after="0" w:line="480" w:lineRule="auto"/>
+        <w:spacing w:after="0" w:line="240" w:lineRule="auto"/>
       </w:pPr>
       <w:r>
         <w:rPr>
@@ -670,7 +661,7 @@
     <w:p>
       <w:pPr>
         <w:pStyle w:val="NormalWeb"/>
-        <w:spacing w:after="0" w:line="480" w:lineRule="auto"/>
+        <w:spacing w:after="0" w:line="240" w:lineRule="auto"/>
       </w:pPr>
       <w:r>
         <w:rPr>
@@ -742,7 +733,7 @@
     <w:p>
       <w:pPr>
         <w:pStyle w:val="NormalWeb"/>
-        <w:spacing w:after="0" w:line="480" w:lineRule="auto"/>
+        <w:spacing w:after="0" w:line="240" w:lineRule="auto"/>
       </w:pPr>
       <w:r>
         <w:t>Using “Get Customer Information” could be useful when a salesperson needs personal information about a customer who has already been involved with the car dealership in the past. Instead of requesting all of the customer’s information, the salesperson may simply request the first or last name of the customer and once identified in the database, all of the customer’s other information will be filled in automatically.</w:t>
@@ -751,13 +742,12 @@
     <w:p>
       <w:pPr>
         <w:pStyle w:val="NormalWeb"/>
-        <w:spacing w:after="0" w:line="480" w:lineRule="auto"/>
+        <w:spacing w:after="0" w:line="240" w:lineRule="auto"/>
       </w:pPr>
       <w:r>
         <w:rPr>
           <w:noProof/>
         </w:rPr>
-        <w:lastRenderedPageBreak/>
         <w:drawing>
           <wp:anchor distT="0" distB="0" distL="114300" distR="114300" simplePos="0" relativeHeight="251713536" behindDoc="0" locked="0" layoutInCell="1" allowOverlap="1" wp14:anchorId="6D291C28" wp14:editId="5D2A1E98">
             <wp:simplePos x="0" y="0"/>
@@ -820,7 +810,7 @@
     <w:p>
       <w:pPr>
         <w:pStyle w:val="NormalWeb"/>
-        <w:spacing w:after="0" w:line="480" w:lineRule="auto"/>
+        <w:spacing w:after="0" w:line="240" w:lineRule="auto"/>
         <w:rPr>
           <w:rFonts w:asciiTheme="minorHAnsi" w:eastAsiaTheme="minorHAnsi" w:hAnsiTheme="minorHAnsi" w:cstheme="minorBidi"/>
           <w:noProof/>
@@ -832,6 +822,7 @@
         <w:rPr>
           <w:noProof/>
         </w:rPr>
+        <w:lastRenderedPageBreak/>
         <w:drawing>
           <wp:anchor distT="0" distB="0" distL="114300" distR="114300" simplePos="0" relativeHeight="251714560" behindDoc="0" locked="0" layoutInCell="1" allowOverlap="1" wp14:anchorId="33E494FF" wp14:editId="6334C411">
             <wp:simplePos x="0" y="0"/>
@@ -897,11 +888,7 @@
         </w:drawing>
       </w:r>
       <w:r>
-        <w:t xml:space="preserve">When trying to locate a suitable vehicle for a customer’s needs, the salesperson may either search cars by details or by features. The customer can specify information about the make, model, color, milage, and asking price of a vehicle, and our application will return a table that lists all of the results that match the customer’s request. Once a car is chosen from the table, additional details about the car will appear on the right hand side of the application interface. Alternatively, customers may request cars based on the features that they have. Customers may choose from a list of twenty features, and all cars that have the features selected will be returned in a table. Just like in the search by details function, information about a selected car will appear on the right hand side of </w:t>
-      </w:r>
-      <w:r>
-        <w:lastRenderedPageBreak/>
-        <w:t xml:space="preserve">the application. If a suitable car is located,  the salesperson may make a purchase for the </w:t>
+        <w:t xml:space="preserve">When trying to locate a suitable vehicle for a customer’s needs, the salesperson may either search cars by details or by features. The customer can specify information about the make, model, color, milage, and asking price of a vehicle, and our application will return a table that lists all of the results that match the customer’s request. Once a car is chosen from the table, additional details about the car will appear on the right hand side of the application interface. Alternatively, customers may request cars based on the features that they have. Customers may choose from a list of twenty features, and all cars that have the features selected will be returned in a table. Just like in the search by details function, information about a selected car will appear on the right hand side of the application. If a suitable car is located,  the salesperson may make a purchase for the </w:t>
       </w:r>
       <w:r>
         <w:rPr>
@@ -984,7 +971,7 @@
     <w:p>
       <w:pPr>
         <w:pStyle w:val="NormalWeb"/>
-        <w:spacing w:after="0" w:line="480" w:lineRule="auto"/>
+        <w:spacing w:after="0" w:line="240" w:lineRule="auto"/>
       </w:pPr>
       <w:r>
         <w:rPr>
@@ -997,7 +984,7 @@
     <w:p>
       <w:pPr>
         <w:pStyle w:val="NormalWeb"/>
-        <w:spacing w:after="0" w:line="480" w:lineRule="auto"/>
+        <w:spacing w:after="0" w:line="240" w:lineRule="auto"/>
       </w:pPr>
       <w:r>
         <w:t xml:space="preserve">Managers can use our application to get a better understanding of the performance of employees and dealerships. They can also identify repeat customers to ensure that the needs of such customers are being met. </w:t>
@@ -1006,7 +993,7 @@
     <w:p>
       <w:pPr>
         <w:pStyle w:val="NormalWeb"/>
-        <w:spacing w:after="0" w:line="480" w:lineRule="auto"/>
+        <w:spacing w:after="0" w:line="240" w:lineRule="auto"/>
       </w:pPr>
       <w:r>
         <w:t>Manages may first wish to determine the performance of individuals within the company so that these individuals may be recognized for their services to the company. To determine individual employee performance, a manager could choose “Employee Performance” from the home screen. The manager can then select the range of dates over which he or she wishes to analyze employee performance, and can determine whether they would like a monthly or yearly view of performance data. Once the terms of the search have been selected, performance data such as the number of sales made, the total amount of sales, and the haggle loss of particular sales is displayed.</w:t>
@@ -1015,7 +1002,7 @@
     <w:p>
       <w:pPr>
         <w:pStyle w:val="NormalWeb"/>
-        <w:spacing w:after="0" w:line="480" w:lineRule="auto"/>
+        <w:spacing w:after="0" w:line="240" w:lineRule="auto"/>
       </w:pPr>
       <w:r>
         <w:rPr>
@@ -1093,7 +1080,7 @@
     <w:p>
       <w:pPr>
         <w:pStyle w:val="NormalWeb"/>
-        <w:spacing w:after="0" w:line="480" w:lineRule="auto"/>
+        <w:spacing w:after="0" w:line="240" w:lineRule="auto"/>
       </w:pPr>
       <w:r>
         <w:rPr>
@@ -1170,31 +1157,30 @@
     <w:p>
       <w:pPr>
         <w:pStyle w:val="NormalWeb"/>
-        <w:spacing w:after="0" w:line="480" w:lineRule="auto"/>
+        <w:spacing w:after="0" w:line="240" w:lineRule="auto"/>
       </w:pPr>
     </w:p>
     <w:p>
       <w:pPr>
         <w:pStyle w:val="NormalWeb"/>
-        <w:spacing w:after="0" w:line="480" w:lineRule="auto"/>
+        <w:spacing w:after="0" w:line="240" w:lineRule="auto"/>
       </w:pPr>
     </w:p>
     <w:p>
       <w:pPr>
         <w:pStyle w:val="NormalWeb"/>
-        <w:spacing w:after="0" w:line="480" w:lineRule="auto"/>
+        <w:spacing w:after="0" w:line="240" w:lineRule="auto"/>
         <w:rPr>
           <w:b/>
         </w:rPr>
       </w:pPr>
       <w:r>
-        <w:lastRenderedPageBreak/>
         <w:t xml:space="preserve">Another similar form is available to find “Top Customers.” Managers may use this function if they wish to identify particular consistent customers so that the dealership may continue to appeal to these customers in the future. </w:t>
       </w:r>
     </w:p>
     <w:p>
       <w:pPr>
-        <w:spacing w:after="0" w:line="480" w:lineRule="auto"/>
+        <w:spacing w:after="0" w:line="240" w:lineRule="auto"/>
         <w:rPr>
           <w:rFonts w:ascii="Times New Roman" w:hAnsi="Times New Roman"/>
           <w:b/>
@@ -1214,7 +1200,7 @@
     </w:p>
     <w:p>
       <w:pPr>
-        <w:spacing w:after="0" w:line="480" w:lineRule="auto"/>
+        <w:spacing w:after="0" w:line="240" w:lineRule="auto"/>
         <w:rPr>
           <w:rFonts w:ascii="Times New Roman" w:hAnsi="Times New Roman"/>
           <w:sz w:val="24"/>
@@ -1347,47 +1333,47 @@
     </w:p>
     <w:p>
       <w:pPr>
-        <w:spacing w:after="0" w:line="480" w:lineRule="auto"/>
-        <w:rPr>
-          <w:rFonts w:ascii="Times New Roman" w:hAnsi="Times New Roman"/>
-          <w:sz w:val="24"/>
-          <w:szCs w:val="24"/>
-        </w:rPr>
-      </w:pPr>
-    </w:p>
-    <w:p>
-      <w:pPr>
-        <w:spacing w:after="0" w:line="480" w:lineRule="auto"/>
-        <w:rPr>
-          <w:rFonts w:ascii="Times New Roman" w:hAnsi="Times New Roman"/>
-          <w:sz w:val="24"/>
-          <w:szCs w:val="24"/>
-        </w:rPr>
-      </w:pPr>
-    </w:p>
-    <w:p>
-      <w:pPr>
-        <w:spacing w:after="0" w:line="480" w:lineRule="auto"/>
-        <w:rPr>
-          <w:rFonts w:ascii="Times New Roman" w:hAnsi="Times New Roman"/>
-          <w:sz w:val="24"/>
-          <w:szCs w:val="24"/>
-        </w:rPr>
-      </w:pPr>
-    </w:p>
-    <w:p>
-      <w:pPr>
-        <w:spacing w:after="0" w:line="480" w:lineRule="auto"/>
-        <w:rPr>
-          <w:rFonts w:ascii="Times New Roman" w:hAnsi="Times New Roman"/>
-          <w:sz w:val="24"/>
-          <w:szCs w:val="24"/>
-        </w:rPr>
-      </w:pPr>
-    </w:p>
-    <w:p>
-      <w:pPr>
-        <w:spacing w:after="0" w:line="480" w:lineRule="auto"/>
+        <w:spacing w:after="0" w:line="240" w:lineRule="auto"/>
+        <w:rPr>
+          <w:rFonts w:ascii="Times New Roman" w:hAnsi="Times New Roman"/>
+          <w:sz w:val="24"/>
+          <w:szCs w:val="24"/>
+        </w:rPr>
+      </w:pPr>
+    </w:p>
+    <w:p>
+      <w:pPr>
+        <w:spacing w:after="0" w:line="240" w:lineRule="auto"/>
+        <w:rPr>
+          <w:rFonts w:ascii="Times New Roman" w:hAnsi="Times New Roman"/>
+          <w:sz w:val="24"/>
+          <w:szCs w:val="24"/>
+        </w:rPr>
+      </w:pPr>
+    </w:p>
+    <w:p>
+      <w:pPr>
+        <w:spacing w:after="0" w:line="240" w:lineRule="auto"/>
+        <w:rPr>
+          <w:rFonts w:ascii="Times New Roman" w:hAnsi="Times New Roman"/>
+          <w:sz w:val="24"/>
+          <w:szCs w:val="24"/>
+        </w:rPr>
+      </w:pPr>
+    </w:p>
+    <w:p>
+      <w:pPr>
+        <w:spacing w:after="0" w:line="240" w:lineRule="auto"/>
+        <w:rPr>
+          <w:rFonts w:ascii="Times New Roman" w:hAnsi="Times New Roman"/>
+          <w:sz w:val="24"/>
+          <w:szCs w:val="24"/>
+        </w:rPr>
+      </w:pPr>
+    </w:p>
+    <w:p>
+      <w:pPr>
+        <w:spacing w:after="0" w:line="240" w:lineRule="auto"/>
         <w:rPr>
           <w:rFonts w:ascii="Times New Roman" w:hAnsi="Times New Roman"/>
           <w:sz w:val="24"/>
@@ -1413,7 +1399,7 @@
     </w:p>
     <w:p>
       <w:pPr>
-        <w:spacing w:after="0" w:line="480" w:lineRule="auto"/>
+        <w:spacing w:after="0" w:line="240" w:lineRule="auto"/>
         <w:rPr>
           <w:rFonts w:ascii="Times New Roman" w:hAnsi="Times New Roman"/>
           <w:sz w:val="24"/>
@@ -1610,126 +1596,125 @@
     </w:p>
     <w:p>
       <w:pPr>
-        <w:spacing w:after="0" w:line="480" w:lineRule="auto"/>
-        <w:rPr>
-          <w:rFonts w:ascii="Times New Roman" w:hAnsi="Times New Roman"/>
-          <w:sz w:val="24"/>
-          <w:szCs w:val="24"/>
-        </w:rPr>
-      </w:pPr>
-    </w:p>
-    <w:p>
-      <w:pPr>
-        <w:spacing w:after="0" w:line="480" w:lineRule="auto"/>
-        <w:rPr>
-          <w:rFonts w:ascii="Times New Roman" w:hAnsi="Times New Roman"/>
-          <w:sz w:val="24"/>
-          <w:szCs w:val="24"/>
-        </w:rPr>
-      </w:pPr>
-    </w:p>
-    <w:p>
-      <w:pPr>
-        <w:spacing w:after="0" w:line="480" w:lineRule="auto"/>
-        <w:rPr>
-          <w:rFonts w:ascii="Times New Roman" w:hAnsi="Times New Roman"/>
-          <w:sz w:val="24"/>
-          <w:szCs w:val="24"/>
-        </w:rPr>
-      </w:pPr>
-    </w:p>
-    <w:p>
-      <w:pPr>
-        <w:spacing w:after="0" w:line="480" w:lineRule="auto"/>
-        <w:rPr>
-          <w:rFonts w:ascii="Times New Roman" w:hAnsi="Times New Roman"/>
-          <w:sz w:val="24"/>
-          <w:szCs w:val="24"/>
-        </w:rPr>
-      </w:pPr>
-    </w:p>
-    <w:p>
-      <w:pPr>
-        <w:spacing w:after="0" w:line="480" w:lineRule="auto"/>
-        <w:rPr>
-          <w:rFonts w:ascii="Times New Roman" w:hAnsi="Times New Roman"/>
-          <w:sz w:val="24"/>
-          <w:szCs w:val="24"/>
-        </w:rPr>
-      </w:pPr>
-    </w:p>
-    <w:p>
-      <w:pPr>
-        <w:spacing w:after="0" w:line="480" w:lineRule="auto"/>
-        <w:rPr>
-          <w:rFonts w:ascii="Times New Roman" w:hAnsi="Times New Roman"/>
-          <w:sz w:val="24"/>
-          <w:szCs w:val="24"/>
-        </w:rPr>
-      </w:pPr>
-    </w:p>
-    <w:p>
-      <w:pPr>
-        <w:spacing w:after="0" w:line="480" w:lineRule="auto"/>
-        <w:rPr>
-          <w:rFonts w:ascii="Times New Roman" w:hAnsi="Times New Roman"/>
-          <w:sz w:val="24"/>
-          <w:szCs w:val="24"/>
-        </w:rPr>
-      </w:pPr>
-    </w:p>
-    <w:p>
-      <w:pPr>
-        <w:spacing w:after="0" w:line="480" w:lineRule="auto"/>
-        <w:rPr>
-          <w:rFonts w:ascii="Times New Roman" w:hAnsi="Times New Roman"/>
-          <w:sz w:val="24"/>
-          <w:szCs w:val="24"/>
-        </w:rPr>
-      </w:pPr>
-    </w:p>
-    <w:p>
-      <w:pPr>
-        <w:spacing w:after="0" w:line="480" w:lineRule="auto"/>
-        <w:rPr>
-          <w:rFonts w:ascii="Times New Roman" w:hAnsi="Times New Roman"/>
-          <w:sz w:val="24"/>
-          <w:szCs w:val="24"/>
-        </w:rPr>
-      </w:pPr>
-    </w:p>
-    <w:p>
-      <w:pPr>
-        <w:spacing w:after="0" w:line="480" w:lineRule="auto"/>
-        <w:rPr>
-          <w:rFonts w:ascii="Times New Roman" w:hAnsi="Times New Roman"/>
-          <w:sz w:val="24"/>
-          <w:szCs w:val="24"/>
-        </w:rPr>
-      </w:pPr>
-    </w:p>
-    <w:p>
-      <w:pPr>
-        <w:spacing w:after="0" w:line="480" w:lineRule="auto"/>
-        <w:rPr>
-          <w:rFonts w:ascii="Times New Roman" w:hAnsi="Times New Roman"/>
-          <w:sz w:val="24"/>
-          <w:szCs w:val="24"/>
-        </w:rPr>
-      </w:pPr>
-      <w:r>
-        <w:rPr>
-          <w:rFonts w:ascii="Times New Roman" w:hAnsi="Times New Roman"/>
-          <w:sz w:val="24"/>
-          <w:szCs w:val="24"/>
-        </w:rPr>
-        <w:lastRenderedPageBreak/>
+        <w:spacing w:after="0" w:line="240" w:lineRule="auto"/>
+        <w:rPr>
+          <w:rFonts w:ascii="Times New Roman" w:hAnsi="Times New Roman"/>
+          <w:sz w:val="24"/>
+          <w:szCs w:val="24"/>
+        </w:rPr>
+      </w:pPr>
+    </w:p>
+    <w:p>
+      <w:pPr>
+        <w:spacing w:after="0" w:line="240" w:lineRule="auto"/>
+        <w:rPr>
+          <w:rFonts w:ascii="Times New Roman" w:hAnsi="Times New Roman"/>
+          <w:sz w:val="24"/>
+          <w:szCs w:val="24"/>
+        </w:rPr>
+      </w:pPr>
+    </w:p>
+    <w:p>
+      <w:pPr>
+        <w:spacing w:after="0" w:line="240" w:lineRule="auto"/>
+        <w:rPr>
+          <w:rFonts w:ascii="Times New Roman" w:hAnsi="Times New Roman"/>
+          <w:sz w:val="24"/>
+          <w:szCs w:val="24"/>
+        </w:rPr>
+      </w:pPr>
+    </w:p>
+    <w:p>
+      <w:pPr>
+        <w:spacing w:after="0" w:line="240" w:lineRule="auto"/>
+        <w:rPr>
+          <w:rFonts w:ascii="Times New Roman" w:hAnsi="Times New Roman"/>
+          <w:sz w:val="24"/>
+          <w:szCs w:val="24"/>
+        </w:rPr>
+      </w:pPr>
+    </w:p>
+    <w:p>
+      <w:pPr>
+        <w:spacing w:after="0" w:line="240" w:lineRule="auto"/>
+        <w:rPr>
+          <w:rFonts w:ascii="Times New Roman" w:hAnsi="Times New Roman"/>
+          <w:sz w:val="24"/>
+          <w:szCs w:val="24"/>
+        </w:rPr>
+      </w:pPr>
+    </w:p>
+    <w:p>
+      <w:pPr>
+        <w:spacing w:after="0" w:line="240" w:lineRule="auto"/>
+        <w:rPr>
+          <w:rFonts w:ascii="Times New Roman" w:hAnsi="Times New Roman"/>
+          <w:sz w:val="24"/>
+          <w:szCs w:val="24"/>
+        </w:rPr>
+      </w:pPr>
+    </w:p>
+    <w:p>
+      <w:pPr>
+        <w:spacing w:after="0" w:line="240" w:lineRule="auto"/>
+        <w:rPr>
+          <w:rFonts w:ascii="Times New Roman" w:hAnsi="Times New Roman"/>
+          <w:sz w:val="24"/>
+          <w:szCs w:val="24"/>
+        </w:rPr>
+      </w:pPr>
+    </w:p>
+    <w:p>
+      <w:pPr>
+        <w:spacing w:after="0" w:line="240" w:lineRule="auto"/>
+        <w:rPr>
+          <w:rFonts w:ascii="Times New Roman" w:hAnsi="Times New Roman"/>
+          <w:sz w:val="24"/>
+          <w:szCs w:val="24"/>
+        </w:rPr>
+      </w:pPr>
+    </w:p>
+    <w:p>
+      <w:pPr>
+        <w:spacing w:after="0" w:line="240" w:lineRule="auto"/>
+        <w:rPr>
+          <w:rFonts w:ascii="Times New Roman" w:hAnsi="Times New Roman"/>
+          <w:sz w:val="24"/>
+          <w:szCs w:val="24"/>
+        </w:rPr>
+      </w:pPr>
+    </w:p>
+    <w:p>
+      <w:pPr>
+        <w:spacing w:after="0" w:line="240" w:lineRule="auto"/>
+        <w:rPr>
+          <w:rFonts w:ascii="Times New Roman" w:hAnsi="Times New Roman"/>
+          <w:sz w:val="24"/>
+          <w:szCs w:val="24"/>
+        </w:rPr>
+      </w:pPr>
+    </w:p>
+    <w:p>
+      <w:pPr>
+        <w:spacing w:after="0" w:line="240" w:lineRule="auto"/>
+        <w:rPr>
+          <w:rFonts w:ascii="Times New Roman" w:hAnsi="Times New Roman"/>
+          <w:sz w:val="24"/>
+          <w:szCs w:val="24"/>
+        </w:rPr>
+      </w:pPr>
+      <w:r>
+        <w:rPr>
+          <w:rFonts w:ascii="Times New Roman" w:hAnsi="Times New Roman"/>
+          <w:sz w:val="24"/>
+          <w:szCs w:val="24"/>
+        </w:rPr>
         <w:t xml:space="preserve">Demo.CarSearch is a question-type query. This procedure allows user to lookup cars based on features that the user specifies. </w:t>
       </w:r>
     </w:p>
     <w:p>
       <w:pPr>
-        <w:spacing w:after="0" w:line="480" w:lineRule="auto"/>
+        <w:spacing w:after="0" w:line="240" w:lineRule="auto"/>
         <w:rPr>
           <w:rFonts w:ascii="Times New Roman" w:hAnsi="Times New Roman"/>
           <w:sz w:val="24"/>
@@ -1903,67 +1888,67 @@
     </w:p>
     <w:p>
       <w:pPr>
-        <w:spacing w:after="0" w:line="480" w:lineRule="auto"/>
-        <w:rPr>
-          <w:rFonts w:ascii="Times New Roman" w:hAnsi="Times New Roman"/>
-          <w:sz w:val="24"/>
-          <w:szCs w:val="24"/>
-        </w:rPr>
-      </w:pPr>
-    </w:p>
-    <w:p>
-      <w:pPr>
-        <w:spacing w:after="0" w:line="480" w:lineRule="auto"/>
-        <w:rPr>
-          <w:rFonts w:ascii="Times New Roman" w:hAnsi="Times New Roman"/>
-          <w:sz w:val="24"/>
-          <w:szCs w:val="24"/>
-        </w:rPr>
-      </w:pPr>
-    </w:p>
-    <w:p>
-      <w:pPr>
-        <w:spacing w:after="0" w:line="480" w:lineRule="auto"/>
-        <w:rPr>
-          <w:rFonts w:ascii="Times New Roman" w:hAnsi="Times New Roman"/>
-          <w:sz w:val="24"/>
-          <w:szCs w:val="24"/>
-        </w:rPr>
-      </w:pPr>
-    </w:p>
-    <w:p>
-      <w:pPr>
-        <w:spacing w:after="0" w:line="480" w:lineRule="auto"/>
-        <w:rPr>
-          <w:rFonts w:ascii="Times New Roman" w:hAnsi="Times New Roman"/>
-          <w:sz w:val="24"/>
-          <w:szCs w:val="24"/>
-        </w:rPr>
-      </w:pPr>
-    </w:p>
-    <w:p>
-      <w:pPr>
-        <w:spacing w:after="0" w:line="480" w:lineRule="auto"/>
-        <w:rPr>
-          <w:rFonts w:ascii="Times New Roman" w:hAnsi="Times New Roman"/>
-          <w:sz w:val="24"/>
-          <w:szCs w:val="24"/>
-        </w:rPr>
-      </w:pPr>
-    </w:p>
-    <w:p>
-      <w:pPr>
-        <w:spacing w:after="0" w:line="480" w:lineRule="auto"/>
-        <w:rPr>
-          <w:rFonts w:ascii="Times New Roman" w:hAnsi="Times New Roman"/>
-          <w:sz w:val="24"/>
-          <w:szCs w:val="24"/>
-        </w:rPr>
-      </w:pPr>
-    </w:p>
-    <w:p>
-      <w:pPr>
-        <w:spacing w:after="0" w:line="480" w:lineRule="auto"/>
+        <w:spacing w:after="0" w:line="240" w:lineRule="auto"/>
+        <w:rPr>
+          <w:rFonts w:ascii="Times New Roman" w:hAnsi="Times New Roman"/>
+          <w:sz w:val="24"/>
+          <w:szCs w:val="24"/>
+        </w:rPr>
+      </w:pPr>
+    </w:p>
+    <w:p>
+      <w:pPr>
+        <w:spacing w:after="0" w:line="240" w:lineRule="auto"/>
+        <w:rPr>
+          <w:rFonts w:ascii="Times New Roman" w:hAnsi="Times New Roman"/>
+          <w:sz w:val="24"/>
+          <w:szCs w:val="24"/>
+        </w:rPr>
+      </w:pPr>
+    </w:p>
+    <w:p>
+      <w:pPr>
+        <w:spacing w:after="0" w:line="240" w:lineRule="auto"/>
+        <w:rPr>
+          <w:rFonts w:ascii="Times New Roman" w:hAnsi="Times New Roman"/>
+          <w:sz w:val="24"/>
+          <w:szCs w:val="24"/>
+        </w:rPr>
+      </w:pPr>
+    </w:p>
+    <w:p>
+      <w:pPr>
+        <w:spacing w:after="0" w:line="240" w:lineRule="auto"/>
+        <w:rPr>
+          <w:rFonts w:ascii="Times New Roman" w:hAnsi="Times New Roman"/>
+          <w:sz w:val="24"/>
+          <w:szCs w:val="24"/>
+        </w:rPr>
+      </w:pPr>
+    </w:p>
+    <w:p>
+      <w:pPr>
+        <w:spacing w:after="0" w:line="240" w:lineRule="auto"/>
+        <w:rPr>
+          <w:rFonts w:ascii="Times New Roman" w:hAnsi="Times New Roman"/>
+          <w:sz w:val="24"/>
+          <w:szCs w:val="24"/>
+        </w:rPr>
+      </w:pPr>
+    </w:p>
+    <w:p>
+      <w:pPr>
+        <w:spacing w:after="0" w:line="240" w:lineRule="auto"/>
+        <w:rPr>
+          <w:rFonts w:ascii="Times New Roman" w:hAnsi="Times New Roman"/>
+          <w:sz w:val="24"/>
+          <w:szCs w:val="24"/>
+        </w:rPr>
+      </w:pPr>
+    </w:p>
+    <w:p>
+      <w:pPr>
+        <w:spacing w:after="0" w:line="240" w:lineRule="auto"/>
         <w:rPr>
           <w:rFonts w:ascii="Times New Roman" w:hAnsi="Times New Roman"/>
           <w:sz w:val="24"/>
@@ -2145,57 +2130,57 @@
     </w:p>
     <w:p>
       <w:pPr>
-        <w:spacing w:after="0" w:line="480" w:lineRule="auto"/>
-        <w:rPr>
-          <w:rFonts w:ascii="Times New Roman" w:hAnsi="Times New Roman"/>
-          <w:sz w:val="24"/>
-          <w:szCs w:val="24"/>
-        </w:rPr>
-      </w:pPr>
-    </w:p>
-    <w:p>
-      <w:pPr>
-        <w:spacing w:after="0" w:line="480" w:lineRule="auto"/>
-        <w:rPr>
-          <w:rFonts w:ascii="Times New Roman" w:hAnsi="Times New Roman"/>
-          <w:sz w:val="24"/>
-          <w:szCs w:val="24"/>
-        </w:rPr>
-      </w:pPr>
-    </w:p>
-    <w:p>
-      <w:pPr>
-        <w:spacing w:after="0" w:line="480" w:lineRule="auto"/>
-        <w:rPr>
-          <w:rFonts w:ascii="Times New Roman" w:hAnsi="Times New Roman"/>
-          <w:sz w:val="24"/>
-          <w:szCs w:val="24"/>
-        </w:rPr>
-      </w:pPr>
-    </w:p>
-    <w:p>
-      <w:pPr>
-        <w:spacing w:after="0" w:line="480" w:lineRule="auto"/>
-        <w:rPr>
-          <w:rFonts w:ascii="Times New Roman" w:hAnsi="Times New Roman"/>
-          <w:sz w:val="24"/>
-          <w:szCs w:val="24"/>
-        </w:rPr>
-      </w:pPr>
-    </w:p>
-    <w:p>
-      <w:pPr>
-        <w:spacing w:after="0" w:line="480" w:lineRule="auto"/>
-        <w:rPr>
-          <w:rFonts w:ascii="Times New Roman" w:hAnsi="Times New Roman"/>
-          <w:sz w:val="24"/>
-          <w:szCs w:val="24"/>
-        </w:rPr>
-      </w:pPr>
-    </w:p>
-    <w:p>
-      <w:pPr>
-        <w:spacing w:after="0" w:line="480" w:lineRule="auto"/>
+        <w:spacing w:after="0" w:line="240" w:lineRule="auto"/>
+        <w:rPr>
+          <w:rFonts w:ascii="Times New Roman" w:hAnsi="Times New Roman"/>
+          <w:sz w:val="24"/>
+          <w:szCs w:val="24"/>
+        </w:rPr>
+      </w:pPr>
+    </w:p>
+    <w:p>
+      <w:pPr>
+        <w:spacing w:after="0" w:line="240" w:lineRule="auto"/>
+        <w:rPr>
+          <w:rFonts w:ascii="Times New Roman" w:hAnsi="Times New Roman"/>
+          <w:sz w:val="24"/>
+          <w:szCs w:val="24"/>
+        </w:rPr>
+      </w:pPr>
+    </w:p>
+    <w:p>
+      <w:pPr>
+        <w:spacing w:after="0" w:line="240" w:lineRule="auto"/>
+        <w:rPr>
+          <w:rFonts w:ascii="Times New Roman" w:hAnsi="Times New Roman"/>
+          <w:sz w:val="24"/>
+          <w:szCs w:val="24"/>
+        </w:rPr>
+      </w:pPr>
+    </w:p>
+    <w:p>
+      <w:pPr>
+        <w:spacing w:after="0" w:line="240" w:lineRule="auto"/>
+        <w:rPr>
+          <w:rFonts w:ascii="Times New Roman" w:hAnsi="Times New Roman"/>
+          <w:sz w:val="24"/>
+          <w:szCs w:val="24"/>
+        </w:rPr>
+      </w:pPr>
+    </w:p>
+    <w:p>
+      <w:pPr>
+        <w:spacing w:after="0" w:line="240" w:lineRule="auto"/>
+        <w:rPr>
+          <w:rFonts w:ascii="Times New Roman" w:hAnsi="Times New Roman"/>
+          <w:sz w:val="24"/>
+          <w:szCs w:val="24"/>
+        </w:rPr>
+      </w:pPr>
+    </w:p>
+    <w:p>
+      <w:pPr>
+        <w:spacing w:after="0" w:line="240" w:lineRule="auto"/>
         <w:rPr>
           <w:rFonts w:ascii="Times New Roman" w:hAnsi="Times New Roman"/>
           <w:noProof/>
@@ -2231,7 +2216,7 @@
     </w:p>
     <w:p>
       <w:pPr>
-        <w:spacing w:after="0" w:line="480" w:lineRule="auto"/>
+        <w:spacing w:after="0" w:line="240" w:lineRule="auto"/>
         <w:rPr>
           <w:rFonts w:ascii="Times New Roman" w:hAnsi="Times New Roman"/>
           <w:noProof/>
@@ -2412,7 +2397,7 @@
     </w:p>
     <w:p>
       <w:pPr>
-        <w:spacing w:after="0" w:line="480" w:lineRule="auto"/>
+        <w:spacing w:after="0" w:line="240" w:lineRule="auto"/>
         <w:rPr>
           <w:rFonts w:ascii="Times New Roman" w:hAnsi="Times New Roman"/>
           <w:noProof/>
@@ -2423,7 +2408,7 @@
     </w:p>
     <w:p>
       <w:pPr>
-        <w:spacing w:after="0" w:line="480" w:lineRule="auto"/>
+        <w:spacing w:after="0" w:line="240" w:lineRule="auto"/>
         <w:rPr>
           <w:rFonts w:ascii="Times New Roman" w:hAnsi="Times New Roman"/>
           <w:noProof/>
@@ -2434,7 +2419,7 @@
     </w:p>
     <w:p>
       <w:pPr>
-        <w:spacing w:after="0" w:line="480" w:lineRule="auto"/>
+        <w:spacing w:after="0" w:line="240" w:lineRule="auto"/>
         <w:rPr>
           <w:rFonts w:ascii="Times New Roman" w:hAnsi="Times New Roman"/>
           <w:noProof/>
@@ -2445,7 +2430,7 @@
     </w:p>
     <w:p>
       <w:pPr>
-        <w:spacing w:after="0" w:line="480" w:lineRule="auto"/>
+        <w:spacing w:after="0" w:line="240" w:lineRule="auto"/>
         <w:rPr>
           <w:rFonts w:ascii="Times New Roman" w:hAnsi="Times New Roman"/>
           <w:noProof/>
@@ -2456,7 +2441,7 @@
     </w:p>
     <w:p>
       <w:pPr>
-        <w:spacing w:after="0" w:line="480" w:lineRule="auto"/>
+        <w:spacing w:after="0" w:line="240" w:lineRule="auto"/>
         <w:rPr>
           <w:rFonts w:ascii="Times New Roman" w:hAnsi="Times New Roman"/>
           <w:noProof/>
@@ -2471,13 +2456,12 @@
           <w:sz w:val="24"/>
           <w:szCs w:val="24"/>
         </w:rPr>
-        <w:lastRenderedPageBreak/>
         <w:t xml:space="preserve">Demo.GetCustomerPurchase is a question-type query. This retrieves a customer’s purchase count and purchase amount based upon a customer ID. </w:t>
       </w:r>
     </w:p>
     <w:p>
       <w:pPr>
-        <w:spacing w:after="0" w:line="480" w:lineRule="auto"/>
+        <w:spacing w:after="0" w:line="240" w:lineRule="auto"/>
         <w:rPr>
           <w:rFonts w:ascii="Times New Roman" w:hAnsi="Times New Roman"/>
           <w:sz w:val="24"/>
@@ -2651,67 +2635,67 @@
     </w:p>
     <w:p>
       <w:pPr>
-        <w:spacing w:after="0" w:line="480" w:lineRule="auto"/>
-        <w:rPr>
-          <w:rFonts w:ascii="Times New Roman" w:hAnsi="Times New Roman"/>
-          <w:sz w:val="24"/>
-          <w:szCs w:val="24"/>
-        </w:rPr>
-      </w:pPr>
-    </w:p>
-    <w:p>
-      <w:pPr>
-        <w:spacing w:after="0" w:line="480" w:lineRule="auto"/>
-        <w:rPr>
-          <w:rFonts w:ascii="Times New Roman" w:hAnsi="Times New Roman"/>
-          <w:sz w:val="24"/>
-          <w:szCs w:val="24"/>
-        </w:rPr>
-      </w:pPr>
-    </w:p>
-    <w:p>
-      <w:pPr>
-        <w:spacing w:after="0" w:line="480" w:lineRule="auto"/>
-        <w:rPr>
-          <w:rFonts w:ascii="Times New Roman" w:hAnsi="Times New Roman"/>
-          <w:sz w:val="24"/>
-          <w:szCs w:val="24"/>
-        </w:rPr>
-      </w:pPr>
-    </w:p>
-    <w:p>
-      <w:pPr>
-        <w:spacing w:after="0" w:line="480" w:lineRule="auto"/>
-        <w:rPr>
-          <w:rFonts w:ascii="Times New Roman" w:hAnsi="Times New Roman"/>
-          <w:sz w:val="24"/>
-          <w:szCs w:val="24"/>
-        </w:rPr>
-      </w:pPr>
-    </w:p>
-    <w:p>
-      <w:pPr>
-        <w:spacing w:after="0" w:line="480" w:lineRule="auto"/>
-        <w:rPr>
-          <w:rFonts w:ascii="Times New Roman" w:hAnsi="Times New Roman"/>
-          <w:sz w:val="24"/>
-          <w:szCs w:val="24"/>
-        </w:rPr>
-      </w:pPr>
-    </w:p>
-    <w:p>
-      <w:pPr>
-        <w:spacing w:after="0" w:line="480" w:lineRule="auto"/>
-        <w:rPr>
-          <w:rFonts w:ascii="Times New Roman" w:hAnsi="Times New Roman"/>
-          <w:sz w:val="24"/>
-          <w:szCs w:val="24"/>
-        </w:rPr>
-      </w:pPr>
-    </w:p>
-    <w:p>
-      <w:pPr>
-        <w:spacing w:after="0" w:line="480" w:lineRule="auto"/>
+        <w:spacing w:after="0" w:line="240" w:lineRule="auto"/>
+        <w:rPr>
+          <w:rFonts w:ascii="Times New Roman" w:hAnsi="Times New Roman"/>
+          <w:sz w:val="24"/>
+          <w:szCs w:val="24"/>
+        </w:rPr>
+      </w:pPr>
+    </w:p>
+    <w:p>
+      <w:pPr>
+        <w:spacing w:after="0" w:line="240" w:lineRule="auto"/>
+        <w:rPr>
+          <w:rFonts w:ascii="Times New Roman" w:hAnsi="Times New Roman"/>
+          <w:sz w:val="24"/>
+          <w:szCs w:val="24"/>
+        </w:rPr>
+      </w:pPr>
+    </w:p>
+    <w:p>
+      <w:pPr>
+        <w:spacing w:after="0" w:line="240" w:lineRule="auto"/>
+        <w:rPr>
+          <w:rFonts w:ascii="Times New Roman" w:hAnsi="Times New Roman"/>
+          <w:sz w:val="24"/>
+          <w:szCs w:val="24"/>
+        </w:rPr>
+      </w:pPr>
+    </w:p>
+    <w:p>
+      <w:pPr>
+        <w:spacing w:after="0" w:line="240" w:lineRule="auto"/>
+        <w:rPr>
+          <w:rFonts w:ascii="Times New Roman" w:hAnsi="Times New Roman"/>
+          <w:sz w:val="24"/>
+          <w:szCs w:val="24"/>
+        </w:rPr>
+      </w:pPr>
+    </w:p>
+    <w:p>
+      <w:pPr>
+        <w:spacing w:after="0" w:line="240" w:lineRule="auto"/>
+        <w:rPr>
+          <w:rFonts w:ascii="Times New Roman" w:hAnsi="Times New Roman"/>
+          <w:sz w:val="24"/>
+          <w:szCs w:val="24"/>
+        </w:rPr>
+      </w:pPr>
+    </w:p>
+    <w:p>
+      <w:pPr>
+        <w:spacing w:after="0" w:line="240" w:lineRule="auto"/>
+        <w:rPr>
+          <w:rFonts w:ascii="Times New Roman" w:hAnsi="Times New Roman"/>
+          <w:sz w:val="24"/>
+          <w:szCs w:val="24"/>
+        </w:rPr>
+      </w:pPr>
+    </w:p>
+    <w:p>
+      <w:pPr>
+        <w:spacing w:after="0" w:line="240" w:lineRule="auto"/>
         <w:rPr>
           <w:noProof/>
         </w:rPr>
@@ -2936,7 +2920,7 @@
     </w:p>
     <w:p>
       <w:pPr>
-        <w:spacing w:after="0" w:line="480" w:lineRule="auto"/>
+        <w:spacing w:after="0" w:line="240" w:lineRule="auto"/>
         <w:rPr>
           <w:noProof/>
         </w:rPr>
@@ -2944,7 +2928,7 @@
     </w:p>
     <w:p>
       <w:pPr>
-        <w:spacing w:after="0" w:line="480" w:lineRule="auto"/>
+        <w:spacing w:after="0" w:line="240" w:lineRule="auto"/>
         <w:rPr>
           <w:noProof/>
         </w:rPr>
@@ -2952,7 +2936,7 @@
     </w:p>
     <w:p>
       <w:pPr>
-        <w:spacing w:after="0" w:line="480" w:lineRule="auto"/>
+        <w:spacing w:after="0" w:line="240" w:lineRule="auto"/>
         <w:rPr>
           <w:noProof/>
         </w:rPr>
@@ -2960,7 +2944,7 @@
     </w:p>
     <w:p>
       <w:pPr>
-        <w:spacing w:after="0" w:line="480" w:lineRule="auto"/>
+        <w:spacing w:after="0" w:line="240" w:lineRule="auto"/>
         <w:rPr>
           <w:noProof/>
         </w:rPr>
@@ -2968,7 +2952,7 @@
     </w:p>
     <w:p>
       <w:pPr>
-        <w:spacing w:after="0" w:line="480" w:lineRule="auto"/>
+        <w:spacing w:after="0" w:line="240" w:lineRule="auto"/>
         <w:rPr>
           <w:noProof/>
         </w:rPr>
@@ -2976,7 +2960,7 @@
     </w:p>
     <w:p>
       <w:pPr>
-        <w:spacing w:after="0" w:line="480" w:lineRule="auto"/>
+        <w:spacing w:after="0" w:line="240" w:lineRule="auto"/>
         <w:rPr>
           <w:noProof/>
         </w:rPr>
@@ -2984,7 +2968,7 @@
     </w:p>
     <w:p>
       <w:pPr>
-        <w:spacing w:after="0" w:line="480" w:lineRule="auto"/>
+        <w:spacing w:after="0" w:line="240" w:lineRule="auto"/>
         <w:rPr>
           <w:noProof/>
         </w:rPr>
@@ -2992,7 +2976,7 @@
     </w:p>
     <w:p>
       <w:pPr>
-        <w:spacing w:after="0" w:line="480" w:lineRule="auto"/>
+        <w:spacing w:after="0" w:line="240" w:lineRule="auto"/>
         <w:rPr>
           <w:noProof/>
         </w:rPr>
@@ -3000,7 +2984,7 @@
     </w:p>
     <w:p>
       <w:pPr>
-        <w:spacing w:after="0" w:line="480" w:lineRule="auto"/>
+        <w:spacing w:after="0" w:line="240" w:lineRule="auto"/>
         <w:rPr>
           <w:noProof/>
         </w:rPr>
@@ -3008,37 +2992,37 @@
     </w:p>
     <w:p>
       <w:pPr>
-        <w:spacing w:after="0" w:line="480" w:lineRule="auto"/>
-        <w:rPr>
-          <w:rFonts w:ascii="Times New Roman" w:hAnsi="Times New Roman"/>
-          <w:sz w:val="24"/>
-          <w:szCs w:val="24"/>
-        </w:rPr>
-      </w:pPr>
-    </w:p>
-    <w:p>
-      <w:pPr>
-        <w:spacing w:after="0" w:line="480" w:lineRule="auto"/>
-        <w:rPr>
-          <w:rFonts w:ascii="Times New Roman" w:hAnsi="Times New Roman"/>
-          <w:sz w:val="24"/>
-          <w:szCs w:val="24"/>
-        </w:rPr>
-      </w:pPr>
-    </w:p>
-    <w:p>
-      <w:pPr>
-        <w:spacing w:after="0" w:line="480" w:lineRule="auto"/>
-        <w:rPr>
-          <w:rFonts w:ascii="Times New Roman" w:hAnsi="Times New Roman"/>
-          <w:sz w:val="24"/>
-          <w:szCs w:val="24"/>
-        </w:rPr>
-      </w:pPr>
-    </w:p>
-    <w:p>
-      <w:pPr>
-        <w:spacing w:after="0" w:line="480" w:lineRule="auto"/>
+        <w:spacing w:after="0" w:line="240" w:lineRule="auto"/>
+        <w:rPr>
+          <w:rFonts w:ascii="Times New Roman" w:hAnsi="Times New Roman"/>
+          <w:sz w:val="24"/>
+          <w:szCs w:val="24"/>
+        </w:rPr>
+      </w:pPr>
+    </w:p>
+    <w:p>
+      <w:pPr>
+        <w:spacing w:after="0" w:line="240" w:lineRule="auto"/>
+        <w:rPr>
+          <w:rFonts w:ascii="Times New Roman" w:hAnsi="Times New Roman"/>
+          <w:sz w:val="24"/>
+          <w:szCs w:val="24"/>
+        </w:rPr>
+      </w:pPr>
+    </w:p>
+    <w:p>
+      <w:pPr>
+        <w:spacing w:after="0" w:line="240" w:lineRule="auto"/>
+        <w:rPr>
+          <w:rFonts w:ascii="Times New Roman" w:hAnsi="Times New Roman"/>
+          <w:sz w:val="24"/>
+          <w:szCs w:val="24"/>
+        </w:rPr>
+      </w:pPr>
+    </w:p>
+    <w:p>
+      <w:pPr>
+        <w:spacing w:after="0" w:line="240" w:lineRule="auto"/>
         <w:rPr>
           <w:rFonts w:ascii="Times New Roman" w:hAnsi="Times New Roman"/>
           <w:sz w:val="24"/>
@@ -3052,7 +3036,6 @@
           <w:sz w:val="24"/>
           <w:szCs w:val="24"/>
         </w:rPr>
-        <w:lastRenderedPageBreak/>
         <mc:AlternateContent>
           <mc:Choice Requires="wpg">
             <w:drawing>
@@ -3239,97 +3222,97 @@
     </w:p>
     <w:p>
       <w:pPr>
-        <w:spacing w:after="0" w:line="480" w:lineRule="auto"/>
-        <w:rPr>
-          <w:rFonts w:ascii="Times New Roman" w:hAnsi="Times New Roman"/>
-          <w:sz w:val="24"/>
-          <w:szCs w:val="24"/>
-        </w:rPr>
-      </w:pPr>
-    </w:p>
-    <w:p>
-      <w:pPr>
-        <w:spacing w:after="0" w:line="480" w:lineRule="auto"/>
-        <w:rPr>
-          <w:rFonts w:ascii="Times New Roman" w:hAnsi="Times New Roman"/>
-          <w:sz w:val="24"/>
-          <w:szCs w:val="24"/>
-        </w:rPr>
-      </w:pPr>
-    </w:p>
-    <w:p>
-      <w:pPr>
-        <w:spacing w:after="0" w:line="480" w:lineRule="auto"/>
-        <w:rPr>
-          <w:rFonts w:ascii="Times New Roman" w:hAnsi="Times New Roman"/>
-          <w:sz w:val="24"/>
-          <w:szCs w:val="24"/>
-        </w:rPr>
-      </w:pPr>
-    </w:p>
-    <w:p>
-      <w:pPr>
-        <w:spacing w:after="0" w:line="480" w:lineRule="auto"/>
-        <w:rPr>
-          <w:rFonts w:ascii="Times New Roman" w:hAnsi="Times New Roman"/>
-          <w:sz w:val="24"/>
-          <w:szCs w:val="24"/>
-        </w:rPr>
-      </w:pPr>
-    </w:p>
-    <w:p>
-      <w:pPr>
-        <w:spacing w:after="0" w:line="480" w:lineRule="auto"/>
-        <w:rPr>
-          <w:rFonts w:ascii="Times New Roman" w:hAnsi="Times New Roman"/>
-          <w:sz w:val="24"/>
-          <w:szCs w:val="24"/>
-        </w:rPr>
-      </w:pPr>
-    </w:p>
-    <w:p>
-      <w:pPr>
-        <w:spacing w:after="0" w:line="480" w:lineRule="auto"/>
-        <w:rPr>
-          <w:rFonts w:ascii="Times New Roman" w:hAnsi="Times New Roman"/>
-          <w:sz w:val="24"/>
-          <w:szCs w:val="24"/>
-        </w:rPr>
-      </w:pPr>
-    </w:p>
-    <w:p>
-      <w:pPr>
-        <w:spacing w:after="0" w:line="480" w:lineRule="auto"/>
-        <w:rPr>
-          <w:rFonts w:ascii="Times New Roman" w:hAnsi="Times New Roman"/>
-          <w:sz w:val="24"/>
-          <w:szCs w:val="24"/>
-        </w:rPr>
-      </w:pPr>
-    </w:p>
-    <w:p>
-      <w:pPr>
-        <w:spacing w:after="0" w:line="480" w:lineRule="auto"/>
-        <w:rPr>
-          <w:rFonts w:ascii="Times New Roman" w:hAnsi="Times New Roman"/>
-          <w:sz w:val="24"/>
-          <w:szCs w:val="24"/>
-        </w:rPr>
-      </w:pPr>
-    </w:p>
-    <w:p>
-      <w:pPr>
-        <w:spacing w:after="0" w:line="480" w:lineRule="auto"/>
-        <w:rPr>
-          <w:rFonts w:ascii="Times New Roman" w:hAnsi="Times New Roman"/>
-          <w:sz w:val="24"/>
-          <w:szCs w:val="24"/>
-        </w:rPr>
-      </w:pPr>
-    </w:p>
-    <w:p>
-      <w:pPr>
-        <w:spacing w:after="0" w:line="480" w:lineRule="auto"/>
+        <w:spacing w:after="0" w:line="240" w:lineRule="auto"/>
+        <w:rPr>
+          <w:rFonts w:ascii="Times New Roman" w:hAnsi="Times New Roman"/>
+          <w:sz w:val="24"/>
+          <w:szCs w:val="24"/>
+        </w:rPr>
+      </w:pPr>
+    </w:p>
+    <w:p>
+      <w:pPr>
+        <w:spacing w:after="0" w:line="240" w:lineRule="auto"/>
+        <w:rPr>
+          <w:rFonts w:ascii="Times New Roman" w:hAnsi="Times New Roman"/>
+          <w:sz w:val="24"/>
+          <w:szCs w:val="24"/>
+        </w:rPr>
+      </w:pPr>
+    </w:p>
+    <w:p>
+      <w:pPr>
+        <w:spacing w:after="0" w:line="240" w:lineRule="auto"/>
+        <w:rPr>
+          <w:rFonts w:ascii="Times New Roman" w:hAnsi="Times New Roman"/>
+          <w:sz w:val="24"/>
+          <w:szCs w:val="24"/>
+        </w:rPr>
+      </w:pPr>
+    </w:p>
+    <w:p>
+      <w:pPr>
+        <w:spacing w:after="0" w:line="240" w:lineRule="auto"/>
+        <w:rPr>
+          <w:rFonts w:ascii="Times New Roman" w:hAnsi="Times New Roman"/>
+          <w:sz w:val="24"/>
+          <w:szCs w:val="24"/>
+        </w:rPr>
+      </w:pPr>
+    </w:p>
+    <w:p>
+      <w:pPr>
+        <w:spacing w:after="0" w:line="240" w:lineRule="auto"/>
+        <w:rPr>
+          <w:rFonts w:ascii="Times New Roman" w:hAnsi="Times New Roman"/>
+          <w:sz w:val="24"/>
+          <w:szCs w:val="24"/>
+        </w:rPr>
+      </w:pPr>
+    </w:p>
+    <w:p>
+      <w:pPr>
+        <w:spacing w:after="0" w:line="240" w:lineRule="auto"/>
+        <w:rPr>
+          <w:rFonts w:ascii="Times New Roman" w:hAnsi="Times New Roman"/>
+          <w:sz w:val="24"/>
+          <w:szCs w:val="24"/>
+        </w:rPr>
+      </w:pPr>
+    </w:p>
+    <w:p>
+      <w:pPr>
+        <w:spacing w:after="0" w:line="240" w:lineRule="auto"/>
+        <w:rPr>
+          <w:rFonts w:ascii="Times New Roman" w:hAnsi="Times New Roman"/>
+          <w:sz w:val="24"/>
+          <w:szCs w:val="24"/>
+        </w:rPr>
+      </w:pPr>
+    </w:p>
+    <w:p>
+      <w:pPr>
+        <w:spacing w:after="0" w:line="240" w:lineRule="auto"/>
+        <w:rPr>
+          <w:rFonts w:ascii="Times New Roman" w:hAnsi="Times New Roman"/>
+          <w:sz w:val="24"/>
+          <w:szCs w:val="24"/>
+        </w:rPr>
+      </w:pPr>
+    </w:p>
+    <w:p>
+      <w:pPr>
+        <w:spacing w:after="0" w:line="240" w:lineRule="auto"/>
+        <w:rPr>
+          <w:rFonts w:ascii="Times New Roman" w:hAnsi="Times New Roman"/>
+          <w:sz w:val="24"/>
+          <w:szCs w:val="24"/>
+        </w:rPr>
+      </w:pPr>
+    </w:p>
+    <w:p>
+      <w:pPr>
+        <w:spacing w:after="0" w:line="240" w:lineRule="auto"/>
         <w:rPr>
           <w:rFonts w:ascii="Times New Roman" w:hAnsi="Times New Roman"/>
           <w:sz w:val="24"/>
@@ -3579,34 +3562,37 @@
     </w:p>
     <w:p>
       <w:pPr>
-        <w:spacing w:after="0" w:line="480" w:lineRule="auto"/>
-        <w:rPr>
-          <w:rFonts w:ascii="Times New Roman" w:hAnsi="Times New Roman"/>
-          <w:sz w:val="24"/>
-          <w:szCs w:val="24"/>
-        </w:rPr>
-      </w:pPr>
-    </w:p>
-    <w:p>
-      <w:pPr>
-        <w:rPr>
-          <w:rFonts w:ascii="Times New Roman" w:hAnsi="Times New Roman"/>
-          <w:sz w:val="24"/>
-          <w:szCs w:val="24"/>
-        </w:rPr>
-      </w:pPr>
-    </w:p>
-    <w:p>
-      <w:pPr>
-        <w:rPr>
-          <w:rFonts w:ascii="Times New Roman" w:hAnsi="Times New Roman"/>
-          <w:sz w:val="24"/>
-          <w:szCs w:val="24"/>
-        </w:rPr>
-      </w:pPr>
-    </w:p>
-    <w:p>
-      <w:pPr>
+        <w:spacing w:after="0" w:line="240" w:lineRule="auto"/>
+        <w:rPr>
+          <w:rFonts w:ascii="Times New Roman" w:hAnsi="Times New Roman"/>
+          <w:sz w:val="24"/>
+          <w:szCs w:val="24"/>
+        </w:rPr>
+      </w:pPr>
+    </w:p>
+    <w:p>
+      <w:pPr>
+        <w:spacing w:line="240" w:lineRule="auto"/>
+        <w:rPr>
+          <w:rFonts w:ascii="Times New Roman" w:hAnsi="Times New Roman"/>
+          <w:sz w:val="24"/>
+          <w:szCs w:val="24"/>
+        </w:rPr>
+      </w:pPr>
+    </w:p>
+    <w:p>
+      <w:pPr>
+        <w:spacing w:line="240" w:lineRule="auto"/>
+        <w:rPr>
+          <w:rFonts w:ascii="Times New Roman" w:hAnsi="Times New Roman"/>
+          <w:sz w:val="24"/>
+          <w:szCs w:val="24"/>
+        </w:rPr>
+      </w:pPr>
+    </w:p>
+    <w:p>
+      <w:pPr>
+        <w:spacing w:line="240" w:lineRule="auto"/>
         <w:rPr>
           <w:rFonts w:ascii="Times New Roman" w:hAnsi="Times New Roman"/>
           <w:sz w:val="24"/>
@@ -3619,6 +3605,7 @@
         <w:tabs>
           <w:tab w:val="left" w:pos="1320"/>
         </w:tabs>
+        <w:spacing w:line="240" w:lineRule="auto"/>
         <w:rPr>
           <w:rFonts w:ascii="Times New Roman" w:hAnsi="Times New Roman"/>
           <w:sz w:val="24"/>
@@ -3639,6 +3626,7 @@
         <w:tabs>
           <w:tab w:val="left" w:pos="1320"/>
         </w:tabs>
+        <w:spacing w:line="240" w:lineRule="auto"/>
         <w:rPr>
           <w:rFonts w:ascii="Times New Roman" w:hAnsi="Times New Roman"/>
           <w:sz w:val="24"/>
@@ -3652,7 +3640,6 @@
           <w:sz w:val="24"/>
           <w:szCs w:val="24"/>
         </w:rPr>
-        <w:lastRenderedPageBreak/>
         <mc:AlternateContent>
           <mc:Choice Requires="wpg">
             <w:drawing>
@@ -3845,6 +3832,7 @@
         <w:tabs>
           <w:tab w:val="left" w:pos="1320"/>
         </w:tabs>
+        <w:spacing w:line="240" w:lineRule="auto"/>
         <w:rPr>
           <w:rFonts w:ascii="Times New Roman" w:hAnsi="Times New Roman"/>
           <w:sz w:val="24"/>
@@ -4049,41 +4037,46 @@
         <w:tabs>
           <w:tab w:val="left" w:pos="1320"/>
         </w:tabs>
-        <w:rPr>
-          <w:rFonts w:ascii="Times New Roman" w:hAnsi="Times New Roman"/>
-          <w:sz w:val="24"/>
-          <w:szCs w:val="24"/>
-        </w:rPr>
-      </w:pPr>
-    </w:p>
-    <w:p>
-      <w:pPr>
-        <w:rPr>
-          <w:rFonts w:ascii="Times New Roman" w:hAnsi="Times New Roman"/>
-          <w:sz w:val="24"/>
-          <w:szCs w:val="24"/>
-        </w:rPr>
-      </w:pPr>
-    </w:p>
-    <w:p>
-      <w:pPr>
-        <w:rPr>
-          <w:rFonts w:ascii="Times New Roman" w:hAnsi="Times New Roman"/>
-          <w:sz w:val="24"/>
-          <w:szCs w:val="24"/>
-        </w:rPr>
-      </w:pPr>
-      <w:r>
-        <w:rPr>
-          <w:rFonts w:ascii="Times New Roman" w:hAnsi="Times New Roman"/>
-          <w:sz w:val="24"/>
-          <w:szCs w:val="24"/>
-        </w:rPr>
+        <w:spacing w:line="240" w:lineRule="auto"/>
+        <w:rPr>
+          <w:rFonts w:ascii="Times New Roman" w:hAnsi="Times New Roman"/>
+          <w:sz w:val="24"/>
+          <w:szCs w:val="24"/>
+        </w:rPr>
+      </w:pPr>
+    </w:p>
+    <w:p>
+      <w:pPr>
+        <w:spacing w:line="240" w:lineRule="auto"/>
+        <w:rPr>
+          <w:rFonts w:ascii="Times New Roman" w:hAnsi="Times New Roman"/>
+          <w:sz w:val="24"/>
+          <w:szCs w:val="24"/>
+        </w:rPr>
+      </w:pPr>
+    </w:p>
+    <w:p>
+      <w:pPr>
+        <w:spacing w:line="240" w:lineRule="auto"/>
+        <w:rPr>
+          <w:rFonts w:ascii="Times New Roman" w:hAnsi="Times New Roman"/>
+          <w:sz w:val="24"/>
+          <w:szCs w:val="24"/>
+        </w:rPr>
+      </w:pPr>
+      <w:r>
+        <w:rPr>
+          <w:rFonts w:ascii="Times New Roman" w:hAnsi="Times New Roman"/>
+          <w:sz w:val="24"/>
+          <w:szCs w:val="24"/>
+        </w:rPr>
+        <w:lastRenderedPageBreak/>
         <w:t>Demo.GetTopCustomers is a report type query. This procedure combines all of the purchases of customers at a dealership and returns the top X employees.</w:t>
       </w:r>
     </w:p>
     <w:p>
       <w:pPr>
+        <w:spacing w:line="240" w:lineRule="auto"/>
         <w:rPr>
           <w:rFonts w:ascii="Times New Roman" w:hAnsi="Times New Roman"/>
           <w:b/>
@@ -4099,7 +4092,6 @@
           <w:sz w:val="24"/>
           <w:szCs w:val="24"/>
         </w:rPr>
-        <w:lastRenderedPageBreak/>
         <mc:AlternateContent>
           <mc:Choice Requires="wpg">
             <w:drawing>
@@ -4282,6 +4274,7 @@
     </w:p>
     <w:p>
       <w:pPr>
+        <w:spacing w:line="240" w:lineRule="auto"/>
         <w:rPr>
           <w:rFonts w:ascii="Times New Roman" w:hAnsi="Times New Roman"/>
           <w:sz w:val="24"/>
@@ -4296,7 +4289,6 @@
         </w:rPr>
         <w:t>We had originally planned on using doing a webpage using react with about 4 main pages, however our end result was a C# project with 8 (or 9 with purchasing) forms. We did not change much from our original database design: we added a few members to a couple tables and removed one foreign key from the sales table. We learned how to integrate C# and an SQL database. Given another go at this project we would start earlier and spend more time designing our user interface. Our user interface is functionally complete, but is a bit clunky in some cases, ideally with future work we would improve upon this and possibly add more features.</w:t>
       </w:r>
-      <w:bookmarkStart w:id="0" w:name="_GoBack"/>
       <w:bookmarkEnd w:id="0"/>
     </w:p>
     <w:sectPr>
@@ -5329,7 +5321,7 @@
 </file>
 
 <file path=customXml/itemProps1.xml><?xml version="1.0" encoding="utf-8"?>
-<ds:datastoreItem xmlns:ds="http://schemas.openxmlformats.org/officeDocument/2006/customXml" ds:itemID="{D25C6ADE-4DDA-4D7A-9404-AA290CD022CF}">
+<ds:datastoreItem xmlns:ds="http://schemas.openxmlformats.org/officeDocument/2006/customXml" ds:itemID="{2B617BED-B0F9-4621-872F-081B4101CA71}">
   <ds:schemaRefs>
     <ds:schemaRef ds:uri="http://schemas.openxmlformats.org/officeDocument/2006/bibliography"/>
   </ds:schemaRefs>

</xml_diff>